<commit_message>
added grouped summary statistics problems for practice
</commit_message>
<xml_diff>
--- a/PROBLEMS.docx
+++ b/PROBLEMS.docx
@@ -4493,11 +4493,284 @@
         <w:t>What proportion of the sales entries are holidays versus non-holidays?</w:t>
       </w:r>
     </w:p>
-    <w:p>
-      <w:pPr>
-        <w:ind w:left="720"/>
-      </w:pPr>
-    </w:p>
+    <w:p/>
+    <w:p>
+      <w:pPr>
+        <w:rPr>
+          <w:b/>
+          <w:bCs/>
+        </w:rPr>
+      </w:pPr>
+      <w:r>
+        <w:rPr>
+          <w:b/>
+          <w:bCs/>
+        </w:rPr>
+        <w:t>GROUPED SUMMARY STATISTICS</w:t>
+      </w:r>
+    </w:p>
+    <w:p>
+      <w:pPr>
+        <w:rPr>
+          <w:b/>
+          <w:bCs/>
+        </w:rPr>
+      </w:pPr>
+      <w:r>
+        <w:rPr>
+          <w:b/>
+          <w:bCs/>
+        </w:rPr>
+        <w:t>1. Grouped Summaries</w:t>
+      </w:r>
+    </w:p>
+    <w:p>
+      <w:pPr>
+        <w:numPr>
+          <w:ilvl w:val="0"/>
+          <w:numId w:val="32"/>
+        </w:numPr>
+      </w:pPr>
+      <w:r>
+        <w:t>What is the average weekly sales for each store?</w:t>
+      </w:r>
+    </w:p>
+    <w:p>
+      <w:pPr>
+        <w:rPr>
+          <w:b/>
+          <w:bCs/>
+        </w:rPr>
+      </w:pPr>
+      <w:r>
+        <w:rPr>
+          <w:b/>
+          <w:bCs/>
+        </w:rPr>
+        <w:t>2. Multiple Grouped Summaries</w:t>
+      </w:r>
+    </w:p>
+    <w:p>
+      <w:pPr>
+        <w:numPr>
+          <w:ilvl w:val="0"/>
+          <w:numId w:val="33"/>
+        </w:numPr>
+      </w:pPr>
+      <w:r>
+        <w:t>What are the minimum, maximum, and total weekly sales for each department?</w:t>
+      </w:r>
+    </w:p>
+    <w:p>
+      <w:pPr>
+        <w:rPr>
+          <w:b/>
+          <w:bCs/>
+        </w:rPr>
+      </w:pPr>
+      <w:r>
+        <w:rPr>
+          <w:b/>
+          <w:bCs/>
+        </w:rPr>
+        <w:t>3. Grouping by Multiple Variables</w:t>
+      </w:r>
+    </w:p>
+    <w:p>
+      <w:pPr>
+        <w:numPr>
+          <w:ilvl w:val="0"/>
+          <w:numId w:val="34"/>
+        </w:numPr>
+      </w:pPr>
+      <w:r>
+        <w:t>What is the average temperature for each store in each department?</w:t>
+      </w:r>
+    </w:p>
+    <w:p>
+      <w:pPr>
+        <w:rPr>
+          <w:b/>
+          <w:bCs/>
+        </w:rPr>
+      </w:pPr>
+      <w:r>
+        <w:rPr>
+          <w:b/>
+          <w:bCs/>
+        </w:rPr>
+        <w:t>4. Many Variables, Many Summaries</w:t>
+      </w:r>
+    </w:p>
+    <w:p>
+      <w:pPr>
+        <w:numPr>
+          <w:ilvl w:val="0"/>
+          <w:numId w:val="35"/>
+        </w:numPr>
+      </w:pPr>
+      <w:r>
+        <w:t>What are the average weekly sales and average temperature for each store and department?</w:t>
+      </w:r>
+    </w:p>
+    <w:p>
+      <w:pPr>
+        <w:rPr>
+          <w:b/>
+          <w:bCs/>
+        </w:rPr>
+      </w:pPr>
+      <w:r>
+        <w:rPr>
+          <w:b/>
+          <w:bCs/>
+        </w:rPr>
+        <w:t>5. Additional Grouped Summaries</w:t>
+      </w:r>
+    </w:p>
+    <w:p>
+      <w:pPr>
+        <w:numPr>
+          <w:ilvl w:val="0"/>
+          <w:numId w:val="36"/>
+        </w:numPr>
+      </w:pPr>
+      <w:r>
+        <w:t>What is the total number of holiday and non-holiday sales for each store?</w:t>
+      </w:r>
+    </w:p>
+    <w:p>
+      <w:pPr>
+        <w:rPr>
+          <w:b/>
+          <w:bCs/>
+        </w:rPr>
+      </w:pPr>
+      <w:r>
+        <w:rPr>
+          <w:b/>
+          <w:bCs/>
+        </w:rPr>
+        <w:t>6. Combining Aggregations</w:t>
+      </w:r>
+    </w:p>
+    <w:p>
+      <w:pPr>
+        <w:numPr>
+          <w:ilvl w:val="0"/>
+          <w:numId w:val="37"/>
+        </w:numPr>
+      </w:pPr>
+      <w:r>
+        <w:t>What are the minimum, average, and maximum unemployment rates for each store type?</w:t>
+      </w:r>
+    </w:p>
+    <w:p>
+      <w:pPr>
+        <w:rPr>
+          <w:b/>
+          <w:bCs/>
+        </w:rPr>
+      </w:pPr>
+      <w:r>
+        <w:rPr>
+          <w:b/>
+          <w:bCs/>
+        </w:rPr>
+        <w:lastRenderedPageBreak/>
+        <w:t>7. Grouping by Multiple Variables with Multiple Summaries</w:t>
+      </w:r>
+    </w:p>
+    <w:p>
+      <w:pPr>
+        <w:numPr>
+          <w:ilvl w:val="0"/>
+          <w:numId w:val="38"/>
+        </w:numPr>
+      </w:pPr>
+      <w:r>
+        <w:t>For each store and department, what are the minimum and maximum fuel prices, and the total weekly sales?</w:t>
+      </w:r>
+    </w:p>
+    <w:p>
+      <w:pPr>
+        <w:rPr>
+          <w:b/>
+          <w:bCs/>
+        </w:rPr>
+      </w:pPr>
+      <w:r>
+        <w:rPr>
+          <w:b/>
+          <w:bCs/>
+        </w:rPr>
+        <w:t>8. Summarizing Weekly Sales by Holiday Status</w:t>
+      </w:r>
+    </w:p>
+    <w:p>
+      <w:pPr>
+        <w:numPr>
+          <w:ilvl w:val="0"/>
+          <w:numId w:val="39"/>
+        </w:numPr>
+      </w:pPr>
+      <w:r>
+        <w:t>What is the total and average weekly sales for holidays versus non-holidays for each department?</w:t>
+      </w:r>
+    </w:p>
+    <w:p>
+      <w:pPr>
+        <w:rPr>
+          <w:b/>
+          <w:bCs/>
+        </w:rPr>
+      </w:pPr>
+      <w:r>
+        <w:rPr>
+          <w:b/>
+          <w:bCs/>
+        </w:rPr>
+        <w:t>9. Store Performance Over Time</w:t>
+      </w:r>
+    </w:p>
+    <w:p>
+      <w:pPr>
+        <w:numPr>
+          <w:ilvl w:val="0"/>
+          <w:numId w:val="40"/>
+        </w:numPr>
+      </w:pPr>
+      <w:r>
+        <w:t>What is the average weekly sales and average unemployment rate for each store for each year?</w:t>
+      </w:r>
+    </w:p>
+    <w:p>
+      <w:pPr>
+        <w:rPr>
+          <w:b/>
+          <w:bCs/>
+        </w:rPr>
+      </w:pPr>
+      <w:r>
+        <w:rPr>
+          <w:b/>
+          <w:bCs/>
+        </w:rPr>
+        <w:t>10. Department-wise Sales During Holidays</w:t>
+      </w:r>
+    </w:p>
+    <w:p>
+      <w:pPr>
+        <w:numPr>
+          <w:ilvl w:val="0"/>
+          <w:numId w:val="41"/>
+        </w:numPr>
+      </w:pPr>
+      <w:r>
+        <w:t>For each department, what are the total and average weekly sales during holidays?</w:t>
+      </w:r>
+    </w:p>
+    <w:p/>
     <w:sectPr>
       <w:pgSz w:w="11906" w:h="16838"/>
       <w:pgMar w:top="1440" w:right="1440" w:bottom="1440" w:left="1440" w:header="708" w:footer="708" w:gutter="0"/>
@@ -4777,6 +5050,155 @@
     </w:lvl>
   </w:abstractNum>
   <w:abstractNum w:abstractNumId="2" w15:restartNumberingAfterBreak="0">
+    <w:nsid w:val="056C1E26"/>
+    <w:multiLevelType w:val="multilevel"/>
+    <w:tmpl w:val="B44A2916"/>
+    <w:lvl w:ilvl="0">
+      <w:start w:val="1"/>
+      <w:numFmt w:val="bullet"/>
+      <w:lvlText w:val=""/>
+      <w:lvlJc w:val="left"/>
+      <w:pPr>
+        <w:tabs>
+          <w:tab w:val="num" w:pos="720"/>
+        </w:tabs>
+        <w:ind w:left="720" w:hanging="360"/>
+      </w:pPr>
+      <w:rPr>
+        <w:rFonts w:ascii="Symbol" w:hAnsi="Symbol" w:hint="default"/>
+        <w:sz w:val="20"/>
+      </w:rPr>
+    </w:lvl>
+    <w:lvl w:ilvl="1" w:tentative="1">
+      <w:start w:val="1"/>
+      <w:numFmt w:val="bullet"/>
+      <w:lvlText w:val="o"/>
+      <w:lvlJc w:val="left"/>
+      <w:pPr>
+        <w:tabs>
+          <w:tab w:val="num" w:pos="1440"/>
+        </w:tabs>
+        <w:ind w:left="1440" w:hanging="360"/>
+      </w:pPr>
+      <w:rPr>
+        <w:rFonts w:ascii="Courier New" w:hAnsi="Courier New" w:hint="default"/>
+        <w:sz w:val="20"/>
+      </w:rPr>
+    </w:lvl>
+    <w:lvl w:ilvl="2" w:tentative="1">
+      <w:start w:val="1"/>
+      <w:numFmt w:val="bullet"/>
+      <w:lvlText w:val=""/>
+      <w:lvlJc w:val="left"/>
+      <w:pPr>
+        <w:tabs>
+          <w:tab w:val="num" w:pos="2160"/>
+        </w:tabs>
+        <w:ind w:left="2160" w:hanging="360"/>
+      </w:pPr>
+      <w:rPr>
+        <w:rFonts w:ascii="Wingdings" w:hAnsi="Wingdings" w:hint="default"/>
+        <w:sz w:val="20"/>
+      </w:rPr>
+    </w:lvl>
+    <w:lvl w:ilvl="3" w:tentative="1">
+      <w:start w:val="1"/>
+      <w:numFmt w:val="bullet"/>
+      <w:lvlText w:val=""/>
+      <w:lvlJc w:val="left"/>
+      <w:pPr>
+        <w:tabs>
+          <w:tab w:val="num" w:pos="2880"/>
+        </w:tabs>
+        <w:ind w:left="2880" w:hanging="360"/>
+      </w:pPr>
+      <w:rPr>
+        <w:rFonts w:ascii="Wingdings" w:hAnsi="Wingdings" w:hint="default"/>
+        <w:sz w:val="20"/>
+      </w:rPr>
+    </w:lvl>
+    <w:lvl w:ilvl="4" w:tentative="1">
+      <w:start w:val="1"/>
+      <w:numFmt w:val="bullet"/>
+      <w:lvlText w:val=""/>
+      <w:lvlJc w:val="left"/>
+      <w:pPr>
+        <w:tabs>
+          <w:tab w:val="num" w:pos="3600"/>
+        </w:tabs>
+        <w:ind w:left="3600" w:hanging="360"/>
+      </w:pPr>
+      <w:rPr>
+        <w:rFonts w:ascii="Wingdings" w:hAnsi="Wingdings" w:hint="default"/>
+        <w:sz w:val="20"/>
+      </w:rPr>
+    </w:lvl>
+    <w:lvl w:ilvl="5" w:tentative="1">
+      <w:start w:val="1"/>
+      <w:numFmt w:val="bullet"/>
+      <w:lvlText w:val=""/>
+      <w:lvlJc w:val="left"/>
+      <w:pPr>
+        <w:tabs>
+          <w:tab w:val="num" w:pos="4320"/>
+        </w:tabs>
+        <w:ind w:left="4320" w:hanging="360"/>
+      </w:pPr>
+      <w:rPr>
+        <w:rFonts w:ascii="Wingdings" w:hAnsi="Wingdings" w:hint="default"/>
+        <w:sz w:val="20"/>
+      </w:rPr>
+    </w:lvl>
+    <w:lvl w:ilvl="6" w:tentative="1">
+      <w:start w:val="1"/>
+      <w:numFmt w:val="bullet"/>
+      <w:lvlText w:val=""/>
+      <w:lvlJc w:val="left"/>
+      <w:pPr>
+        <w:tabs>
+          <w:tab w:val="num" w:pos="5040"/>
+        </w:tabs>
+        <w:ind w:left="5040" w:hanging="360"/>
+      </w:pPr>
+      <w:rPr>
+        <w:rFonts w:ascii="Wingdings" w:hAnsi="Wingdings" w:hint="default"/>
+        <w:sz w:val="20"/>
+      </w:rPr>
+    </w:lvl>
+    <w:lvl w:ilvl="7" w:tentative="1">
+      <w:start w:val="1"/>
+      <w:numFmt w:val="bullet"/>
+      <w:lvlText w:val=""/>
+      <w:lvlJc w:val="left"/>
+      <w:pPr>
+        <w:tabs>
+          <w:tab w:val="num" w:pos="5760"/>
+        </w:tabs>
+        <w:ind w:left="5760" w:hanging="360"/>
+      </w:pPr>
+      <w:rPr>
+        <w:rFonts w:ascii="Wingdings" w:hAnsi="Wingdings" w:hint="default"/>
+        <w:sz w:val="20"/>
+      </w:rPr>
+    </w:lvl>
+    <w:lvl w:ilvl="8" w:tentative="1">
+      <w:start w:val="1"/>
+      <w:numFmt w:val="bullet"/>
+      <w:lvlText w:val=""/>
+      <w:lvlJc w:val="left"/>
+      <w:pPr>
+        <w:tabs>
+          <w:tab w:val="num" w:pos="6480"/>
+        </w:tabs>
+        <w:ind w:left="6480" w:hanging="360"/>
+      </w:pPr>
+      <w:rPr>
+        <w:rFonts w:ascii="Wingdings" w:hAnsi="Wingdings" w:hint="default"/>
+        <w:sz w:val="20"/>
+      </w:rPr>
+    </w:lvl>
+  </w:abstractNum>
+  <w:abstractNum w:abstractNumId="3" w15:restartNumberingAfterBreak="0">
     <w:nsid w:val="09F0723D"/>
     <w:multiLevelType w:val="multilevel"/>
     <w:tmpl w:val="BEBE3930"/>
@@ -4893,7 +5315,7 @@
       </w:pPr>
     </w:lvl>
   </w:abstractNum>
-  <w:abstractNum w:abstractNumId="3" w15:restartNumberingAfterBreak="0">
+  <w:abstractNum w:abstractNumId="4" w15:restartNumberingAfterBreak="0">
     <w:nsid w:val="0B0D2E57"/>
     <w:multiLevelType w:val="multilevel"/>
     <w:tmpl w:val="F6F6F0AC"/>
@@ -5010,7 +5432,7 @@
       </w:pPr>
     </w:lvl>
   </w:abstractNum>
-  <w:abstractNum w:abstractNumId="4" w15:restartNumberingAfterBreak="0">
+  <w:abstractNum w:abstractNumId="5" w15:restartNumberingAfterBreak="0">
     <w:nsid w:val="11853BB5"/>
     <w:multiLevelType w:val="multilevel"/>
     <w:tmpl w:val="B128D760"/>
@@ -5127,7 +5549,7 @@
       </w:pPr>
     </w:lvl>
   </w:abstractNum>
-  <w:abstractNum w:abstractNumId="5" w15:restartNumberingAfterBreak="0">
+  <w:abstractNum w:abstractNumId="6" w15:restartNumberingAfterBreak="0">
     <w:nsid w:val="136D769A"/>
     <w:multiLevelType w:val="multilevel"/>
     <w:tmpl w:val="7A6E2CD6"/>
@@ -5244,7 +5666,156 @@
       </w:pPr>
     </w:lvl>
   </w:abstractNum>
-  <w:abstractNum w:abstractNumId="6" w15:restartNumberingAfterBreak="0">
+  <w:abstractNum w:abstractNumId="7" w15:restartNumberingAfterBreak="0">
+    <w:nsid w:val="1BA36CE3"/>
+    <w:multiLevelType w:val="multilevel"/>
+    <w:tmpl w:val="24401C90"/>
+    <w:lvl w:ilvl="0">
+      <w:start w:val="1"/>
+      <w:numFmt w:val="bullet"/>
+      <w:lvlText w:val=""/>
+      <w:lvlJc w:val="left"/>
+      <w:pPr>
+        <w:tabs>
+          <w:tab w:val="num" w:pos="720"/>
+        </w:tabs>
+        <w:ind w:left="720" w:hanging="360"/>
+      </w:pPr>
+      <w:rPr>
+        <w:rFonts w:ascii="Symbol" w:hAnsi="Symbol" w:hint="default"/>
+        <w:sz w:val="20"/>
+      </w:rPr>
+    </w:lvl>
+    <w:lvl w:ilvl="1" w:tentative="1">
+      <w:start w:val="1"/>
+      <w:numFmt w:val="bullet"/>
+      <w:lvlText w:val="o"/>
+      <w:lvlJc w:val="left"/>
+      <w:pPr>
+        <w:tabs>
+          <w:tab w:val="num" w:pos="1440"/>
+        </w:tabs>
+        <w:ind w:left="1440" w:hanging="360"/>
+      </w:pPr>
+      <w:rPr>
+        <w:rFonts w:ascii="Courier New" w:hAnsi="Courier New" w:hint="default"/>
+        <w:sz w:val="20"/>
+      </w:rPr>
+    </w:lvl>
+    <w:lvl w:ilvl="2" w:tentative="1">
+      <w:start w:val="1"/>
+      <w:numFmt w:val="bullet"/>
+      <w:lvlText w:val=""/>
+      <w:lvlJc w:val="left"/>
+      <w:pPr>
+        <w:tabs>
+          <w:tab w:val="num" w:pos="2160"/>
+        </w:tabs>
+        <w:ind w:left="2160" w:hanging="360"/>
+      </w:pPr>
+      <w:rPr>
+        <w:rFonts w:ascii="Wingdings" w:hAnsi="Wingdings" w:hint="default"/>
+        <w:sz w:val="20"/>
+      </w:rPr>
+    </w:lvl>
+    <w:lvl w:ilvl="3" w:tentative="1">
+      <w:start w:val="1"/>
+      <w:numFmt w:val="bullet"/>
+      <w:lvlText w:val=""/>
+      <w:lvlJc w:val="left"/>
+      <w:pPr>
+        <w:tabs>
+          <w:tab w:val="num" w:pos="2880"/>
+        </w:tabs>
+        <w:ind w:left="2880" w:hanging="360"/>
+      </w:pPr>
+      <w:rPr>
+        <w:rFonts w:ascii="Wingdings" w:hAnsi="Wingdings" w:hint="default"/>
+        <w:sz w:val="20"/>
+      </w:rPr>
+    </w:lvl>
+    <w:lvl w:ilvl="4" w:tentative="1">
+      <w:start w:val="1"/>
+      <w:numFmt w:val="bullet"/>
+      <w:lvlText w:val=""/>
+      <w:lvlJc w:val="left"/>
+      <w:pPr>
+        <w:tabs>
+          <w:tab w:val="num" w:pos="3600"/>
+        </w:tabs>
+        <w:ind w:left="3600" w:hanging="360"/>
+      </w:pPr>
+      <w:rPr>
+        <w:rFonts w:ascii="Wingdings" w:hAnsi="Wingdings" w:hint="default"/>
+        <w:sz w:val="20"/>
+      </w:rPr>
+    </w:lvl>
+    <w:lvl w:ilvl="5" w:tentative="1">
+      <w:start w:val="1"/>
+      <w:numFmt w:val="bullet"/>
+      <w:lvlText w:val=""/>
+      <w:lvlJc w:val="left"/>
+      <w:pPr>
+        <w:tabs>
+          <w:tab w:val="num" w:pos="4320"/>
+        </w:tabs>
+        <w:ind w:left="4320" w:hanging="360"/>
+      </w:pPr>
+      <w:rPr>
+        <w:rFonts w:ascii="Wingdings" w:hAnsi="Wingdings" w:hint="default"/>
+        <w:sz w:val="20"/>
+      </w:rPr>
+    </w:lvl>
+    <w:lvl w:ilvl="6" w:tentative="1">
+      <w:start w:val="1"/>
+      <w:numFmt w:val="bullet"/>
+      <w:lvlText w:val=""/>
+      <w:lvlJc w:val="left"/>
+      <w:pPr>
+        <w:tabs>
+          <w:tab w:val="num" w:pos="5040"/>
+        </w:tabs>
+        <w:ind w:left="5040" w:hanging="360"/>
+      </w:pPr>
+      <w:rPr>
+        <w:rFonts w:ascii="Wingdings" w:hAnsi="Wingdings" w:hint="default"/>
+        <w:sz w:val="20"/>
+      </w:rPr>
+    </w:lvl>
+    <w:lvl w:ilvl="7" w:tentative="1">
+      <w:start w:val="1"/>
+      <w:numFmt w:val="bullet"/>
+      <w:lvlText w:val=""/>
+      <w:lvlJc w:val="left"/>
+      <w:pPr>
+        <w:tabs>
+          <w:tab w:val="num" w:pos="5760"/>
+        </w:tabs>
+        <w:ind w:left="5760" w:hanging="360"/>
+      </w:pPr>
+      <w:rPr>
+        <w:rFonts w:ascii="Wingdings" w:hAnsi="Wingdings" w:hint="default"/>
+        <w:sz w:val="20"/>
+      </w:rPr>
+    </w:lvl>
+    <w:lvl w:ilvl="8" w:tentative="1">
+      <w:start w:val="1"/>
+      <w:numFmt w:val="bullet"/>
+      <w:lvlText w:val=""/>
+      <w:lvlJc w:val="left"/>
+      <w:pPr>
+        <w:tabs>
+          <w:tab w:val="num" w:pos="6480"/>
+        </w:tabs>
+        <w:ind w:left="6480" w:hanging="360"/>
+      </w:pPr>
+      <w:rPr>
+        <w:rFonts w:ascii="Wingdings" w:hAnsi="Wingdings" w:hint="default"/>
+        <w:sz w:val="20"/>
+      </w:rPr>
+    </w:lvl>
+  </w:abstractNum>
+  <w:abstractNum w:abstractNumId="8" w15:restartNumberingAfterBreak="0">
     <w:nsid w:val="1EFC615C"/>
     <w:multiLevelType w:val="multilevel"/>
     <w:tmpl w:val="8A78AA06"/>
@@ -5393,7 +5964,156 @@
       </w:rPr>
     </w:lvl>
   </w:abstractNum>
-  <w:abstractNum w:abstractNumId="7" w15:restartNumberingAfterBreak="0">
+  <w:abstractNum w:abstractNumId="9" w15:restartNumberingAfterBreak="0">
+    <w:nsid w:val="1F1B06CA"/>
+    <w:multiLevelType w:val="multilevel"/>
+    <w:tmpl w:val="451EEB48"/>
+    <w:lvl w:ilvl="0">
+      <w:start w:val="1"/>
+      <w:numFmt w:val="bullet"/>
+      <w:lvlText w:val=""/>
+      <w:lvlJc w:val="left"/>
+      <w:pPr>
+        <w:tabs>
+          <w:tab w:val="num" w:pos="720"/>
+        </w:tabs>
+        <w:ind w:left="720" w:hanging="360"/>
+      </w:pPr>
+      <w:rPr>
+        <w:rFonts w:ascii="Symbol" w:hAnsi="Symbol" w:hint="default"/>
+        <w:sz w:val="20"/>
+      </w:rPr>
+    </w:lvl>
+    <w:lvl w:ilvl="1" w:tentative="1">
+      <w:start w:val="1"/>
+      <w:numFmt w:val="bullet"/>
+      <w:lvlText w:val="o"/>
+      <w:lvlJc w:val="left"/>
+      <w:pPr>
+        <w:tabs>
+          <w:tab w:val="num" w:pos="1440"/>
+        </w:tabs>
+        <w:ind w:left="1440" w:hanging="360"/>
+      </w:pPr>
+      <w:rPr>
+        <w:rFonts w:ascii="Courier New" w:hAnsi="Courier New" w:hint="default"/>
+        <w:sz w:val="20"/>
+      </w:rPr>
+    </w:lvl>
+    <w:lvl w:ilvl="2" w:tentative="1">
+      <w:start w:val="1"/>
+      <w:numFmt w:val="bullet"/>
+      <w:lvlText w:val=""/>
+      <w:lvlJc w:val="left"/>
+      <w:pPr>
+        <w:tabs>
+          <w:tab w:val="num" w:pos="2160"/>
+        </w:tabs>
+        <w:ind w:left="2160" w:hanging="360"/>
+      </w:pPr>
+      <w:rPr>
+        <w:rFonts w:ascii="Wingdings" w:hAnsi="Wingdings" w:hint="default"/>
+        <w:sz w:val="20"/>
+      </w:rPr>
+    </w:lvl>
+    <w:lvl w:ilvl="3" w:tentative="1">
+      <w:start w:val="1"/>
+      <w:numFmt w:val="bullet"/>
+      <w:lvlText w:val=""/>
+      <w:lvlJc w:val="left"/>
+      <w:pPr>
+        <w:tabs>
+          <w:tab w:val="num" w:pos="2880"/>
+        </w:tabs>
+        <w:ind w:left="2880" w:hanging="360"/>
+      </w:pPr>
+      <w:rPr>
+        <w:rFonts w:ascii="Wingdings" w:hAnsi="Wingdings" w:hint="default"/>
+        <w:sz w:val="20"/>
+      </w:rPr>
+    </w:lvl>
+    <w:lvl w:ilvl="4" w:tentative="1">
+      <w:start w:val="1"/>
+      <w:numFmt w:val="bullet"/>
+      <w:lvlText w:val=""/>
+      <w:lvlJc w:val="left"/>
+      <w:pPr>
+        <w:tabs>
+          <w:tab w:val="num" w:pos="3600"/>
+        </w:tabs>
+        <w:ind w:left="3600" w:hanging="360"/>
+      </w:pPr>
+      <w:rPr>
+        <w:rFonts w:ascii="Wingdings" w:hAnsi="Wingdings" w:hint="default"/>
+        <w:sz w:val="20"/>
+      </w:rPr>
+    </w:lvl>
+    <w:lvl w:ilvl="5" w:tentative="1">
+      <w:start w:val="1"/>
+      <w:numFmt w:val="bullet"/>
+      <w:lvlText w:val=""/>
+      <w:lvlJc w:val="left"/>
+      <w:pPr>
+        <w:tabs>
+          <w:tab w:val="num" w:pos="4320"/>
+        </w:tabs>
+        <w:ind w:left="4320" w:hanging="360"/>
+      </w:pPr>
+      <w:rPr>
+        <w:rFonts w:ascii="Wingdings" w:hAnsi="Wingdings" w:hint="default"/>
+        <w:sz w:val="20"/>
+      </w:rPr>
+    </w:lvl>
+    <w:lvl w:ilvl="6" w:tentative="1">
+      <w:start w:val="1"/>
+      <w:numFmt w:val="bullet"/>
+      <w:lvlText w:val=""/>
+      <w:lvlJc w:val="left"/>
+      <w:pPr>
+        <w:tabs>
+          <w:tab w:val="num" w:pos="5040"/>
+        </w:tabs>
+        <w:ind w:left="5040" w:hanging="360"/>
+      </w:pPr>
+      <w:rPr>
+        <w:rFonts w:ascii="Wingdings" w:hAnsi="Wingdings" w:hint="default"/>
+        <w:sz w:val="20"/>
+      </w:rPr>
+    </w:lvl>
+    <w:lvl w:ilvl="7" w:tentative="1">
+      <w:start w:val="1"/>
+      <w:numFmt w:val="bullet"/>
+      <w:lvlText w:val=""/>
+      <w:lvlJc w:val="left"/>
+      <w:pPr>
+        <w:tabs>
+          <w:tab w:val="num" w:pos="5760"/>
+        </w:tabs>
+        <w:ind w:left="5760" w:hanging="360"/>
+      </w:pPr>
+      <w:rPr>
+        <w:rFonts w:ascii="Wingdings" w:hAnsi="Wingdings" w:hint="default"/>
+        <w:sz w:val="20"/>
+      </w:rPr>
+    </w:lvl>
+    <w:lvl w:ilvl="8" w:tentative="1">
+      <w:start w:val="1"/>
+      <w:numFmt w:val="bullet"/>
+      <w:lvlText w:val=""/>
+      <w:lvlJc w:val="left"/>
+      <w:pPr>
+        <w:tabs>
+          <w:tab w:val="num" w:pos="6480"/>
+        </w:tabs>
+        <w:ind w:left="6480" w:hanging="360"/>
+      </w:pPr>
+      <w:rPr>
+        <w:rFonts w:ascii="Wingdings" w:hAnsi="Wingdings" w:hint="default"/>
+        <w:sz w:val="20"/>
+      </w:rPr>
+    </w:lvl>
+  </w:abstractNum>
+  <w:abstractNum w:abstractNumId="10" w15:restartNumberingAfterBreak="0">
     <w:nsid w:val="1F7464C1"/>
     <w:multiLevelType w:val="multilevel"/>
     <w:tmpl w:val="F9409BD0"/>
@@ -5510,7 +6230,7 @@
       </w:pPr>
     </w:lvl>
   </w:abstractNum>
-  <w:abstractNum w:abstractNumId="8" w15:restartNumberingAfterBreak="0">
+  <w:abstractNum w:abstractNumId="11" w15:restartNumberingAfterBreak="0">
     <w:nsid w:val="1F8C64F9"/>
     <w:multiLevelType w:val="multilevel"/>
     <w:tmpl w:val="C9E6F062"/>
@@ -5627,7 +6347,7 @@
       </w:pPr>
     </w:lvl>
   </w:abstractNum>
-  <w:abstractNum w:abstractNumId="9" w15:restartNumberingAfterBreak="0">
+  <w:abstractNum w:abstractNumId="12" w15:restartNumberingAfterBreak="0">
     <w:nsid w:val="284774B6"/>
     <w:multiLevelType w:val="multilevel"/>
     <w:tmpl w:val="641E6F1E"/>
@@ -5744,7 +6464,7 @@
       </w:pPr>
     </w:lvl>
   </w:abstractNum>
-  <w:abstractNum w:abstractNumId="10" w15:restartNumberingAfterBreak="0">
+  <w:abstractNum w:abstractNumId="13" w15:restartNumberingAfterBreak="0">
     <w:nsid w:val="29A97436"/>
     <w:multiLevelType w:val="multilevel"/>
     <w:tmpl w:val="F832380E"/>
@@ -5861,7 +6581,7 @@
       </w:pPr>
     </w:lvl>
   </w:abstractNum>
-  <w:abstractNum w:abstractNumId="11" w15:restartNumberingAfterBreak="0">
+  <w:abstractNum w:abstractNumId="14" w15:restartNumberingAfterBreak="0">
     <w:nsid w:val="2F0B05A3"/>
     <w:multiLevelType w:val="multilevel"/>
     <w:tmpl w:val="C01EB21C"/>
@@ -5978,7 +6698,7 @@
       </w:pPr>
     </w:lvl>
   </w:abstractNum>
-  <w:abstractNum w:abstractNumId="12" w15:restartNumberingAfterBreak="0">
+  <w:abstractNum w:abstractNumId="15" w15:restartNumberingAfterBreak="0">
     <w:nsid w:val="35AB1565"/>
     <w:multiLevelType w:val="multilevel"/>
     <w:tmpl w:val="E1D671A6"/>
@@ -6095,7 +6815,7 @@
       </w:pPr>
     </w:lvl>
   </w:abstractNum>
-  <w:abstractNum w:abstractNumId="13" w15:restartNumberingAfterBreak="0">
+  <w:abstractNum w:abstractNumId="16" w15:restartNumberingAfterBreak="0">
     <w:nsid w:val="384C0066"/>
     <w:multiLevelType w:val="multilevel"/>
     <w:tmpl w:val="FD5447FC"/>
@@ -6212,7 +6932,7 @@
       </w:pPr>
     </w:lvl>
   </w:abstractNum>
-  <w:abstractNum w:abstractNumId="14" w15:restartNumberingAfterBreak="0">
+  <w:abstractNum w:abstractNumId="17" w15:restartNumberingAfterBreak="0">
     <w:nsid w:val="3A81184C"/>
     <w:multiLevelType w:val="multilevel"/>
     <w:tmpl w:val="C3C8894C"/>
@@ -6329,7 +7049,7 @@
       </w:pPr>
     </w:lvl>
   </w:abstractNum>
-  <w:abstractNum w:abstractNumId="15" w15:restartNumberingAfterBreak="0">
+  <w:abstractNum w:abstractNumId="18" w15:restartNumberingAfterBreak="0">
     <w:nsid w:val="3ECF52AD"/>
     <w:multiLevelType w:val="multilevel"/>
     <w:tmpl w:val="EA7422B0"/>
@@ -6446,7 +7166,7 @@
       </w:pPr>
     </w:lvl>
   </w:abstractNum>
-  <w:abstractNum w:abstractNumId="16" w15:restartNumberingAfterBreak="0">
+  <w:abstractNum w:abstractNumId="19" w15:restartNumberingAfterBreak="0">
     <w:nsid w:val="40430B73"/>
     <w:multiLevelType w:val="multilevel"/>
     <w:tmpl w:val="F08E129C"/>
@@ -6563,7 +7283,7 @@
       </w:pPr>
     </w:lvl>
   </w:abstractNum>
-  <w:abstractNum w:abstractNumId="17" w15:restartNumberingAfterBreak="0">
+  <w:abstractNum w:abstractNumId="20" w15:restartNumberingAfterBreak="0">
     <w:nsid w:val="43A30A0B"/>
     <w:multiLevelType w:val="multilevel"/>
     <w:tmpl w:val="E446D8C8"/>
@@ -6680,7 +7400,7 @@
       </w:pPr>
     </w:lvl>
   </w:abstractNum>
-  <w:abstractNum w:abstractNumId="18" w15:restartNumberingAfterBreak="0">
+  <w:abstractNum w:abstractNumId="21" w15:restartNumberingAfterBreak="0">
     <w:nsid w:val="463D4A44"/>
     <w:multiLevelType w:val="multilevel"/>
     <w:tmpl w:val="AC605574"/>
@@ -6829,7 +7549,7 @@
       </w:rPr>
     </w:lvl>
   </w:abstractNum>
-  <w:abstractNum w:abstractNumId="19" w15:restartNumberingAfterBreak="0">
+  <w:abstractNum w:abstractNumId="22" w15:restartNumberingAfterBreak="0">
     <w:nsid w:val="48646C79"/>
     <w:multiLevelType w:val="multilevel"/>
     <w:tmpl w:val="664CE974"/>
@@ -6978,7 +7698,305 @@
       </w:rPr>
     </w:lvl>
   </w:abstractNum>
-  <w:abstractNum w:abstractNumId="20" w15:restartNumberingAfterBreak="0">
+  <w:abstractNum w:abstractNumId="23" w15:restartNumberingAfterBreak="0">
+    <w:nsid w:val="4A723033"/>
+    <w:multiLevelType w:val="multilevel"/>
+    <w:tmpl w:val="998E6126"/>
+    <w:lvl w:ilvl="0">
+      <w:start w:val="1"/>
+      <w:numFmt w:val="bullet"/>
+      <w:lvlText w:val=""/>
+      <w:lvlJc w:val="left"/>
+      <w:pPr>
+        <w:tabs>
+          <w:tab w:val="num" w:pos="720"/>
+        </w:tabs>
+        <w:ind w:left="720" w:hanging="360"/>
+      </w:pPr>
+      <w:rPr>
+        <w:rFonts w:ascii="Symbol" w:hAnsi="Symbol" w:hint="default"/>
+        <w:sz w:val="20"/>
+      </w:rPr>
+    </w:lvl>
+    <w:lvl w:ilvl="1" w:tentative="1">
+      <w:start w:val="1"/>
+      <w:numFmt w:val="bullet"/>
+      <w:lvlText w:val="o"/>
+      <w:lvlJc w:val="left"/>
+      <w:pPr>
+        <w:tabs>
+          <w:tab w:val="num" w:pos="1440"/>
+        </w:tabs>
+        <w:ind w:left="1440" w:hanging="360"/>
+      </w:pPr>
+      <w:rPr>
+        <w:rFonts w:ascii="Courier New" w:hAnsi="Courier New" w:hint="default"/>
+        <w:sz w:val="20"/>
+      </w:rPr>
+    </w:lvl>
+    <w:lvl w:ilvl="2" w:tentative="1">
+      <w:start w:val="1"/>
+      <w:numFmt w:val="bullet"/>
+      <w:lvlText w:val=""/>
+      <w:lvlJc w:val="left"/>
+      <w:pPr>
+        <w:tabs>
+          <w:tab w:val="num" w:pos="2160"/>
+        </w:tabs>
+        <w:ind w:left="2160" w:hanging="360"/>
+      </w:pPr>
+      <w:rPr>
+        <w:rFonts w:ascii="Wingdings" w:hAnsi="Wingdings" w:hint="default"/>
+        <w:sz w:val="20"/>
+      </w:rPr>
+    </w:lvl>
+    <w:lvl w:ilvl="3" w:tentative="1">
+      <w:start w:val="1"/>
+      <w:numFmt w:val="bullet"/>
+      <w:lvlText w:val=""/>
+      <w:lvlJc w:val="left"/>
+      <w:pPr>
+        <w:tabs>
+          <w:tab w:val="num" w:pos="2880"/>
+        </w:tabs>
+        <w:ind w:left="2880" w:hanging="360"/>
+      </w:pPr>
+      <w:rPr>
+        <w:rFonts w:ascii="Wingdings" w:hAnsi="Wingdings" w:hint="default"/>
+        <w:sz w:val="20"/>
+      </w:rPr>
+    </w:lvl>
+    <w:lvl w:ilvl="4" w:tentative="1">
+      <w:start w:val="1"/>
+      <w:numFmt w:val="bullet"/>
+      <w:lvlText w:val=""/>
+      <w:lvlJc w:val="left"/>
+      <w:pPr>
+        <w:tabs>
+          <w:tab w:val="num" w:pos="3600"/>
+        </w:tabs>
+        <w:ind w:left="3600" w:hanging="360"/>
+      </w:pPr>
+      <w:rPr>
+        <w:rFonts w:ascii="Wingdings" w:hAnsi="Wingdings" w:hint="default"/>
+        <w:sz w:val="20"/>
+      </w:rPr>
+    </w:lvl>
+    <w:lvl w:ilvl="5" w:tentative="1">
+      <w:start w:val="1"/>
+      <w:numFmt w:val="bullet"/>
+      <w:lvlText w:val=""/>
+      <w:lvlJc w:val="left"/>
+      <w:pPr>
+        <w:tabs>
+          <w:tab w:val="num" w:pos="4320"/>
+        </w:tabs>
+        <w:ind w:left="4320" w:hanging="360"/>
+      </w:pPr>
+      <w:rPr>
+        <w:rFonts w:ascii="Wingdings" w:hAnsi="Wingdings" w:hint="default"/>
+        <w:sz w:val="20"/>
+      </w:rPr>
+    </w:lvl>
+    <w:lvl w:ilvl="6" w:tentative="1">
+      <w:start w:val="1"/>
+      <w:numFmt w:val="bullet"/>
+      <w:lvlText w:val=""/>
+      <w:lvlJc w:val="left"/>
+      <w:pPr>
+        <w:tabs>
+          <w:tab w:val="num" w:pos="5040"/>
+        </w:tabs>
+        <w:ind w:left="5040" w:hanging="360"/>
+      </w:pPr>
+      <w:rPr>
+        <w:rFonts w:ascii="Wingdings" w:hAnsi="Wingdings" w:hint="default"/>
+        <w:sz w:val="20"/>
+      </w:rPr>
+    </w:lvl>
+    <w:lvl w:ilvl="7" w:tentative="1">
+      <w:start w:val="1"/>
+      <w:numFmt w:val="bullet"/>
+      <w:lvlText w:val=""/>
+      <w:lvlJc w:val="left"/>
+      <w:pPr>
+        <w:tabs>
+          <w:tab w:val="num" w:pos="5760"/>
+        </w:tabs>
+        <w:ind w:left="5760" w:hanging="360"/>
+      </w:pPr>
+      <w:rPr>
+        <w:rFonts w:ascii="Wingdings" w:hAnsi="Wingdings" w:hint="default"/>
+        <w:sz w:val="20"/>
+      </w:rPr>
+    </w:lvl>
+    <w:lvl w:ilvl="8" w:tentative="1">
+      <w:start w:val="1"/>
+      <w:numFmt w:val="bullet"/>
+      <w:lvlText w:val=""/>
+      <w:lvlJc w:val="left"/>
+      <w:pPr>
+        <w:tabs>
+          <w:tab w:val="num" w:pos="6480"/>
+        </w:tabs>
+        <w:ind w:left="6480" w:hanging="360"/>
+      </w:pPr>
+      <w:rPr>
+        <w:rFonts w:ascii="Wingdings" w:hAnsi="Wingdings" w:hint="default"/>
+        <w:sz w:val="20"/>
+      </w:rPr>
+    </w:lvl>
+  </w:abstractNum>
+  <w:abstractNum w:abstractNumId="24" w15:restartNumberingAfterBreak="0">
+    <w:nsid w:val="56733664"/>
+    <w:multiLevelType w:val="multilevel"/>
+    <w:tmpl w:val="B226FBC6"/>
+    <w:lvl w:ilvl="0">
+      <w:start w:val="1"/>
+      <w:numFmt w:val="bullet"/>
+      <w:lvlText w:val=""/>
+      <w:lvlJc w:val="left"/>
+      <w:pPr>
+        <w:tabs>
+          <w:tab w:val="num" w:pos="720"/>
+        </w:tabs>
+        <w:ind w:left="720" w:hanging="360"/>
+      </w:pPr>
+      <w:rPr>
+        <w:rFonts w:ascii="Symbol" w:hAnsi="Symbol" w:hint="default"/>
+        <w:sz w:val="20"/>
+      </w:rPr>
+    </w:lvl>
+    <w:lvl w:ilvl="1" w:tentative="1">
+      <w:start w:val="1"/>
+      <w:numFmt w:val="bullet"/>
+      <w:lvlText w:val="o"/>
+      <w:lvlJc w:val="left"/>
+      <w:pPr>
+        <w:tabs>
+          <w:tab w:val="num" w:pos="1440"/>
+        </w:tabs>
+        <w:ind w:left="1440" w:hanging="360"/>
+      </w:pPr>
+      <w:rPr>
+        <w:rFonts w:ascii="Courier New" w:hAnsi="Courier New" w:hint="default"/>
+        <w:sz w:val="20"/>
+      </w:rPr>
+    </w:lvl>
+    <w:lvl w:ilvl="2" w:tentative="1">
+      <w:start w:val="1"/>
+      <w:numFmt w:val="bullet"/>
+      <w:lvlText w:val=""/>
+      <w:lvlJc w:val="left"/>
+      <w:pPr>
+        <w:tabs>
+          <w:tab w:val="num" w:pos="2160"/>
+        </w:tabs>
+        <w:ind w:left="2160" w:hanging="360"/>
+      </w:pPr>
+      <w:rPr>
+        <w:rFonts w:ascii="Wingdings" w:hAnsi="Wingdings" w:hint="default"/>
+        <w:sz w:val="20"/>
+      </w:rPr>
+    </w:lvl>
+    <w:lvl w:ilvl="3" w:tentative="1">
+      <w:start w:val="1"/>
+      <w:numFmt w:val="bullet"/>
+      <w:lvlText w:val=""/>
+      <w:lvlJc w:val="left"/>
+      <w:pPr>
+        <w:tabs>
+          <w:tab w:val="num" w:pos="2880"/>
+        </w:tabs>
+        <w:ind w:left="2880" w:hanging="360"/>
+      </w:pPr>
+      <w:rPr>
+        <w:rFonts w:ascii="Wingdings" w:hAnsi="Wingdings" w:hint="default"/>
+        <w:sz w:val="20"/>
+      </w:rPr>
+    </w:lvl>
+    <w:lvl w:ilvl="4" w:tentative="1">
+      <w:start w:val="1"/>
+      <w:numFmt w:val="bullet"/>
+      <w:lvlText w:val=""/>
+      <w:lvlJc w:val="left"/>
+      <w:pPr>
+        <w:tabs>
+          <w:tab w:val="num" w:pos="3600"/>
+        </w:tabs>
+        <w:ind w:left="3600" w:hanging="360"/>
+      </w:pPr>
+      <w:rPr>
+        <w:rFonts w:ascii="Wingdings" w:hAnsi="Wingdings" w:hint="default"/>
+        <w:sz w:val="20"/>
+      </w:rPr>
+    </w:lvl>
+    <w:lvl w:ilvl="5" w:tentative="1">
+      <w:start w:val="1"/>
+      <w:numFmt w:val="bullet"/>
+      <w:lvlText w:val=""/>
+      <w:lvlJc w:val="left"/>
+      <w:pPr>
+        <w:tabs>
+          <w:tab w:val="num" w:pos="4320"/>
+        </w:tabs>
+        <w:ind w:left="4320" w:hanging="360"/>
+      </w:pPr>
+      <w:rPr>
+        <w:rFonts w:ascii="Wingdings" w:hAnsi="Wingdings" w:hint="default"/>
+        <w:sz w:val="20"/>
+      </w:rPr>
+    </w:lvl>
+    <w:lvl w:ilvl="6" w:tentative="1">
+      <w:start w:val="1"/>
+      <w:numFmt w:val="bullet"/>
+      <w:lvlText w:val=""/>
+      <w:lvlJc w:val="left"/>
+      <w:pPr>
+        <w:tabs>
+          <w:tab w:val="num" w:pos="5040"/>
+        </w:tabs>
+        <w:ind w:left="5040" w:hanging="360"/>
+      </w:pPr>
+      <w:rPr>
+        <w:rFonts w:ascii="Wingdings" w:hAnsi="Wingdings" w:hint="default"/>
+        <w:sz w:val="20"/>
+      </w:rPr>
+    </w:lvl>
+    <w:lvl w:ilvl="7" w:tentative="1">
+      <w:start w:val="1"/>
+      <w:numFmt w:val="bullet"/>
+      <w:lvlText w:val=""/>
+      <w:lvlJc w:val="left"/>
+      <w:pPr>
+        <w:tabs>
+          <w:tab w:val="num" w:pos="5760"/>
+        </w:tabs>
+        <w:ind w:left="5760" w:hanging="360"/>
+      </w:pPr>
+      <w:rPr>
+        <w:rFonts w:ascii="Wingdings" w:hAnsi="Wingdings" w:hint="default"/>
+        <w:sz w:val="20"/>
+      </w:rPr>
+    </w:lvl>
+    <w:lvl w:ilvl="8" w:tentative="1">
+      <w:start w:val="1"/>
+      <w:numFmt w:val="bullet"/>
+      <w:lvlText w:val=""/>
+      <w:lvlJc w:val="left"/>
+      <w:pPr>
+        <w:tabs>
+          <w:tab w:val="num" w:pos="6480"/>
+        </w:tabs>
+        <w:ind w:left="6480" w:hanging="360"/>
+      </w:pPr>
+      <w:rPr>
+        <w:rFonts w:ascii="Wingdings" w:hAnsi="Wingdings" w:hint="default"/>
+        <w:sz w:val="20"/>
+      </w:rPr>
+    </w:lvl>
+  </w:abstractNum>
+  <w:abstractNum w:abstractNumId="25" w15:restartNumberingAfterBreak="0">
     <w:nsid w:val="56B52858"/>
     <w:multiLevelType w:val="multilevel"/>
     <w:tmpl w:val="BF6AE93A"/>
@@ -7127,7 +8145,156 @@
       </w:rPr>
     </w:lvl>
   </w:abstractNum>
-  <w:abstractNum w:abstractNumId="21" w15:restartNumberingAfterBreak="0">
+  <w:abstractNum w:abstractNumId="26" w15:restartNumberingAfterBreak="0">
+    <w:nsid w:val="57330442"/>
+    <w:multiLevelType w:val="multilevel"/>
+    <w:tmpl w:val="F2E49DB4"/>
+    <w:lvl w:ilvl="0">
+      <w:start w:val="1"/>
+      <w:numFmt w:val="bullet"/>
+      <w:lvlText w:val=""/>
+      <w:lvlJc w:val="left"/>
+      <w:pPr>
+        <w:tabs>
+          <w:tab w:val="num" w:pos="720"/>
+        </w:tabs>
+        <w:ind w:left="720" w:hanging="360"/>
+      </w:pPr>
+      <w:rPr>
+        <w:rFonts w:ascii="Symbol" w:hAnsi="Symbol" w:hint="default"/>
+        <w:sz w:val="20"/>
+      </w:rPr>
+    </w:lvl>
+    <w:lvl w:ilvl="1" w:tentative="1">
+      <w:start w:val="1"/>
+      <w:numFmt w:val="bullet"/>
+      <w:lvlText w:val="o"/>
+      <w:lvlJc w:val="left"/>
+      <w:pPr>
+        <w:tabs>
+          <w:tab w:val="num" w:pos="1440"/>
+        </w:tabs>
+        <w:ind w:left="1440" w:hanging="360"/>
+      </w:pPr>
+      <w:rPr>
+        <w:rFonts w:ascii="Courier New" w:hAnsi="Courier New" w:hint="default"/>
+        <w:sz w:val="20"/>
+      </w:rPr>
+    </w:lvl>
+    <w:lvl w:ilvl="2" w:tentative="1">
+      <w:start w:val="1"/>
+      <w:numFmt w:val="bullet"/>
+      <w:lvlText w:val=""/>
+      <w:lvlJc w:val="left"/>
+      <w:pPr>
+        <w:tabs>
+          <w:tab w:val="num" w:pos="2160"/>
+        </w:tabs>
+        <w:ind w:left="2160" w:hanging="360"/>
+      </w:pPr>
+      <w:rPr>
+        <w:rFonts w:ascii="Wingdings" w:hAnsi="Wingdings" w:hint="default"/>
+        <w:sz w:val="20"/>
+      </w:rPr>
+    </w:lvl>
+    <w:lvl w:ilvl="3" w:tentative="1">
+      <w:start w:val="1"/>
+      <w:numFmt w:val="bullet"/>
+      <w:lvlText w:val=""/>
+      <w:lvlJc w:val="left"/>
+      <w:pPr>
+        <w:tabs>
+          <w:tab w:val="num" w:pos="2880"/>
+        </w:tabs>
+        <w:ind w:left="2880" w:hanging="360"/>
+      </w:pPr>
+      <w:rPr>
+        <w:rFonts w:ascii="Wingdings" w:hAnsi="Wingdings" w:hint="default"/>
+        <w:sz w:val="20"/>
+      </w:rPr>
+    </w:lvl>
+    <w:lvl w:ilvl="4" w:tentative="1">
+      <w:start w:val="1"/>
+      <w:numFmt w:val="bullet"/>
+      <w:lvlText w:val=""/>
+      <w:lvlJc w:val="left"/>
+      <w:pPr>
+        <w:tabs>
+          <w:tab w:val="num" w:pos="3600"/>
+        </w:tabs>
+        <w:ind w:left="3600" w:hanging="360"/>
+      </w:pPr>
+      <w:rPr>
+        <w:rFonts w:ascii="Wingdings" w:hAnsi="Wingdings" w:hint="default"/>
+        <w:sz w:val="20"/>
+      </w:rPr>
+    </w:lvl>
+    <w:lvl w:ilvl="5" w:tentative="1">
+      <w:start w:val="1"/>
+      <w:numFmt w:val="bullet"/>
+      <w:lvlText w:val=""/>
+      <w:lvlJc w:val="left"/>
+      <w:pPr>
+        <w:tabs>
+          <w:tab w:val="num" w:pos="4320"/>
+        </w:tabs>
+        <w:ind w:left="4320" w:hanging="360"/>
+      </w:pPr>
+      <w:rPr>
+        <w:rFonts w:ascii="Wingdings" w:hAnsi="Wingdings" w:hint="default"/>
+        <w:sz w:val="20"/>
+      </w:rPr>
+    </w:lvl>
+    <w:lvl w:ilvl="6" w:tentative="1">
+      <w:start w:val="1"/>
+      <w:numFmt w:val="bullet"/>
+      <w:lvlText w:val=""/>
+      <w:lvlJc w:val="left"/>
+      <w:pPr>
+        <w:tabs>
+          <w:tab w:val="num" w:pos="5040"/>
+        </w:tabs>
+        <w:ind w:left="5040" w:hanging="360"/>
+      </w:pPr>
+      <w:rPr>
+        <w:rFonts w:ascii="Wingdings" w:hAnsi="Wingdings" w:hint="default"/>
+        <w:sz w:val="20"/>
+      </w:rPr>
+    </w:lvl>
+    <w:lvl w:ilvl="7" w:tentative="1">
+      <w:start w:val="1"/>
+      <w:numFmt w:val="bullet"/>
+      <w:lvlText w:val=""/>
+      <w:lvlJc w:val="left"/>
+      <w:pPr>
+        <w:tabs>
+          <w:tab w:val="num" w:pos="5760"/>
+        </w:tabs>
+        <w:ind w:left="5760" w:hanging="360"/>
+      </w:pPr>
+      <w:rPr>
+        <w:rFonts w:ascii="Wingdings" w:hAnsi="Wingdings" w:hint="default"/>
+        <w:sz w:val="20"/>
+      </w:rPr>
+    </w:lvl>
+    <w:lvl w:ilvl="8" w:tentative="1">
+      <w:start w:val="1"/>
+      <w:numFmt w:val="bullet"/>
+      <w:lvlText w:val=""/>
+      <w:lvlJc w:val="left"/>
+      <w:pPr>
+        <w:tabs>
+          <w:tab w:val="num" w:pos="6480"/>
+        </w:tabs>
+        <w:ind w:left="6480" w:hanging="360"/>
+      </w:pPr>
+      <w:rPr>
+        <w:rFonts w:ascii="Wingdings" w:hAnsi="Wingdings" w:hint="default"/>
+        <w:sz w:val="20"/>
+      </w:rPr>
+    </w:lvl>
+  </w:abstractNum>
+  <w:abstractNum w:abstractNumId="27" w15:restartNumberingAfterBreak="0">
     <w:nsid w:val="5D985D12"/>
     <w:multiLevelType w:val="multilevel"/>
     <w:tmpl w:val="A8E84E5A"/>
@@ -7244,7 +8411,156 @@
       </w:pPr>
     </w:lvl>
   </w:abstractNum>
-  <w:abstractNum w:abstractNumId="22" w15:restartNumberingAfterBreak="0">
+  <w:abstractNum w:abstractNumId="28" w15:restartNumberingAfterBreak="0">
+    <w:nsid w:val="5DDF7357"/>
+    <w:multiLevelType w:val="multilevel"/>
+    <w:tmpl w:val="25D264AE"/>
+    <w:lvl w:ilvl="0">
+      <w:start w:val="1"/>
+      <w:numFmt w:val="bullet"/>
+      <w:lvlText w:val=""/>
+      <w:lvlJc w:val="left"/>
+      <w:pPr>
+        <w:tabs>
+          <w:tab w:val="num" w:pos="720"/>
+        </w:tabs>
+        <w:ind w:left="720" w:hanging="360"/>
+      </w:pPr>
+      <w:rPr>
+        <w:rFonts w:ascii="Symbol" w:hAnsi="Symbol" w:hint="default"/>
+        <w:sz w:val="20"/>
+      </w:rPr>
+    </w:lvl>
+    <w:lvl w:ilvl="1" w:tentative="1">
+      <w:start w:val="1"/>
+      <w:numFmt w:val="bullet"/>
+      <w:lvlText w:val="o"/>
+      <w:lvlJc w:val="left"/>
+      <w:pPr>
+        <w:tabs>
+          <w:tab w:val="num" w:pos="1440"/>
+        </w:tabs>
+        <w:ind w:left="1440" w:hanging="360"/>
+      </w:pPr>
+      <w:rPr>
+        <w:rFonts w:ascii="Courier New" w:hAnsi="Courier New" w:hint="default"/>
+        <w:sz w:val="20"/>
+      </w:rPr>
+    </w:lvl>
+    <w:lvl w:ilvl="2" w:tentative="1">
+      <w:start w:val="1"/>
+      <w:numFmt w:val="bullet"/>
+      <w:lvlText w:val=""/>
+      <w:lvlJc w:val="left"/>
+      <w:pPr>
+        <w:tabs>
+          <w:tab w:val="num" w:pos="2160"/>
+        </w:tabs>
+        <w:ind w:left="2160" w:hanging="360"/>
+      </w:pPr>
+      <w:rPr>
+        <w:rFonts w:ascii="Wingdings" w:hAnsi="Wingdings" w:hint="default"/>
+        <w:sz w:val="20"/>
+      </w:rPr>
+    </w:lvl>
+    <w:lvl w:ilvl="3" w:tentative="1">
+      <w:start w:val="1"/>
+      <w:numFmt w:val="bullet"/>
+      <w:lvlText w:val=""/>
+      <w:lvlJc w:val="left"/>
+      <w:pPr>
+        <w:tabs>
+          <w:tab w:val="num" w:pos="2880"/>
+        </w:tabs>
+        <w:ind w:left="2880" w:hanging="360"/>
+      </w:pPr>
+      <w:rPr>
+        <w:rFonts w:ascii="Wingdings" w:hAnsi="Wingdings" w:hint="default"/>
+        <w:sz w:val="20"/>
+      </w:rPr>
+    </w:lvl>
+    <w:lvl w:ilvl="4" w:tentative="1">
+      <w:start w:val="1"/>
+      <w:numFmt w:val="bullet"/>
+      <w:lvlText w:val=""/>
+      <w:lvlJc w:val="left"/>
+      <w:pPr>
+        <w:tabs>
+          <w:tab w:val="num" w:pos="3600"/>
+        </w:tabs>
+        <w:ind w:left="3600" w:hanging="360"/>
+      </w:pPr>
+      <w:rPr>
+        <w:rFonts w:ascii="Wingdings" w:hAnsi="Wingdings" w:hint="default"/>
+        <w:sz w:val="20"/>
+      </w:rPr>
+    </w:lvl>
+    <w:lvl w:ilvl="5" w:tentative="1">
+      <w:start w:val="1"/>
+      <w:numFmt w:val="bullet"/>
+      <w:lvlText w:val=""/>
+      <w:lvlJc w:val="left"/>
+      <w:pPr>
+        <w:tabs>
+          <w:tab w:val="num" w:pos="4320"/>
+        </w:tabs>
+        <w:ind w:left="4320" w:hanging="360"/>
+      </w:pPr>
+      <w:rPr>
+        <w:rFonts w:ascii="Wingdings" w:hAnsi="Wingdings" w:hint="default"/>
+        <w:sz w:val="20"/>
+      </w:rPr>
+    </w:lvl>
+    <w:lvl w:ilvl="6" w:tentative="1">
+      <w:start w:val="1"/>
+      <w:numFmt w:val="bullet"/>
+      <w:lvlText w:val=""/>
+      <w:lvlJc w:val="left"/>
+      <w:pPr>
+        <w:tabs>
+          <w:tab w:val="num" w:pos="5040"/>
+        </w:tabs>
+        <w:ind w:left="5040" w:hanging="360"/>
+      </w:pPr>
+      <w:rPr>
+        <w:rFonts w:ascii="Wingdings" w:hAnsi="Wingdings" w:hint="default"/>
+        <w:sz w:val="20"/>
+      </w:rPr>
+    </w:lvl>
+    <w:lvl w:ilvl="7" w:tentative="1">
+      <w:start w:val="1"/>
+      <w:numFmt w:val="bullet"/>
+      <w:lvlText w:val=""/>
+      <w:lvlJc w:val="left"/>
+      <w:pPr>
+        <w:tabs>
+          <w:tab w:val="num" w:pos="5760"/>
+        </w:tabs>
+        <w:ind w:left="5760" w:hanging="360"/>
+      </w:pPr>
+      <w:rPr>
+        <w:rFonts w:ascii="Wingdings" w:hAnsi="Wingdings" w:hint="default"/>
+        <w:sz w:val="20"/>
+      </w:rPr>
+    </w:lvl>
+    <w:lvl w:ilvl="8" w:tentative="1">
+      <w:start w:val="1"/>
+      <w:numFmt w:val="bullet"/>
+      <w:lvlText w:val=""/>
+      <w:lvlJc w:val="left"/>
+      <w:pPr>
+        <w:tabs>
+          <w:tab w:val="num" w:pos="6480"/>
+        </w:tabs>
+        <w:ind w:left="6480" w:hanging="360"/>
+      </w:pPr>
+      <w:rPr>
+        <w:rFonts w:ascii="Wingdings" w:hAnsi="Wingdings" w:hint="default"/>
+        <w:sz w:val="20"/>
+      </w:rPr>
+    </w:lvl>
+  </w:abstractNum>
+  <w:abstractNum w:abstractNumId="29" w15:restartNumberingAfterBreak="0">
     <w:nsid w:val="60142D60"/>
     <w:multiLevelType w:val="multilevel"/>
     <w:tmpl w:val="F134E35E"/>
@@ -7361,7 +8677,156 @@
       </w:pPr>
     </w:lvl>
   </w:abstractNum>
-  <w:abstractNum w:abstractNumId="23" w15:restartNumberingAfterBreak="0">
+  <w:abstractNum w:abstractNumId="30" w15:restartNumberingAfterBreak="0">
+    <w:nsid w:val="615848B4"/>
+    <w:multiLevelType w:val="multilevel"/>
+    <w:tmpl w:val="C3E49B32"/>
+    <w:lvl w:ilvl="0">
+      <w:start w:val="1"/>
+      <w:numFmt w:val="bullet"/>
+      <w:lvlText w:val=""/>
+      <w:lvlJc w:val="left"/>
+      <w:pPr>
+        <w:tabs>
+          <w:tab w:val="num" w:pos="720"/>
+        </w:tabs>
+        <w:ind w:left="720" w:hanging="360"/>
+      </w:pPr>
+      <w:rPr>
+        <w:rFonts w:ascii="Symbol" w:hAnsi="Symbol" w:hint="default"/>
+        <w:sz w:val="20"/>
+      </w:rPr>
+    </w:lvl>
+    <w:lvl w:ilvl="1" w:tentative="1">
+      <w:start w:val="1"/>
+      <w:numFmt w:val="bullet"/>
+      <w:lvlText w:val="o"/>
+      <w:lvlJc w:val="left"/>
+      <w:pPr>
+        <w:tabs>
+          <w:tab w:val="num" w:pos="1440"/>
+        </w:tabs>
+        <w:ind w:left="1440" w:hanging="360"/>
+      </w:pPr>
+      <w:rPr>
+        <w:rFonts w:ascii="Courier New" w:hAnsi="Courier New" w:hint="default"/>
+        <w:sz w:val="20"/>
+      </w:rPr>
+    </w:lvl>
+    <w:lvl w:ilvl="2" w:tentative="1">
+      <w:start w:val="1"/>
+      <w:numFmt w:val="bullet"/>
+      <w:lvlText w:val=""/>
+      <w:lvlJc w:val="left"/>
+      <w:pPr>
+        <w:tabs>
+          <w:tab w:val="num" w:pos="2160"/>
+        </w:tabs>
+        <w:ind w:left="2160" w:hanging="360"/>
+      </w:pPr>
+      <w:rPr>
+        <w:rFonts w:ascii="Wingdings" w:hAnsi="Wingdings" w:hint="default"/>
+        <w:sz w:val="20"/>
+      </w:rPr>
+    </w:lvl>
+    <w:lvl w:ilvl="3" w:tentative="1">
+      <w:start w:val="1"/>
+      <w:numFmt w:val="bullet"/>
+      <w:lvlText w:val=""/>
+      <w:lvlJc w:val="left"/>
+      <w:pPr>
+        <w:tabs>
+          <w:tab w:val="num" w:pos="2880"/>
+        </w:tabs>
+        <w:ind w:left="2880" w:hanging="360"/>
+      </w:pPr>
+      <w:rPr>
+        <w:rFonts w:ascii="Wingdings" w:hAnsi="Wingdings" w:hint="default"/>
+        <w:sz w:val="20"/>
+      </w:rPr>
+    </w:lvl>
+    <w:lvl w:ilvl="4" w:tentative="1">
+      <w:start w:val="1"/>
+      <w:numFmt w:val="bullet"/>
+      <w:lvlText w:val=""/>
+      <w:lvlJc w:val="left"/>
+      <w:pPr>
+        <w:tabs>
+          <w:tab w:val="num" w:pos="3600"/>
+        </w:tabs>
+        <w:ind w:left="3600" w:hanging="360"/>
+      </w:pPr>
+      <w:rPr>
+        <w:rFonts w:ascii="Wingdings" w:hAnsi="Wingdings" w:hint="default"/>
+        <w:sz w:val="20"/>
+      </w:rPr>
+    </w:lvl>
+    <w:lvl w:ilvl="5" w:tentative="1">
+      <w:start w:val="1"/>
+      <w:numFmt w:val="bullet"/>
+      <w:lvlText w:val=""/>
+      <w:lvlJc w:val="left"/>
+      <w:pPr>
+        <w:tabs>
+          <w:tab w:val="num" w:pos="4320"/>
+        </w:tabs>
+        <w:ind w:left="4320" w:hanging="360"/>
+      </w:pPr>
+      <w:rPr>
+        <w:rFonts w:ascii="Wingdings" w:hAnsi="Wingdings" w:hint="default"/>
+        <w:sz w:val="20"/>
+      </w:rPr>
+    </w:lvl>
+    <w:lvl w:ilvl="6" w:tentative="1">
+      <w:start w:val="1"/>
+      <w:numFmt w:val="bullet"/>
+      <w:lvlText w:val=""/>
+      <w:lvlJc w:val="left"/>
+      <w:pPr>
+        <w:tabs>
+          <w:tab w:val="num" w:pos="5040"/>
+        </w:tabs>
+        <w:ind w:left="5040" w:hanging="360"/>
+      </w:pPr>
+      <w:rPr>
+        <w:rFonts w:ascii="Wingdings" w:hAnsi="Wingdings" w:hint="default"/>
+        <w:sz w:val="20"/>
+      </w:rPr>
+    </w:lvl>
+    <w:lvl w:ilvl="7" w:tentative="1">
+      <w:start w:val="1"/>
+      <w:numFmt w:val="bullet"/>
+      <w:lvlText w:val=""/>
+      <w:lvlJc w:val="left"/>
+      <w:pPr>
+        <w:tabs>
+          <w:tab w:val="num" w:pos="5760"/>
+        </w:tabs>
+        <w:ind w:left="5760" w:hanging="360"/>
+      </w:pPr>
+      <w:rPr>
+        <w:rFonts w:ascii="Wingdings" w:hAnsi="Wingdings" w:hint="default"/>
+        <w:sz w:val="20"/>
+      </w:rPr>
+    </w:lvl>
+    <w:lvl w:ilvl="8" w:tentative="1">
+      <w:start w:val="1"/>
+      <w:numFmt w:val="bullet"/>
+      <w:lvlText w:val=""/>
+      <w:lvlJc w:val="left"/>
+      <w:pPr>
+        <w:tabs>
+          <w:tab w:val="num" w:pos="6480"/>
+        </w:tabs>
+        <w:ind w:left="6480" w:hanging="360"/>
+      </w:pPr>
+      <w:rPr>
+        <w:rFonts w:ascii="Wingdings" w:hAnsi="Wingdings" w:hint="default"/>
+        <w:sz w:val="20"/>
+      </w:rPr>
+    </w:lvl>
+  </w:abstractNum>
+  <w:abstractNum w:abstractNumId="31" w15:restartNumberingAfterBreak="0">
     <w:nsid w:val="668957A5"/>
     <w:multiLevelType w:val="multilevel"/>
     <w:tmpl w:val="4F9C74AE"/>
@@ -7510,7 +8975,7 @@
       </w:rPr>
     </w:lvl>
   </w:abstractNum>
-  <w:abstractNum w:abstractNumId="24" w15:restartNumberingAfterBreak="0">
+  <w:abstractNum w:abstractNumId="32" w15:restartNumberingAfterBreak="0">
     <w:nsid w:val="66A93BDA"/>
     <w:multiLevelType w:val="multilevel"/>
     <w:tmpl w:val="AC2A691A"/>
@@ -7627,7 +9092,7 @@
       </w:pPr>
     </w:lvl>
   </w:abstractNum>
-  <w:abstractNum w:abstractNumId="25" w15:restartNumberingAfterBreak="0">
+  <w:abstractNum w:abstractNumId="33" w15:restartNumberingAfterBreak="0">
     <w:nsid w:val="68182826"/>
     <w:multiLevelType w:val="multilevel"/>
     <w:tmpl w:val="02085A1A"/>
@@ -7744,7 +9209,7 @@
       </w:pPr>
     </w:lvl>
   </w:abstractNum>
-  <w:abstractNum w:abstractNumId="26" w15:restartNumberingAfterBreak="0">
+  <w:abstractNum w:abstractNumId="34" w15:restartNumberingAfterBreak="0">
     <w:nsid w:val="68D9263F"/>
     <w:multiLevelType w:val="multilevel"/>
     <w:tmpl w:val="D5A4A480"/>
@@ -7861,7 +9326,7 @@
       </w:pPr>
     </w:lvl>
   </w:abstractNum>
-  <w:abstractNum w:abstractNumId="27" w15:restartNumberingAfterBreak="0">
+  <w:abstractNum w:abstractNumId="35" w15:restartNumberingAfterBreak="0">
     <w:nsid w:val="68DE6A74"/>
     <w:multiLevelType w:val="multilevel"/>
     <w:tmpl w:val="70C80F1E"/>
@@ -7978,7 +9443,305 @@
       </w:pPr>
     </w:lvl>
   </w:abstractNum>
-  <w:abstractNum w:abstractNumId="28" w15:restartNumberingAfterBreak="0">
+  <w:abstractNum w:abstractNumId="36" w15:restartNumberingAfterBreak="0">
+    <w:nsid w:val="6A6C06E5"/>
+    <w:multiLevelType w:val="multilevel"/>
+    <w:tmpl w:val="46D49868"/>
+    <w:lvl w:ilvl="0">
+      <w:start w:val="1"/>
+      <w:numFmt w:val="bullet"/>
+      <w:lvlText w:val=""/>
+      <w:lvlJc w:val="left"/>
+      <w:pPr>
+        <w:tabs>
+          <w:tab w:val="num" w:pos="720"/>
+        </w:tabs>
+        <w:ind w:left="720" w:hanging="360"/>
+      </w:pPr>
+      <w:rPr>
+        <w:rFonts w:ascii="Symbol" w:hAnsi="Symbol" w:hint="default"/>
+        <w:sz w:val="20"/>
+      </w:rPr>
+    </w:lvl>
+    <w:lvl w:ilvl="1" w:tentative="1">
+      <w:start w:val="1"/>
+      <w:numFmt w:val="bullet"/>
+      <w:lvlText w:val="o"/>
+      <w:lvlJc w:val="left"/>
+      <w:pPr>
+        <w:tabs>
+          <w:tab w:val="num" w:pos="1440"/>
+        </w:tabs>
+        <w:ind w:left="1440" w:hanging="360"/>
+      </w:pPr>
+      <w:rPr>
+        <w:rFonts w:ascii="Courier New" w:hAnsi="Courier New" w:hint="default"/>
+        <w:sz w:val="20"/>
+      </w:rPr>
+    </w:lvl>
+    <w:lvl w:ilvl="2" w:tentative="1">
+      <w:start w:val="1"/>
+      <w:numFmt w:val="bullet"/>
+      <w:lvlText w:val=""/>
+      <w:lvlJc w:val="left"/>
+      <w:pPr>
+        <w:tabs>
+          <w:tab w:val="num" w:pos="2160"/>
+        </w:tabs>
+        <w:ind w:left="2160" w:hanging="360"/>
+      </w:pPr>
+      <w:rPr>
+        <w:rFonts w:ascii="Wingdings" w:hAnsi="Wingdings" w:hint="default"/>
+        <w:sz w:val="20"/>
+      </w:rPr>
+    </w:lvl>
+    <w:lvl w:ilvl="3" w:tentative="1">
+      <w:start w:val="1"/>
+      <w:numFmt w:val="bullet"/>
+      <w:lvlText w:val=""/>
+      <w:lvlJc w:val="left"/>
+      <w:pPr>
+        <w:tabs>
+          <w:tab w:val="num" w:pos="2880"/>
+        </w:tabs>
+        <w:ind w:left="2880" w:hanging="360"/>
+      </w:pPr>
+      <w:rPr>
+        <w:rFonts w:ascii="Wingdings" w:hAnsi="Wingdings" w:hint="default"/>
+        <w:sz w:val="20"/>
+      </w:rPr>
+    </w:lvl>
+    <w:lvl w:ilvl="4" w:tentative="1">
+      <w:start w:val="1"/>
+      <w:numFmt w:val="bullet"/>
+      <w:lvlText w:val=""/>
+      <w:lvlJc w:val="left"/>
+      <w:pPr>
+        <w:tabs>
+          <w:tab w:val="num" w:pos="3600"/>
+        </w:tabs>
+        <w:ind w:left="3600" w:hanging="360"/>
+      </w:pPr>
+      <w:rPr>
+        <w:rFonts w:ascii="Wingdings" w:hAnsi="Wingdings" w:hint="default"/>
+        <w:sz w:val="20"/>
+      </w:rPr>
+    </w:lvl>
+    <w:lvl w:ilvl="5" w:tentative="1">
+      <w:start w:val="1"/>
+      <w:numFmt w:val="bullet"/>
+      <w:lvlText w:val=""/>
+      <w:lvlJc w:val="left"/>
+      <w:pPr>
+        <w:tabs>
+          <w:tab w:val="num" w:pos="4320"/>
+        </w:tabs>
+        <w:ind w:left="4320" w:hanging="360"/>
+      </w:pPr>
+      <w:rPr>
+        <w:rFonts w:ascii="Wingdings" w:hAnsi="Wingdings" w:hint="default"/>
+        <w:sz w:val="20"/>
+      </w:rPr>
+    </w:lvl>
+    <w:lvl w:ilvl="6" w:tentative="1">
+      <w:start w:val="1"/>
+      <w:numFmt w:val="bullet"/>
+      <w:lvlText w:val=""/>
+      <w:lvlJc w:val="left"/>
+      <w:pPr>
+        <w:tabs>
+          <w:tab w:val="num" w:pos="5040"/>
+        </w:tabs>
+        <w:ind w:left="5040" w:hanging="360"/>
+      </w:pPr>
+      <w:rPr>
+        <w:rFonts w:ascii="Wingdings" w:hAnsi="Wingdings" w:hint="default"/>
+        <w:sz w:val="20"/>
+      </w:rPr>
+    </w:lvl>
+    <w:lvl w:ilvl="7" w:tentative="1">
+      <w:start w:val="1"/>
+      <w:numFmt w:val="bullet"/>
+      <w:lvlText w:val=""/>
+      <w:lvlJc w:val="left"/>
+      <w:pPr>
+        <w:tabs>
+          <w:tab w:val="num" w:pos="5760"/>
+        </w:tabs>
+        <w:ind w:left="5760" w:hanging="360"/>
+      </w:pPr>
+      <w:rPr>
+        <w:rFonts w:ascii="Wingdings" w:hAnsi="Wingdings" w:hint="default"/>
+        <w:sz w:val="20"/>
+      </w:rPr>
+    </w:lvl>
+    <w:lvl w:ilvl="8" w:tentative="1">
+      <w:start w:val="1"/>
+      <w:numFmt w:val="bullet"/>
+      <w:lvlText w:val=""/>
+      <w:lvlJc w:val="left"/>
+      <w:pPr>
+        <w:tabs>
+          <w:tab w:val="num" w:pos="6480"/>
+        </w:tabs>
+        <w:ind w:left="6480" w:hanging="360"/>
+      </w:pPr>
+      <w:rPr>
+        <w:rFonts w:ascii="Wingdings" w:hAnsi="Wingdings" w:hint="default"/>
+        <w:sz w:val="20"/>
+      </w:rPr>
+    </w:lvl>
+  </w:abstractNum>
+  <w:abstractNum w:abstractNumId="37" w15:restartNumberingAfterBreak="0">
+    <w:nsid w:val="77DF09C3"/>
+    <w:multiLevelType w:val="multilevel"/>
+    <w:tmpl w:val="3892AF4A"/>
+    <w:lvl w:ilvl="0">
+      <w:start w:val="1"/>
+      <w:numFmt w:val="bullet"/>
+      <w:lvlText w:val=""/>
+      <w:lvlJc w:val="left"/>
+      <w:pPr>
+        <w:tabs>
+          <w:tab w:val="num" w:pos="720"/>
+        </w:tabs>
+        <w:ind w:left="720" w:hanging="360"/>
+      </w:pPr>
+      <w:rPr>
+        <w:rFonts w:ascii="Symbol" w:hAnsi="Symbol" w:hint="default"/>
+        <w:sz w:val="20"/>
+      </w:rPr>
+    </w:lvl>
+    <w:lvl w:ilvl="1" w:tentative="1">
+      <w:start w:val="1"/>
+      <w:numFmt w:val="bullet"/>
+      <w:lvlText w:val="o"/>
+      <w:lvlJc w:val="left"/>
+      <w:pPr>
+        <w:tabs>
+          <w:tab w:val="num" w:pos="1440"/>
+        </w:tabs>
+        <w:ind w:left="1440" w:hanging="360"/>
+      </w:pPr>
+      <w:rPr>
+        <w:rFonts w:ascii="Courier New" w:hAnsi="Courier New" w:hint="default"/>
+        <w:sz w:val="20"/>
+      </w:rPr>
+    </w:lvl>
+    <w:lvl w:ilvl="2" w:tentative="1">
+      <w:start w:val="1"/>
+      <w:numFmt w:val="bullet"/>
+      <w:lvlText w:val=""/>
+      <w:lvlJc w:val="left"/>
+      <w:pPr>
+        <w:tabs>
+          <w:tab w:val="num" w:pos="2160"/>
+        </w:tabs>
+        <w:ind w:left="2160" w:hanging="360"/>
+      </w:pPr>
+      <w:rPr>
+        <w:rFonts w:ascii="Wingdings" w:hAnsi="Wingdings" w:hint="default"/>
+        <w:sz w:val="20"/>
+      </w:rPr>
+    </w:lvl>
+    <w:lvl w:ilvl="3" w:tentative="1">
+      <w:start w:val="1"/>
+      <w:numFmt w:val="bullet"/>
+      <w:lvlText w:val=""/>
+      <w:lvlJc w:val="left"/>
+      <w:pPr>
+        <w:tabs>
+          <w:tab w:val="num" w:pos="2880"/>
+        </w:tabs>
+        <w:ind w:left="2880" w:hanging="360"/>
+      </w:pPr>
+      <w:rPr>
+        <w:rFonts w:ascii="Wingdings" w:hAnsi="Wingdings" w:hint="default"/>
+        <w:sz w:val="20"/>
+      </w:rPr>
+    </w:lvl>
+    <w:lvl w:ilvl="4" w:tentative="1">
+      <w:start w:val="1"/>
+      <w:numFmt w:val="bullet"/>
+      <w:lvlText w:val=""/>
+      <w:lvlJc w:val="left"/>
+      <w:pPr>
+        <w:tabs>
+          <w:tab w:val="num" w:pos="3600"/>
+        </w:tabs>
+        <w:ind w:left="3600" w:hanging="360"/>
+      </w:pPr>
+      <w:rPr>
+        <w:rFonts w:ascii="Wingdings" w:hAnsi="Wingdings" w:hint="default"/>
+        <w:sz w:val="20"/>
+      </w:rPr>
+    </w:lvl>
+    <w:lvl w:ilvl="5" w:tentative="1">
+      <w:start w:val="1"/>
+      <w:numFmt w:val="bullet"/>
+      <w:lvlText w:val=""/>
+      <w:lvlJc w:val="left"/>
+      <w:pPr>
+        <w:tabs>
+          <w:tab w:val="num" w:pos="4320"/>
+        </w:tabs>
+        <w:ind w:left="4320" w:hanging="360"/>
+      </w:pPr>
+      <w:rPr>
+        <w:rFonts w:ascii="Wingdings" w:hAnsi="Wingdings" w:hint="default"/>
+        <w:sz w:val="20"/>
+      </w:rPr>
+    </w:lvl>
+    <w:lvl w:ilvl="6" w:tentative="1">
+      <w:start w:val="1"/>
+      <w:numFmt w:val="bullet"/>
+      <w:lvlText w:val=""/>
+      <w:lvlJc w:val="left"/>
+      <w:pPr>
+        <w:tabs>
+          <w:tab w:val="num" w:pos="5040"/>
+        </w:tabs>
+        <w:ind w:left="5040" w:hanging="360"/>
+      </w:pPr>
+      <w:rPr>
+        <w:rFonts w:ascii="Wingdings" w:hAnsi="Wingdings" w:hint="default"/>
+        <w:sz w:val="20"/>
+      </w:rPr>
+    </w:lvl>
+    <w:lvl w:ilvl="7" w:tentative="1">
+      <w:start w:val="1"/>
+      <w:numFmt w:val="bullet"/>
+      <w:lvlText w:val=""/>
+      <w:lvlJc w:val="left"/>
+      <w:pPr>
+        <w:tabs>
+          <w:tab w:val="num" w:pos="5760"/>
+        </w:tabs>
+        <w:ind w:left="5760" w:hanging="360"/>
+      </w:pPr>
+      <w:rPr>
+        <w:rFonts w:ascii="Wingdings" w:hAnsi="Wingdings" w:hint="default"/>
+        <w:sz w:val="20"/>
+      </w:rPr>
+    </w:lvl>
+    <w:lvl w:ilvl="8" w:tentative="1">
+      <w:start w:val="1"/>
+      <w:numFmt w:val="bullet"/>
+      <w:lvlText w:val=""/>
+      <w:lvlJc w:val="left"/>
+      <w:pPr>
+        <w:tabs>
+          <w:tab w:val="num" w:pos="6480"/>
+        </w:tabs>
+        <w:ind w:left="6480" w:hanging="360"/>
+      </w:pPr>
+      <w:rPr>
+        <w:rFonts w:ascii="Wingdings" w:hAnsi="Wingdings" w:hint="default"/>
+        <w:sz w:val="20"/>
+      </w:rPr>
+    </w:lvl>
+  </w:abstractNum>
+  <w:abstractNum w:abstractNumId="38" w15:restartNumberingAfterBreak="0">
     <w:nsid w:val="7B95464C"/>
     <w:multiLevelType w:val="multilevel"/>
     <w:tmpl w:val="2E283F98"/>
@@ -8095,7 +9858,7 @@
       </w:pPr>
     </w:lvl>
   </w:abstractNum>
-  <w:abstractNum w:abstractNumId="29" w15:restartNumberingAfterBreak="0">
+  <w:abstractNum w:abstractNumId="39" w15:restartNumberingAfterBreak="0">
     <w:nsid w:val="7CD67661"/>
     <w:multiLevelType w:val="multilevel"/>
     <w:tmpl w:val="4D08A096"/>
@@ -8212,7 +9975,7 @@
       </w:pPr>
     </w:lvl>
   </w:abstractNum>
-  <w:abstractNum w:abstractNumId="30" w15:restartNumberingAfterBreak="0">
+  <w:abstractNum w:abstractNumId="40" w15:restartNumberingAfterBreak="0">
     <w:nsid w:val="7F105DC6"/>
     <w:multiLevelType w:val="multilevel"/>
     <w:tmpl w:val="9B7A29CA"/>
@@ -8362,96 +10125,126 @@
     </w:lvl>
   </w:abstractNum>
   <w:num w:numId="1" w16cid:durableId="132257340">
-    <w:abstractNumId w:val="28"/>
+    <w:abstractNumId w:val="38"/>
   </w:num>
   <w:num w:numId="2" w16cid:durableId="622345639">
-    <w:abstractNumId w:val="16"/>
+    <w:abstractNumId w:val="19"/>
   </w:num>
   <w:num w:numId="3" w16cid:durableId="277152793">
-    <w:abstractNumId w:val="21"/>
+    <w:abstractNumId w:val="27"/>
   </w:num>
   <w:num w:numId="4" w16cid:durableId="378864866">
-    <w:abstractNumId w:val="25"/>
+    <w:abstractNumId w:val="33"/>
   </w:num>
   <w:num w:numId="5" w16cid:durableId="1026716547">
-    <w:abstractNumId w:val="11"/>
+    <w:abstractNumId w:val="14"/>
   </w:num>
   <w:num w:numId="6" w16cid:durableId="1237662796">
-    <w:abstractNumId w:val="14"/>
+    <w:abstractNumId w:val="17"/>
   </w:num>
   <w:num w:numId="7" w16cid:durableId="578709524">
-    <w:abstractNumId w:val="26"/>
+    <w:abstractNumId w:val="34"/>
   </w:num>
   <w:num w:numId="8" w16cid:durableId="1218861335">
-    <w:abstractNumId w:val="5"/>
+    <w:abstractNumId w:val="6"/>
   </w:num>
   <w:num w:numId="9" w16cid:durableId="1542477388">
     <w:abstractNumId w:val="0"/>
   </w:num>
   <w:num w:numId="10" w16cid:durableId="2014600953">
+    <w:abstractNumId w:val="13"/>
+  </w:num>
+  <w:num w:numId="11" w16cid:durableId="540095168">
+    <w:abstractNumId w:val="3"/>
+  </w:num>
+  <w:num w:numId="12" w16cid:durableId="2069840095">
+    <w:abstractNumId w:val="16"/>
+  </w:num>
+  <w:num w:numId="13" w16cid:durableId="995494976">
+    <w:abstractNumId w:val="35"/>
+  </w:num>
+  <w:num w:numId="14" w16cid:durableId="122501561">
     <w:abstractNumId w:val="10"/>
   </w:num>
-  <w:num w:numId="11" w16cid:durableId="540095168">
-    <w:abstractNumId w:val="2"/>
-  </w:num>
-  <w:num w:numId="12" w16cid:durableId="2069840095">
-    <w:abstractNumId w:val="13"/>
-  </w:num>
-  <w:num w:numId="13" w16cid:durableId="995494976">
-    <w:abstractNumId w:val="27"/>
-  </w:num>
-  <w:num w:numId="14" w16cid:durableId="122501561">
-    <w:abstractNumId w:val="7"/>
-  </w:num>
   <w:num w:numId="15" w16cid:durableId="503283571">
-    <w:abstractNumId w:val="9"/>
+    <w:abstractNumId w:val="12"/>
   </w:num>
   <w:num w:numId="16" w16cid:durableId="1328165700">
-    <w:abstractNumId w:val="24"/>
+    <w:abstractNumId w:val="32"/>
   </w:num>
   <w:num w:numId="17" w16cid:durableId="454908353">
-    <w:abstractNumId w:val="29"/>
+    <w:abstractNumId w:val="39"/>
   </w:num>
   <w:num w:numId="18" w16cid:durableId="1556550725">
-    <w:abstractNumId w:val="3"/>
+    <w:abstractNumId w:val="4"/>
   </w:num>
   <w:num w:numId="19" w16cid:durableId="146014404">
-    <w:abstractNumId w:val="17"/>
+    <w:abstractNumId w:val="20"/>
   </w:num>
   <w:num w:numId="20" w16cid:durableId="361977588">
-    <w:abstractNumId w:val="4"/>
+    <w:abstractNumId w:val="5"/>
   </w:num>
   <w:num w:numId="21" w16cid:durableId="359554965">
-    <w:abstractNumId w:val="15"/>
+    <w:abstractNumId w:val="18"/>
   </w:num>
   <w:num w:numId="22" w16cid:durableId="1668560872">
-    <w:abstractNumId w:val="19"/>
+    <w:abstractNumId w:val="22"/>
   </w:num>
   <w:num w:numId="23" w16cid:durableId="141430760">
-    <w:abstractNumId w:val="22"/>
+    <w:abstractNumId w:val="29"/>
   </w:num>
   <w:num w:numId="24" w16cid:durableId="1194729537">
     <w:abstractNumId w:val="1"/>
   </w:num>
   <w:num w:numId="25" w16cid:durableId="1426724352">
+    <w:abstractNumId w:val="11"/>
+  </w:num>
+  <w:num w:numId="26" w16cid:durableId="1666931386">
+    <w:abstractNumId w:val="21"/>
+  </w:num>
+  <w:num w:numId="27" w16cid:durableId="1481070046">
+    <w:abstractNumId w:val="31"/>
+  </w:num>
+  <w:num w:numId="28" w16cid:durableId="318005496">
     <w:abstractNumId w:val="8"/>
   </w:num>
-  <w:num w:numId="26" w16cid:durableId="1666931386">
-    <w:abstractNumId w:val="18"/>
+  <w:num w:numId="29" w16cid:durableId="688915112">
+    <w:abstractNumId w:val="15"/>
   </w:num>
-  <w:num w:numId="27" w16cid:durableId="1481070046">
+  <w:num w:numId="30" w16cid:durableId="2134127421">
+    <w:abstractNumId w:val="25"/>
+  </w:num>
+  <w:num w:numId="31" w16cid:durableId="1001813924">
+    <w:abstractNumId w:val="40"/>
+  </w:num>
+  <w:num w:numId="32" w16cid:durableId="1411925415">
+    <w:abstractNumId w:val="2"/>
+  </w:num>
+  <w:num w:numId="33" w16cid:durableId="1239948895">
+    <w:abstractNumId w:val="26"/>
+  </w:num>
+  <w:num w:numId="34" w16cid:durableId="1980836632">
+    <w:abstractNumId w:val="28"/>
+  </w:num>
+  <w:num w:numId="35" w16cid:durableId="555048831">
+    <w:abstractNumId w:val="37"/>
+  </w:num>
+  <w:num w:numId="36" w16cid:durableId="1002664364">
+    <w:abstractNumId w:val="24"/>
+  </w:num>
+  <w:num w:numId="37" w16cid:durableId="236138040">
+    <w:abstractNumId w:val="7"/>
+  </w:num>
+  <w:num w:numId="38" w16cid:durableId="732896296">
     <w:abstractNumId w:val="23"/>
   </w:num>
-  <w:num w:numId="28" w16cid:durableId="318005496">
-    <w:abstractNumId w:val="6"/>
+  <w:num w:numId="39" w16cid:durableId="539053034">
+    <w:abstractNumId w:val="36"/>
   </w:num>
-  <w:num w:numId="29" w16cid:durableId="688915112">
-    <w:abstractNumId w:val="12"/>
+  <w:num w:numId="40" w16cid:durableId="1810173060">
+    <w:abstractNumId w:val="9"/>
   </w:num>
-  <w:num w:numId="30" w16cid:durableId="2134127421">
-    <w:abstractNumId w:val="20"/>
-  </w:num>
-  <w:num w:numId="31" w16cid:durableId="1001813924">
+  <w:num w:numId="41" w16cid:durableId="895355817">
     <w:abstractNumId w:val="30"/>
   </w:num>
 </w:numbering>

</xml_diff>

<commit_message>
added Problems on pivot tables
</commit_message>
<xml_diff>
--- a/PROBLEMS.docx
+++ b/PROBLEMS.docx
@@ -4768,6 +4768,673 @@
       </w:pPr>
       <w:r>
         <w:t>For each department, what are the total and average weekly sales during holidays?</w:t>
+      </w:r>
+    </w:p>
+    <w:p/>
+    <w:p>
+      <w:pPr>
+        <w:rPr>
+          <w:b/>
+          <w:bCs/>
+          <w:sz w:val="40"/>
+          <w:szCs w:val="40"/>
+        </w:rPr>
+      </w:pPr>
+      <w:r>
+        <w:rPr>
+          <w:b/>
+          <w:bCs/>
+          <w:sz w:val="40"/>
+          <w:szCs w:val="40"/>
+        </w:rPr>
+        <w:t>PIVOT TABLES</w:t>
+      </w:r>
+    </w:p>
+    <w:p>
+      <w:pPr>
+        <w:spacing w:before="100" w:beforeAutospacing="1" w:after="100" w:afterAutospacing="1" w:line="240" w:lineRule="auto"/>
+        <w:rPr>
+          <w:rFonts w:ascii="Times New Roman" w:eastAsia="Times New Roman" w:hAnsi="Times New Roman" w:cs="Times New Roman"/>
+          <w:kern w:val="0"/>
+          <w:sz w:val="24"/>
+          <w:szCs w:val="24"/>
+          <w:lang w:eastAsia="en-IN"/>
+          <w14:ligatures w14:val="none"/>
+        </w:rPr>
+      </w:pPr>
+      <w:r>
+        <w:rPr>
+          <w:rFonts w:ascii="Times New Roman" w:eastAsia="Times New Roman" w:hAnsi="Symbol" w:cs="Times New Roman"/>
+          <w:kern w:val="0"/>
+          <w:sz w:val="24"/>
+          <w:szCs w:val="24"/>
+          <w:lang w:eastAsia="en-IN"/>
+          <w14:ligatures w14:val="none"/>
+        </w:rPr>
+        <w:t></w:t>
+      </w:r>
+      <w:r>
+        <w:rPr>
+          <w:rFonts w:ascii="Times New Roman" w:eastAsia="Times New Roman" w:hAnsi="Times New Roman" w:cs="Times New Roman"/>
+          <w:kern w:val="0"/>
+          <w:sz w:val="24"/>
+          <w:szCs w:val="24"/>
+          <w:lang w:eastAsia="en-IN"/>
+          <w14:ligatures w14:val="none"/>
+        </w:rPr>
+        <w:t xml:space="preserve">  </w:t>
+      </w:r>
+      <w:r>
+        <w:rPr>
+          <w:rFonts w:ascii="Times New Roman" w:eastAsia="Times New Roman" w:hAnsi="Times New Roman" w:cs="Times New Roman"/>
+          <w:b/>
+          <w:bCs/>
+          <w:kern w:val="0"/>
+          <w:sz w:val="24"/>
+          <w:szCs w:val="24"/>
+          <w:lang w:eastAsia="en-IN"/>
+          <w14:ligatures w14:val="none"/>
+        </w:rPr>
+        <w:t>Group By .pivot_table()</w:t>
+      </w:r>
+    </w:p>
+    <w:p>
+      <w:pPr>
+        <w:numPr>
+          <w:ilvl w:val="0"/>
+          <w:numId w:val="42"/>
+        </w:numPr>
+        <w:spacing w:before="100" w:beforeAutospacing="1" w:after="100" w:afterAutospacing="1" w:line="240" w:lineRule="auto"/>
+        <w:rPr>
+          <w:rFonts w:ascii="Times New Roman" w:eastAsia="Times New Roman" w:hAnsi="Times New Roman" w:cs="Times New Roman"/>
+          <w:kern w:val="0"/>
+          <w:sz w:val="24"/>
+          <w:szCs w:val="24"/>
+          <w:lang w:eastAsia="en-IN"/>
+          <w14:ligatures w14:val="none"/>
+        </w:rPr>
+      </w:pPr>
+      <w:r>
+        <w:rPr>
+          <w:rFonts w:ascii="Times New Roman" w:eastAsia="Times New Roman" w:hAnsi="Times New Roman" w:cs="Times New Roman"/>
+          <w:kern w:val="0"/>
+          <w:sz w:val="24"/>
+          <w:szCs w:val="24"/>
+          <w:lang w:eastAsia="en-IN"/>
+          <w14:ligatures w14:val="none"/>
+        </w:rPr>
+        <w:t>How would you create a pivot table to calculate the average weekly sales for each department?</w:t>
+      </w:r>
+    </w:p>
+    <w:p>
+      <w:pPr>
+        <w:numPr>
+          <w:ilvl w:val="0"/>
+          <w:numId w:val="42"/>
+        </w:numPr>
+        <w:spacing w:before="100" w:beforeAutospacing="1" w:after="100" w:afterAutospacing="1" w:line="240" w:lineRule="auto"/>
+        <w:rPr>
+          <w:rFonts w:ascii="Times New Roman" w:eastAsia="Times New Roman" w:hAnsi="Times New Roman" w:cs="Times New Roman"/>
+          <w:kern w:val="0"/>
+          <w:sz w:val="24"/>
+          <w:szCs w:val="24"/>
+          <w:lang w:eastAsia="en-IN"/>
+          <w14:ligatures w14:val="none"/>
+        </w:rPr>
+      </w:pPr>
+      <w:r>
+        <w:rPr>
+          <w:rFonts w:ascii="Times New Roman" w:eastAsia="Times New Roman" w:hAnsi="Times New Roman" w:cs="Times New Roman"/>
+          <w:kern w:val="0"/>
+          <w:sz w:val="24"/>
+          <w:szCs w:val="24"/>
+          <w:lang w:eastAsia="en-IN"/>
+          <w14:ligatures w14:val="none"/>
+        </w:rPr>
+        <w:t>Create a pivot table that shows the mean weekly sales for each store.</w:t>
+      </w:r>
+    </w:p>
+    <w:p>
+      <w:pPr>
+        <w:spacing w:before="100" w:beforeAutospacing="1" w:after="100" w:afterAutospacing="1" w:line="240" w:lineRule="auto"/>
+        <w:rPr>
+          <w:rFonts w:ascii="Times New Roman" w:eastAsia="Times New Roman" w:hAnsi="Times New Roman" w:cs="Times New Roman"/>
+          <w:kern w:val="0"/>
+          <w:sz w:val="24"/>
+          <w:szCs w:val="24"/>
+          <w:lang w:eastAsia="en-IN"/>
+          <w14:ligatures w14:val="none"/>
+        </w:rPr>
+      </w:pPr>
+      <w:r>
+        <w:rPr>
+          <w:rFonts w:ascii="Times New Roman" w:eastAsia="Times New Roman" w:hAnsi="Symbol" w:cs="Times New Roman"/>
+          <w:kern w:val="0"/>
+          <w:sz w:val="24"/>
+          <w:szCs w:val="24"/>
+          <w:lang w:eastAsia="en-IN"/>
+          <w14:ligatures w14:val="none"/>
+        </w:rPr>
+        <w:t></w:t>
+      </w:r>
+      <w:r>
+        <w:rPr>
+          <w:rFonts w:ascii="Times New Roman" w:eastAsia="Times New Roman" w:hAnsi="Times New Roman" w:cs="Times New Roman"/>
+          <w:kern w:val="0"/>
+          <w:sz w:val="24"/>
+          <w:szCs w:val="24"/>
+          <w:lang w:eastAsia="en-IN"/>
+          <w14:ligatures w14:val="none"/>
+        </w:rPr>
+        <w:t xml:space="preserve">  </w:t>
+      </w:r>
+      <w:r>
+        <w:rPr>
+          <w:rFonts w:ascii="Times New Roman" w:eastAsia="Times New Roman" w:hAnsi="Times New Roman" w:cs="Times New Roman"/>
+          <w:b/>
+          <w:bCs/>
+          <w:kern w:val="0"/>
+          <w:sz w:val="24"/>
+          <w:szCs w:val="24"/>
+          <w:lang w:eastAsia="en-IN"/>
+          <w14:ligatures w14:val="none"/>
+        </w:rPr>
+        <w:t>Different Statistics</w:t>
+      </w:r>
+    </w:p>
+    <w:p>
+      <w:pPr>
+        <w:numPr>
+          <w:ilvl w:val="0"/>
+          <w:numId w:val="43"/>
+        </w:numPr>
+        <w:spacing w:before="100" w:beforeAutospacing="1" w:after="100" w:afterAutospacing="1" w:line="240" w:lineRule="auto"/>
+        <w:rPr>
+          <w:rFonts w:ascii="Times New Roman" w:eastAsia="Times New Roman" w:hAnsi="Times New Roman" w:cs="Times New Roman"/>
+          <w:kern w:val="0"/>
+          <w:sz w:val="24"/>
+          <w:szCs w:val="24"/>
+          <w:lang w:eastAsia="en-IN"/>
+          <w14:ligatures w14:val="none"/>
+        </w:rPr>
+      </w:pPr>
+      <w:r>
+        <w:rPr>
+          <w:rFonts w:ascii="Times New Roman" w:eastAsia="Times New Roman" w:hAnsi="Times New Roman" w:cs="Times New Roman"/>
+          <w:kern w:val="0"/>
+          <w:sz w:val="24"/>
+          <w:szCs w:val="24"/>
+          <w:lang w:eastAsia="en-IN"/>
+          <w14:ligatures w14:val="none"/>
+        </w:rPr>
+        <w:t>Create a pivot table to calculate the median weekly sales for each department.</w:t>
+      </w:r>
+    </w:p>
+    <w:p>
+      <w:pPr>
+        <w:numPr>
+          <w:ilvl w:val="0"/>
+          <w:numId w:val="43"/>
+        </w:numPr>
+        <w:spacing w:before="100" w:beforeAutospacing="1" w:after="100" w:afterAutospacing="1" w:line="240" w:lineRule="auto"/>
+        <w:rPr>
+          <w:rFonts w:ascii="Times New Roman" w:eastAsia="Times New Roman" w:hAnsi="Times New Roman" w:cs="Times New Roman"/>
+          <w:kern w:val="0"/>
+          <w:sz w:val="24"/>
+          <w:szCs w:val="24"/>
+          <w:lang w:eastAsia="en-IN"/>
+          <w14:ligatures w14:val="none"/>
+        </w:rPr>
+      </w:pPr>
+      <w:r>
+        <w:rPr>
+          <w:rFonts w:ascii="Times New Roman" w:eastAsia="Times New Roman" w:hAnsi="Times New Roman" w:cs="Times New Roman"/>
+          <w:kern w:val="0"/>
+          <w:sz w:val="24"/>
+          <w:szCs w:val="24"/>
+          <w:lang w:eastAsia="en-IN"/>
+          <w14:ligatures w14:val="none"/>
+        </w:rPr>
+        <w:t>How can you modify the pivot table to calculate the median weekly sales for each store?</w:t>
+      </w:r>
+    </w:p>
+    <w:p>
+      <w:pPr>
+        <w:spacing w:before="100" w:beforeAutospacing="1" w:after="100" w:afterAutospacing="1" w:line="240" w:lineRule="auto"/>
+        <w:rPr>
+          <w:rFonts w:ascii="Times New Roman" w:eastAsia="Times New Roman" w:hAnsi="Times New Roman" w:cs="Times New Roman"/>
+          <w:kern w:val="0"/>
+          <w:sz w:val="24"/>
+          <w:szCs w:val="24"/>
+          <w:lang w:eastAsia="en-IN"/>
+          <w14:ligatures w14:val="none"/>
+        </w:rPr>
+      </w:pPr>
+      <w:r>
+        <w:rPr>
+          <w:rFonts w:ascii="Times New Roman" w:eastAsia="Times New Roman" w:hAnsi="Symbol" w:cs="Times New Roman"/>
+          <w:kern w:val="0"/>
+          <w:sz w:val="24"/>
+          <w:szCs w:val="24"/>
+          <w:lang w:eastAsia="en-IN"/>
+          <w14:ligatures w14:val="none"/>
+        </w:rPr>
+        <w:t></w:t>
+      </w:r>
+      <w:r>
+        <w:rPr>
+          <w:rFonts w:ascii="Times New Roman" w:eastAsia="Times New Roman" w:hAnsi="Times New Roman" w:cs="Times New Roman"/>
+          <w:kern w:val="0"/>
+          <w:sz w:val="24"/>
+          <w:szCs w:val="24"/>
+          <w:lang w:eastAsia="en-IN"/>
+          <w14:ligatures w14:val="none"/>
+        </w:rPr>
+        <w:t xml:space="preserve">  </w:t>
+      </w:r>
+      <w:r>
+        <w:rPr>
+          <w:rFonts w:ascii="Times New Roman" w:eastAsia="Times New Roman" w:hAnsi="Times New Roman" w:cs="Times New Roman"/>
+          <w:b/>
+          <w:bCs/>
+          <w:kern w:val="0"/>
+          <w:sz w:val="24"/>
+          <w:szCs w:val="24"/>
+          <w:lang w:eastAsia="en-IN"/>
+          <w14:ligatures w14:val="none"/>
+        </w:rPr>
+        <w:t>Multiple Statistics</w:t>
+      </w:r>
+    </w:p>
+    <w:p>
+      <w:pPr>
+        <w:numPr>
+          <w:ilvl w:val="0"/>
+          <w:numId w:val="44"/>
+        </w:numPr>
+        <w:spacing w:before="100" w:beforeAutospacing="1" w:after="100" w:afterAutospacing="1" w:line="240" w:lineRule="auto"/>
+        <w:rPr>
+          <w:rFonts w:ascii="Times New Roman" w:eastAsia="Times New Roman" w:hAnsi="Times New Roman" w:cs="Times New Roman"/>
+          <w:kern w:val="0"/>
+          <w:sz w:val="24"/>
+          <w:szCs w:val="24"/>
+          <w:lang w:eastAsia="en-IN"/>
+          <w14:ligatures w14:val="none"/>
+        </w:rPr>
+      </w:pPr>
+      <w:r>
+        <w:rPr>
+          <w:rFonts w:ascii="Times New Roman" w:eastAsia="Times New Roman" w:hAnsi="Times New Roman" w:cs="Times New Roman"/>
+          <w:kern w:val="0"/>
+          <w:sz w:val="24"/>
+          <w:szCs w:val="24"/>
+          <w:lang w:eastAsia="en-IN"/>
+          <w14:ligatures w14:val="none"/>
+        </w:rPr>
+        <w:t>Generate a pivot table that calculates both the mean and median weekly sales for each department.</w:t>
+      </w:r>
+    </w:p>
+    <w:p>
+      <w:pPr>
+        <w:numPr>
+          <w:ilvl w:val="0"/>
+          <w:numId w:val="44"/>
+        </w:numPr>
+        <w:spacing w:before="100" w:beforeAutospacing="1" w:after="100" w:afterAutospacing="1" w:line="240" w:lineRule="auto"/>
+        <w:rPr>
+          <w:rFonts w:ascii="Times New Roman" w:eastAsia="Times New Roman" w:hAnsi="Times New Roman" w:cs="Times New Roman"/>
+          <w:kern w:val="0"/>
+          <w:sz w:val="24"/>
+          <w:szCs w:val="24"/>
+          <w:lang w:eastAsia="en-IN"/>
+          <w14:ligatures w14:val="none"/>
+        </w:rPr>
+      </w:pPr>
+      <w:r>
+        <w:rPr>
+          <w:rFonts w:ascii="Times New Roman" w:eastAsia="Times New Roman" w:hAnsi="Times New Roman" w:cs="Times New Roman"/>
+          <w:kern w:val="0"/>
+          <w:sz w:val="24"/>
+          <w:szCs w:val="24"/>
+          <w:lang w:eastAsia="en-IN"/>
+          <w14:ligatures w14:val="none"/>
+        </w:rPr>
+        <w:t>Create a pivot table showing both the mean and sum of weekly sales for each store.</w:t>
+      </w:r>
+    </w:p>
+    <w:p>
+      <w:pPr>
+        <w:spacing w:before="100" w:beforeAutospacing="1" w:after="100" w:afterAutospacing="1" w:line="240" w:lineRule="auto"/>
+        <w:rPr>
+          <w:rFonts w:ascii="Times New Roman" w:eastAsia="Times New Roman" w:hAnsi="Times New Roman" w:cs="Times New Roman"/>
+          <w:kern w:val="0"/>
+          <w:sz w:val="24"/>
+          <w:szCs w:val="24"/>
+          <w:lang w:eastAsia="en-IN"/>
+          <w14:ligatures w14:val="none"/>
+        </w:rPr>
+      </w:pPr>
+      <w:r>
+        <w:rPr>
+          <w:rFonts w:ascii="Times New Roman" w:eastAsia="Times New Roman" w:hAnsi="Symbol" w:cs="Times New Roman"/>
+          <w:kern w:val="0"/>
+          <w:sz w:val="24"/>
+          <w:szCs w:val="24"/>
+          <w:lang w:eastAsia="en-IN"/>
+          <w14:ligatures w14:val="none"/>
+        </w:rPr>
+        <w:t></w:t>
+      </w:r>
+      <w:r>
+        <w:rPr>
+          <w:rFonts w:ascii="Times New Roman" w:eastAsia="Times New Roman" w:hAnsi="Times New Roman" w:cs="Times New Roman"/>
+          <w:kern w:val="0"/>
+          <w:sz w:val="24"/>
+          <w:szCs w:val="24"/>
+          <w:lang w:eastAsia="en-IN"/>
+          <w14:ligatures w14:val="none"/>
+        </w:rPr>
+        <w:t xml:space="preserve">  </w:t>
+      </w:r>
+      <w:r>
+        <w:rPr>
+          <w:rFonts w:ascii="Times New Roman" w:eastAsia="Times New Roman" w:hAnsi="Times New Roman" w:cs="Times New Roman"/>
+          <w:b/>
+          <w:bCs/>
+          <w:kern w:val="0"/>
+          <w:sz w:val="24"/>
+          <w:szCs w:val="24"/>
+          <w:lang w:eastAsia="en-IN"/>
+          <w14:ligatures w14:val="none"/>
+        </w:rPr>
+        <w:t>Pivot on Two Variables</w:t>
+      </w:r>
+    </w:p>
+    <w:p>
+      <w:pPr>
+        <w:numPr>
+          <w:ilvl w:val="0"/>
+          <w:numId w:val="45"/>
+        </w:numPr>
+        <w:spacing w:before="100" w:beforeAutospacing="1" w:after="100" w:afterAutospacing="1" w:line="240" w:lineRule="auto"/>
+        <w:rPr>
+          <w:rFonts w:ascii="Times New Roman" w:eastAsia="Times New Roman" w:hAnsi="Times New Roman" w:cs="Times New Roman"/>
+          <w:kern w:val="0"/>
+          <w:sz w:val="24"/>
+          <w:szCs w:val="24"/>
+          <w:lang w:eastAsia="en-IN"/>
+          <w14:ligatures w14:val="none"/>
+        </w:rPr>
+      </w:pPr>
+      <w:r>
+        <w:rPr>
+          <w:rFonts w:ascii="Times New Roman" w:eastAsia="Times New Roman" w:hAnsi="Times New Roman" w:cs="Times New Roman"/>
+          <w:kern w:val="0"/>
+          <w:sz w:val="24"/>
+          <w:szCs w:val="24"/>
+          <w:lang w:eastAsia="en-IN"/>
+          <w14:ligatures w14:val="none"/>
+        </w:rPr>
+        <w:t>How can you create a pivot table to calculate the average weekly sales for each combination of department and holiday status?</w:t>
+      </w:r>
+    </w:p>
+    <w:p>
+      <w:pPr>
+        <w:numPr>
+          <w:ilvl w:val="0"/>
+          <w:numId w:val="45"/>
+        </w:numPr>
+        <w:spacing w:before="100" w:beforeAutospacing="1" w:after="100" w:afterAutospacing="1" w:line="240" w:lineRule="auto"/>
+        <w:rPr>
+          <w:rFonts w:ascii="Times New Roman" w:eastAsia="Times New Roman" w:hAnsi="Times New Roman" w:cs="Times New Roman"/>
+          <w:kern w:val="0"/>
+          <w:sz w:val="24"/>
+          <w:szCs w:val="24"/>
+          <w:lang w:eastAsia="en-IN"/>
+          <w14:ligatures w14:val="none"/>
+        </w:rPr>
+      </w:pPr>
+      <w:r>
+        <w:rPr>
+          <w:rFonts w:ascii="Times New Roman" w:eastAsia="Times New Roman" w:hAnsi="Times New Roman" w:cs="Times New Roman"/>
+          <w:kern w:val="0"/>
+          <w:sz w:val="24"/>
+          <w:szCs w:val="24"/>
+          <w:lang w:eastAsia="en-IN"/>
+          <w14:ligatures w14:val="none"/>
+        </w:rPr>
+        <w:t>Create a pivot table to show the median weekly sales for each combination of store and holiday status.</w:t>
+      </w:r>
+    </w:p>
+    <w:p>
+      <w:pPr>
+        <w:spacing w:before="100" w:beforeAutospacing="1" w:after="100" w:afterAutospacing="1" w:line="240" w:lineRule="auto"/>
+        <w:rPr>
+          <w:rFonts w:ascii="Times New Roman" w:eastAsia="Times New Roman" w:hAnsi="Times New Roman" w:cs="Times New Roman"/>
+          <w:kern w:val="0"/>
+          <w:sz w:val="24"/>
+          <w:szCs w:val="24"/>
+          <w:lang w:eastAsia="en-IN"/>
+          <w14:ligatures w14:val="none"/>
+        </w:rPr>
+      </w:pPr>
+      <w:r>
+        <w:rPr>
+          <w:rFonts w:ascii="Times New Roman" w:eastAsia="Times New Roman" w:hAnsi="Symbol" w:cs="Times New Roman"/>
+          <w:kern w:val="0"/>
+          <w:sz w:val="24"/>
+          <w:szCs w:val="24"/>
+          <w:lang w:eastAsia="en-IN"/>
+          <w14:ligatures w14:val="none"/>
+        </w:rPr>
+        <w:t></w:t>
+      </w:r>
+      <w:r>
+        <w:rPr>
+          <w:rFonts w:ascii="Times New Roman" w:eastAsia="Times New Roman" w:hAnsi="Times New Roman" w:cs="Times New Roman"/>
+          <w:kern w:val="0"/>
+          <w:sz w:val="24"/>
+          <w:szCs w:val="24"/>
+          <w:lang w:eastAsia="en-IN"/>
+          <w14:ligatures w14:val="none"/>
+        </w:rPr>
+        <w:t xml:space="preserve">  </w:t>
+      </w:r>
+      <w:r>
+        <w:rPr>
+          <w:rFonts w:ascii="Times New Roman" w:eastAsia="Times New Roman" w:hAnsi="Times New Roman" w:cs="Times New Roman"/>
+          <w:b/>
+          <w:bCs/>
+          <w:kern w:val="0"/>
+          <w:sz w:val="24"/>
+          <w:szCs w:val="24"/>
+          <w:lang w:eastAsia="en-IN"/>
+          <w14:ligatures w14:val="none"/>
+        </w:rPr>
+        <w:t>Fill Missing Values with .fill_value</w:t>
+      </w:r>
+    </w:p>
+    <w:p>
+      <w:pPr>
+        <w:numPr>
+          <w:ilvl w:val="0"/>
+          <w:numId w:val="46"/>
+        </w:numPr>
+        <w:spacing w:before="100" w:beforeAutospacing="1" w:after="100" w:afterAutospacing="1" w:line="240" w:lineRule="auto"/>
+        <w:rPr>
+          <w:rFonts w:ascii="Times New Roman" w:eastAsia="Times New Roman" w:hAnsi="Times New Roman" w:cs="Times New Roman"/>
+          <w:kern w:val="0"/>
+          <w:sz w:val="24"/>
+          <w:szCs w:val="24"/>
+          <w:lang w:eastAsia="en-IN"/>
+          <w14:ligatures w14:val="none"/>
+        </w:rPr>
+      </w:pPr>
+      <w:r>
+        <w:rPr>
+          <w:rFonts w:ascii="Times New Roman" w:eastAsia="Times New Roman" w:hAnsi="Times New Roman" w:cs="Times New Roman"/>
+          <w:kern w:val="0"/>
+          <w:sz w:val="24"/>
+          <w:szCs w:val="24"/>
+          <w:lang w:eastAsia="en-IN"/>
+          <w14:ligatures w14:val="none"/>
+        </w:rPr>
+        <w:t>Create a pivot table that calculates the sum of weekly sales for each department, filling any missing values with 0.</w:t>
+      </w:r>
+    </w:p>
+    <w:p>
+      <w:pPr>
+        <w:numPr>
+          <w:ilvl w:val="0"/>
+          <w:numId w:val="46"/>
+        </w:numPr>
+        <w:spacing w:before="100" w:beforeAutospacing="1" w:after="100" w:afterAutospacing="1" w:line="240" w:lineRule="auto"/>
+        <w:rPr>
+          <w:rFonts w:ascii="Times New Roman" w:eastAsia="Times New Roman" w:hAnsi="Times New Roman" w:cs="Times New Roman"/>
+          <w:kern w:val="0"/>
+          <w:sz w:val="24"/>
+          <w:szCs w:val="24"/>
+          <w:lang w:eastAsia="en-IN"/>
+          <w14:ligatures w14:val="none"/>
+        </w:rPr>
+      </w:pPr>
+      <w:r>
+        <w:rPr>
+          <w:rFonts w:ascii="Times New Roman" w:eastAsia="Times New Roman" w:hAnsi="Times New Roman" w:cs="Times New Roman"/>
+          <w:kern w:val="0"/>
+          <w:sz w:val="24"/>
+          <w:szCs w:val="24"/>
+          <w:lang w:eastAsia="en-IN"/>
+          <w14:ligatures w14:val="none"/>
+        </w:rPr>
+        <w:lastRenderedPageBreak/>
+        <w:t>How would you modify the pivot table to show the mean weekly sales for each store, filling missing values with a specified fill value?</w:t>
+      </w:r>
+    </w:p>
+    <w:p>
+      <w:pPr>
+        <w:spacing w:before="100" w:beforeAutospacing="1" w:after="100" w:afterAutospacing="1" w:line="240" w:lineRule="auto"/>
+        <w:rPr>
+          <w:rFonts w:ascii="Times New Roman" w:eastAsia="Times New Roman" w:hAnsi="Times New Roman" w:cs="Times New Roman"/>
+          <w:kern w:val="0"/>
+          <w:sz w:val="24"/>
+          <w:szCs w:val="24"/>
+          <w:lang w:eastAsia="en-IN"/>
+          <w14:ligatures w14:val="none"/>
+        </w:rPr>
+      </w:pPr>
+      <w:r>
+        <w:rPr>
+          <w:rFonts w:ascii="Times New Roman" w:eastAsia="Times New Roman" w:hAnsi="Symbol" w:cs="Times New Roman"/>
+          <w:kern w:val="0"/>
+          <w:sz w:val="24"/>
+          <w:szCs w:val="24"/>
+          <w:lang w:eastAsia="en-IN"/>
+          <w14:ligatures w14:val="none"/>
+        </w:rPr>
+        <w:t></w:t>
+      </w:r>
+      <w:r>
+        <w:rPr>
+          <w:rFonts w:ascii="Times New Roman" w:eastAsia="Times New Roman" w:hAnsi="Times New Roman" w:cs="Times New Roman"/>
+          <w:kern w:val="0"/>
+          <w:sz w:val="24"/>
+          <w:szCs w:val="24"/>
+          <w:lang w:eastAsia="en-IN"/>
+          <w14:ligatures w14:val="none"/>
+        </w:rPr>
+        <w:t xml:space="preserve">  </w:t>
+      </w:r>
+      <w:r>
+        <w:rPr>
+          <w:rFonts w:ascii="Times New Roman" w:eastAsia="Times New Roman" w:hAnsi="Times New Roman" w:cs="Times New Roman"/>
+          <w:b/>
+          <w:bCs/>
+          <w:kern w:val="0"/>
+          <w:sz w:val="24"/>
+          <w:szCs w:val="24"/>
+          <w:lang w:eastAsia="en-IN"/>
+          <w14:ligatures w14:val="none"/>
+        </w:rPr>
+        <w:t>Summing with .pivot_table BY margins=True</w:t>
+      </w:r>
+    </w:p>
+    <w:p>
+      <w:pPr>
+        <w:numPr>
+          <w:ilvl w:val="0"/>
+          <w:numId w:val="47"/>
+        </w:numPr>
+        <w:spacing w:before="100" w:beforeAutospacing="1" w:after="100" w:afterAutospacing="1" w:line="240" w:lineRule="auto"/>
+        <w:rPr>
+          <w:rFonts w:ascii="Times New Roman" w:eastAsia="Times New Roman" w:hAnsi="Times New Roman" w:cs="Times New Roman"/>
+          <w:kern w:val="0"/>
+          <w:sz w:val="24"/>
+          <w:szCs w:val="24"/>
+          <w:lang w:eastAsia="en-IN"/>
+          <w14:ligatures w14:val="none"/>
+        </w:rPr>
+      </w:pPr>
+      <w:r>
+        <w:rPr>
+          <w:rFonts w:ascii="Times New Roman" w:eastAsia="Times New Roman" w:hAnsi="Times New Roman" w:cs="Times New Roman"/>
+          <w:kern w:val="0"/>
+          <w:sz w:val="24"/>
+          <w:szCs w:val="24"/>
+          <w:lang w:eastAsia="en-IN"/>
+          <w14:ligatures w14:val="none"/>
+        </w:rPr>
+        <w:t xml:space="preserve">Generate a pivot table that calculates the total weekly sales for each department and includes the overall total using </w:t>
+      </w:r>
+      <w:r>
+        <w:rPr>
+          <w:rFonts w:ascii="Courier New" w:eastAsia="Times New Roman" w:hAnsi="Courier New" w:cs="Courier New"/>
+          <w:kern w:val="0"/>
+          <w:sz w:val="20"/>
+          <w:szCs w:val="20"/>
+          <w:lang w:eastAsia="en-IN"/>
+          <w14:ligatures w14:val="none"/>
+        </w:rPr>
+        <w:t>margins=True</w:t>
+      </w:r>
+      <w:r>
+        <w:rPr>
+          <w:rFonts w:ascii="Times New Roman" w:eastAsia="Times New Roman" w:hAnsi="Times New Roman" w:cs="Times New Roman"/>
+          <w:kern w:val="0"/>
+          <w:sz w:val="24"/>
+          <w:szCs w:val="24"/>
+          <w:lang w:eastAsia="en-IN"/>
+          <w14:ligatures w14:val="none"/>
+        </w:rPr>
+        <w:t>.</w:t>
+      </w:r>
+    </w:p>
+    <w:p>
+      <w:pPr>
+        <w:numPr>
+          <w:ilvl w:val="0"/>
+          <w:numId w:val="47"/>
+        </w:numPr>
+        <w:spacing w:before="100" w:beforeAutospacing="1" w:after="100" w:afterAutospacing="1" w:line="240" w:lineRule="auto"/>
+        <w:rPr>
+          <w:rFonts w:ascii="Times New Roman" w:eastAsia="Times New Roman" w:hAnsi="Times New Roman" w:cs="Times New Roman"/>
+          <w:kern w:val="0"/>
+          <w:sz w:val="24"/>
+          <w:szCs w:val="24"/>
+          <w:lang w:eastAsia="en-IN"/>
+          <w14:ligatures w14:val="none"/>
+        </w:rPr>
+      </w:pPr>
+      <w:r>
+        <w:rPr>
+          <w:rFonts w:ascii="Times New Roman" w:eastAsia="Times New Roman" w:hAnsi="Times New Roman" w:cs="Times New Roman"/>
+          <w:kern w:val="0"/>
+          <w:sz w:val="24"/>
+          <w:szCs w:val="24"/>
+          <w:lang w:eastAsia="en-IN"/>
+          <w14:ligatures w14:val="none"/>
+        </w:rPr>
+        <w:t>Create a pivot table to display the sum of weekly sales for each store and overall total, including the overall mean.</w:t>
       </w:r>
     </w:p>
     <w:p/>
@@ -5816,6 +6483,155 @@
     </w:lvl>
   </w:abstractNum>
   <w:abstractNum w:abstractNumId="8" w15:restartNumberingAfterBreak="0">
+    <w:nsid w:val="1BF7064E"/>
+    <w:multiLevelType w:val="multilevel"/>
+    <w:tmpl w:val="06D0DB7C"/>
+    <w:lvl w:ilvl="0">
+      <w:start w:val="1"/>
+      <w:numFmt w:val="bullet"/>
+      <w:lvlText w:val=""/>
+      <w:lvlJc w:val="left"/>
+      <w:pPr>
+        <w:tabs>
+          <w:tab w:val="num" w:pos="720"/>
+        </w:tabs>
+        <w:ind w:left="720" w:hanging="360"/>
+      </w:pPr>
+      <w:rPr>
+        <w:rFonts w:ascii="Symbol" w:hAnsi="Symbol" w:hint="default"/>
+        <w:sz w:val="20"/>
+      </w:rPr>
+    </w:lvl>
+    <w:lvl w:ilvl="1" w:tentative="1">
+      <w:start w:val="1"/>
+      <w:numFmt w:val="bullet"/>
+      <w:lvlText w:val="o"/>
+      <w:lvlJc w:val="left"/>
+      <w:pPr>
+        <w:tabs>
+          <w:tab w:val="num" w:pos="1440"/>
+        </w:tabs>
+        <w:ind w:left="1440" w:hanging="360"/>
+      </w:pPr>
+      <w:rPr>
+        <w:rFonts w:ascii="Courier New" w:hAnsi="Courier New" w:hint="default"/>
+        <w:sz w:val="20"/>
+      </w:rPr>
+    </w:lvl>
+    <w:lvl w:ilvl="2" w:tentative="1">
+      <w:start w:val="1"/>
+      <w:numFmt w:val="bullet"/>
+      <w:lvlText w:val=""/>
+      <w:lvlJc w:val="left"/>
+      <w:pPr>
+        <w:tabs>
+          <w:tab w:val="num" w:pos="2160"/>
+        </w:tabs>
+        <w:ind w:left="2160" w:hanging="360"/>
+      </w:pPr>
+      <w:rPr>
+        <w:rFonts w:ascii="Wingdings" w:hAnsi="Wingdings" w:hint="default"/>
+        <w:sz w:val="20"/>
+      </w:rPr>
+    </w:lvl>
+    <w:lvl w:ilvl="3" w:tentative="1">
+      <w:start w:val="1"/>
+      <w:numFmt w:val="bullet"/>
+      <w:lvlText w:val=""/>
+      <w:lvlJc w:val="left"/>
+      <w:pPr>
+        <w:tabs>
+          <w:tab w:val="num" w:pos="2880"/>
+        </w:tabs>
+        <w:ind w:left="2880" w:hanging="360"/>
+      </w:pPr>
+      <w:rPr>
+        <w:rFonts w:ascii="Wingdings" w:hAnsi="Wingdings" w:hint="default"/>
+        <w:sz w:val="20"/>
+      </w:rPr>
+    </w:lvl>
+    <w:lvl w:ilvl="4" w:tentative="1">
+      <w:start w:val="1"/>
+      <w:numFmt w:val="bullet"/>
+      <w:lvlText w:val=""/>
+      <w:lvlJc w:val="left"/>
+      <w:pPr>
+        <w:tabs>
+          <w:tab w:val="num" w:pos="3600"/>
+        </w:tabs>
+        <w:ind w:left="3600" w:hanging="360"/>
+      </w:pPr>
+      <w:rPr>
+        <w:rFonts w:ascii="Wingdings" w:hAnsi="Wingdings" w:hint="default"/>
+        <w:sz w:val="20"/>
+      </w:rPr>
+    </w:lvl>
+    <w:lvl w:ilvl="5" w:tentative="1">
+      <w:start w:val="1"/>
+      <w:numFmt w:val="bullet"/>
+      <w:lvlText w:val=""/>
+      <w:lvlJc w:val="left"/>
+      <w:pPr>
+        <w:tabs>
+          <w:tab w:val="num" w:pos="4320"/>
+        </w:tabs>
+        <w:ind w:left="4320" w:hanging="360"/>
+      </w:pPr>
+      <w:rPr>
+        <w:rFonts w:ascii="Wingdings" w:hAnsi="Wingdings" w:hint="default"/>
+        <w:sz w:val="20"/>
+      </w:rPr>
+    </w:lvl>
+    <w:lvl w:ilvl="6" w:tentative="1">
+      <w:start w:val="1"/>
+      <w:numFmt w:val="bullet"/>
+      <w:lvlText w:val=""/>
+      <w:lvlJc w:val="left"/>
+      <w:pPr>
+        <w:tabs>
+          <w:tab w:val="num" w:pos="5040"/>
+        </w:tabs>
+        <w:ind w:left="5040" w:hanging="360"/>
+      </w:pPr>
+      <w:rPr>
+        <w:rFonts w:ascii="Wingdings" w:hAnsi="Wingdings" w:hint="default"/>
+        <w:sz w:val="20"/>
+      </w:rPr>
+    </w:lvl>
+    <w:lvl w:ilvl="7" w:tentative="1">
+      <w:start w:val="1"/>
+      <w:numFmt w:val="bullet"/>
+      <w:lvlText w:val=""/>
+      <w:lvlJc w:val="left"/>
+      <w:pPr>
+        <w:tabs>
+          <w:tab w:val="num" w:pos="5760"/>
+        </w:tabs>
+        <w:ind w:left="5760" w:hanging="360"/>
+      </w:pPr>
+      <w:rPr>
+        <w:rFonts w:ascii="Wingdings" w:hAnsi="Wingdings" w:hint="default"/>
+        <w:sz w:val="20"/>
+      </w:rPr>
+    </w:lvl>
+    <w:lvl w:ilvl="8" w:tentative="1">
+      <w:start w:val="1"/>
+      <w:numFmt w:val="bullet"/>
+      <w:lvlText w:val=""/>
+      <w:lvlJc w:val="left"/>
+      <w:pPr>
+        <w:tabs>
+          <w:tab w:val="num" w:pos="6480"/>
+        </w:tabs>
+        <w:ind w:left="6480" w:hanging="360"/>
+      </w:pPr>
+      <w:rPr>
+        <w:rFonts w:ascii="Wingdings" w:hAnsi="Wingdings" w:hint="default"/>
+        <w:sz w:val="20"/>
+      </w:rPr>
+    </w:lvl>
+  </w:abstractNum>
+  <w:abstractNum w:abstractNumId="9" w15:restartNumberingAfterBreak="0">
     <w:nsid w:val="1EFC615C"/>
     <w:multiLevelType w:val="multilevel"/>
     <w:tmpl w:val="8A78AA06"/>
@@ -5964,7 +6780,7 @@
       </w:rPr>
     </w:lvl>
   </w:abstractNum>
-  <w:abstractNum w:abstractNumId="9" w15:restartNumberingAfterBreak="0">
+  <w:abstractNum w:abstractNumId="10" w15:restartNumberingAfterBreak="0">
     <w:nsid w:val="1F1B06CA"/>
     <w:multiLevelType w:val="multilevel"/>
     <w:tmpl w:val="451EEB48"/>
@@ -6113,7 +6929,7 @@
       </w:rPr>
     </w:lvl>
   </w:abstractNum>
-  <w:abstractNum w:abstractNumId="10" w15:restartNumberingAfterBreak="0">
+  <w:abstractNum w:abstractNumId="11" w15:restartNumberingAfterBreak="0">
     <w:nsid w:val="1F7464C1"/>
     <w:multiLevelType w:val="multilevel"/>
     <w:tmpl w:val="F9409BD0"/>
@@ -6230,7 +7046,7 @@
       </w:pPr>
     </w:lvl>
   </w:abstractNum>
-  <w:abstractNum w:abstractNumId="11" w15:restartNumberingAfterBreak="0">
+  <w:abstractNum w:abstractNumId="12" w15:restartNumberingAfterBreak="0">
     <w:nsid w:val="1F8C64F9"/>
     <w:multiLevelType w:val="multilevel"/>
     <w:tmpl w:val="C9E6F062"/>
@@ -6347,7 +7163,7 @@
       </w:pPr>
     </w:lvl>
   </w:abstractNum>
-  <w:abstractNum w:abstractNumId="12" w15:restartNumberingAfterBreak="0">
+  <w:abstractNum w:abstractNumId="13" w15:restartNumberingAfterBreak="0">
     <w:nsid w:val="284774B6"/>
     <w:multiLevelType w:val="multilevel"/>
     <w:tmpl w:val="641E6F1E"/>
@@ -6464,7 +7280,7 @@
       </w:pPr>
     </w:lvl>
   </w:abstractNum>
-  <w:abstractNum w:abstractNumId="13" w15:restartNumberingAfterBreak="0">
+  <w:abstractNum w:abstractNumId="14" w15:restartNumberingAfterBreak="0">
     <w:nsid w:val="29A97436"/>
     <w:multiLevelType w:val="multilevel"/>
     <w:tmpl w:val="F832380E"/>
@@ -6581,7 +7397,7 @@
       </w:pPr>
     </w:lvl>
   </w:abstractNum>
-  <w:abstractNum w:abstractNumId="14" w15:restartNumberingAfterBreak="0">
+  <w:abstractNum w:abstractNumId="15" w15:restartNumberingAfterBreak="0">
     <w:nsid w:val="2F0B05A3"/>
     <w:multiLevelType w:val="multilevel"/>
     <w:tmpl w:val="C01EB21C"/>
@@ -6698,7 +7514,7 @@
       </w:pPr>
     </w:lvl>
   </w:abstractNum>
-  <w:abstractNum w:abstractNumId="15" w15:restartNumberingAfterBreak="0">
+  <w:abstractNum w:abstractNumId="16" w15:restartNumberingAfterBreak="0">
     <w:nsid w:val="35AB1565"/>
     <w:multiLevelType w:val="multilevel"/>
     <w:tmpl w:val="E1D671A6"/>
@@ -6815,7 +7631,7 @@
       </w:pPr>
     </w:lvl>
   </w:abstractNum>
-  <w:abstractNum w:abstractNumId="16" w15:restartNumberingAfterBreak="0">
+  <w:abstractNum w:abstractNumId="17" w15:restartNumberingAfterBreak="0">
     <w:nsid w:val="384C0066"/>
     <w:multiLevelType w:val="multilevel"/>
     <w:tmpl w:val="FD5447FC"/>
@@ -6932,7 +7748,7 @@
       </w:pPr>
     </w:lvl>
   </w:abstractNum>
-  <w:abstractNum w:abstractNumId="17" w15:restartNumberingAfterBreak="0">
+  <w:abstractNum w:abstractNumId="18" w15:restartNumberingAfterBreak="0">
     <w:nsid w:val="3A81184C"/>
     <w:multiLevelType w:val="multilevel"/>
     <w:tmpl w:val="C3C8894C"/>
@@ -7049,7 +7865,7 @@
       </w:pPr>
     </w:lvl>
   </w:abstractNum>
-  <w:abstractNum w:abstractNumId="18" w15:restartNumberingAfterBreak="0">
+  <w:abstractNum w:abstractNumId="19" w15:restartNumberingAfterBreak="0">
     <w:nsid w:val="3ECF52AD"/>
     <w:multiLevelType w:val="multilevel"/>
     <w:tmpl w:val="EA7422B0"/>
@@ -7166,7 +7982,7 @@
       </w:pPr>
     </w:lvl>
   </w:abstractNum>
-  <w:abstractNum w:abstractNumId="19" w15:restartNumberingAfterBreak="0">
+  <w:abstractNum w:abstractNumId="20" w15:restartNumberingAfterBreak="0">
     <w:nsid w:val="40430B73"/>
     <w:multiLevelType w:val="multilevel"/>
     <w:tmpl w:val="F08E129C"/>
@@ -7283,7 +8099,7 @@
       </w:pPr>
     </w:lvl>
   </w:abstractNum>
-  <w:abstractNum w:abstractNumId="20" w15:restartNumberingAfterBreak="0">
+  <w:abstractNum w:abstractNumId="21" w15:restartNumberingAfterBreak="0">
     <w:nsid w:val="43A30A0B"/>
     <w:multiLevelType w:val="multilevel"/>
     <w:tmpl w:val="E446D8C8"/>
@@ -7400,7 +8216,7 @@
       </w:pPr>
     </w:lvl>
   </w:abstractNum>
-  <w:abstractNum w:abstractNumId="21" w15:restartNumberingAfterBreak="0">
+  <w:abstractNum w:abstractNumId="22" w15:restartNumberingAfterBreak="0">
     <w:nsid w:val="463D4A44"/>
     <w:multiLevelType w:val="multilevel"/>
     <w:tmpl w:val="AC605574"/>
@@ -7549,7 +8365,7 @@
       </w:rPr>
     </w:lvl>
   </w:abstractNum>
-  <w:abstractNum w:abstractNumId="22" w15:restartNumberingAfterBreak="0">
+  <w:abstractNum w:abstractNumId="23" w15:restartNumberingAfterBreak="0">
     <w:nsid w:val="48646C79"/>
     <w:multiLevelType w:val="multilevel"/>
     <w:tmpl w:val="664CE974"/>
@@ -7698,7 +8514,156 @@
       </w:rPr>
     </w:lvl>
   </w:abstractNum>
-  <w:abstractNum w:abstractNumId="23" w15:restartNumberingAfterBreak="0">
+  <w:abstractNum w:abstractNumId="24" w15:restartNumberingAfterBreak="0">
+    <w:nsid w:val="4892594B"/>
+    <w:multiLevelType w:val="multilevel"/>
+    <w:tmpl w:val="A4B0A7D6"/>
+    <w:lvl w:ilvl="0">
+      <w:start w:val="1"/>
+      <w:numFmt w:val="bullet"/>
+      <w:lvlText w:val=""/>
+      <w:lvlJc w:val="left"/>
+      <w:pPr>
+        <w:tabs>
+          <w:tab w:val="num" w:pos="720"/>
+        </w:tabs>
+        <w:ind w:left="720" w:hanging="360"/>
+      </w:pPr>
+      <w:rPr>
+        <w:rFonts w:ascii="Symbol" w:hAnsi="Symbol" w:hint="default"/>
+        <w:sz w:val="20"/>
+      </w:rPr>
+    </w:lvl>
+    <w:lvl w:ilvl="1" w:tentative="1">
+      <w:start w:val="1"/>
+      <w:numFmt w:val="bullet"/>
+      <w:lvlText w:val="o"/>
+      <w:lvlJc w:val="left"/>
+      <w:pPr>
+        <w:tabs>
+          <w:tab w:val="num" w:pos="1440"/>
+        </w:tabs>
+        <w:ind w:left="1440" w:hanging="360"/>
+      </w:pPr>
+      <w:rPr>
+        <w:rFonts w:ascii="Courier New" w:hAnsi="Courier New" w:hint="default"/>
+        <w:sz w:val="20"/>
+      </w:rPr>
+    </w:lvl>
+    <w:lvl w:ilvl="2" w:tentative="1">
+      <w:start w:val="1"/>
+      <w:numFmt w:val="bullet"/>
+      <w:lvlText w:val=""/>
+      <w:lvlJc w:val="left"/>
+      <w:pPr>
+        <w:tabs>
+          <w:tab w:val="num" w:pos="2160"/>
+        </w:tabs>
+        <w:ind w:left="2160" w:hanging="360"/>
+      </w:pPr>
+      <w:rPr>
+        <w:rFonts w:ascii="Wingdings" w:hAnsi="Wingdings" w:hint="default"/>
+        <w:sz w:val="20"/>
+      </w:rPr>
+    </w:lvl>
+    <w:lvl w:ilvl="3" w:tentative="1">
+      <w:start w:val="1"/>
+      <w:numFmt w:val="bullet"/>
+      <w:lvlText w:val=""/>
+      <w:lvlJc w:val="left"/>
+      <w:pPr>
+        <w:tabs>
+          <w:tab w:val="num" w:pos="2880"/>
+        </w:tabs>
+        <w:ind w:left="2880" w:hanging="360"/>
+      </w:pPr>
+      <w:rPr>
+        <w:rFonts w:ascii="Wingdings" w:hAnsi="Wingdings" w:hint="default"/>
+        <w:sz w:val="20"/>
+      </w:rPr>
+    </w:lvl>
+    <w:lvl w:ilvl="4" w:tentative="1">
+      <w:start w:val="1"/>
+      <w:numFmt w:val="bullet"/>
+      <w:lvlText w:val=""/>
+      <w:lvlJc w:val="left"/>
+      <w:pPr>
+        <w:tabs>
+          <w:tab w:val="num" w:pos="3600"/>
+        </w:tabs>
+        <w:ind w:left="3600" w:hanging="360"/>
+      </w:pPr>
+      <w:rPr>
+        <w:rFonts w:ascii="Wingdings" w:hAnsi="Wingdings" w:hint="default"/>
+        <w:sz w:val="20"/>
+      </w:rPr>
+    </w:lvl>
+    <w:lvl w:ilvl="5" w:tentative="1">
+      <w:start w:val="1"/>
+      <w:numFmt w:val="bullet"/>
+      <w:lvlText w:val=""/>
+      <w:lvlJc w:val="left"/>
+      <w:pPr>
+        <w:tabs>
+          <w:tab w:val="num" w:pos="4320"/>
+        </w:tabs>
+        <w:ind w:left="4320" w:hanging="360"/>
+      </w:pPr>
+      <w:rPr>
+        <w:rFonts w:ascii="Wingdings" w:hAnsi="Wingdings" w:hint="default"/>
+        <w:sz w:val="20"/>
+      </w:rPr>
+    </w:lvl>
+    <w:lvl w:ilvl="6" w:tentative="1">
+      <w:start w:val="1"/>
+      <w:numFmt w:val="bullet"/>
+      <w:lvlText w:val=""/>
+      <w:lvlJc w:val="left"/>
+      <w:pPr>
+        <w:tabs>
+          <w:tab w:val="num" w:pos="5040"/>
+        </w:tabs>
+        <w:ind w:left="5040" w:hanging="360"/>
+      </w:pPr>
+      <w:rPr>
+        <w:rFonts w:ascii="Wingdings" w:hAnsi="Wingdings" w:hint="default"/>
+        <w:sz w:val="20"/>
+      </w:rPr>
+    </w:lvl>
+    <w:lvl w:ilvl="7" w:tentative="1">
+      <w:start w:val="1"/>
+      <w:numFmt w:val="bullet"/>
+      <w:lvlText w:val=""/>
+      <w:lvlJc w:val="left"/>
+      <w:pPr>
+        <w:tabs>
+          <w:tab w:val="num" w:pos="5760"/>
+        </w:tabs>
+        <w:ind w:left="5760" w:hanging="360"/>
+      </w:pPr>
+      <w:rPr>
+        <w:rFonts w:ascii="Wingdings" w:hAnsi="Wingdings" w:hint="default"/>
+        <w:sz w:val="20"/>
+      </w:rPr>
+    </w:lvl>
+    <w:lvl w:ilvl="8" w:tentative="1">
+      <w:start w:val="1"/>
+      <w:numFmt w:val="bullet"/>
+      <w:lvlText w:val=""/>
+      <w:lvlJc w:val="left"/>
+      <w:pPr>
+        <w:tabs>
+          <w:tab w:val="num" w:pos="6480"/>
+        </w:tabs>
+        <w:ind w:left="6480" w:hanging="360"/>
+      </w:pPr>
+      <w:rPr>
+        <w:rFonts w:ascii="Wingdings" w:hAnsi="Wingdings" w:hint="default"/>
+        <w:sz w:val="20"/>
+      </w:rPr>
+    </w:lvl>
+  </w:abstractNum>
+  <w:abstractNum w:abstractNumId="25" w15:restartNumberingAfterBreak="0">
     <w:nsid w:val="4A723033"/>
     <w:multiLevelType w:val="multilevel"/>
     <w:tmpl w:val="998E6126"/>
@@ -7847,7 +8812,305 @@
       </w:rPr>
     </w:lvl>
   </w:abstractNum>
-  <w:abstractNum w:abstractNumId="24" w15:restartNumberingAfterBreak="0">
+  <w:abstractNum w:abstractNumId="26" w15:restartNumberingAfterBreak="0">
+    <w:nsid w:val="4B9D0ADB"/>
+    <w:multiLevelType w:val="multilevel"/>
+    <w:tmpl w:val="6D80364A"/>
+    <w:lvl w:ilvl="0">
+      <w:start w:val="1"/>
+      <w:numFmt w:val="bullet"/>
+      <w:lvlText w:val=""/>
+      <w:lvlJc w:val="left"/>
+      <w:pPr>
+        <w:tabs>
+          <w:tab w:val="num" w:pos="720"/>
+        </w:tabs>
+        <w:ind w:left="720" w:hanging="360"/>
+      </w:pPr>
+      <w:rPr>
+        <w:rFonts w:ascii="Symbol" w:hAnsi="Symbol" w:hint="default"/>
+        <w:sz w:val="20"/>
+      </w:rPr>
+    </w:lvl>
+    <w:lvl w:ilvl="1" w:tentative="1">
+      <w:start w:val="1"/>
+      <w:numFmt w:val="bullet"/>
+      <w:lvlText w:val="o"/>
+      <w:lvlJc w:val="left"/>
+      <w:pPr>
+        <w:tabs>
+          <w:tab w:val="num" w:pos="1440"/>
+        </w:tabs>
+        <w:ind w:left="1440" w:hanging="360"/>
+      </w:pPr>
+      <w:rPr>
+        <w:rFonts w:ascii="Courier New" w:hAnsi="Courier New" w:hint="default"/>
+        <w:sz w:val="20"/>
+      </w:rPr>
+    </w:lvl>
+    <w:lvl w:ilvl="2" w:tentative="1">
+      <w:start w:val="1"/>
+      <w:numFmt w:val="bullet"/>
+      <w:lvlText w:val=""/>
+      <w:lvlJc w:val="left"/>
+      <w:pPr>
+        <w:tabs>
+          <w:tab w:val="num" w:pos="2160"/>
+        </w:tabs>
+        <w:ind w:left="2160" w:hanging="360"/>
+      </w:pPr>
+      <w:rPr>
+        <w:rFonts w:ascii="Wingdings" w:hAnsi="Wingdings" w:hint="default"/>
+        <w:sz w:val="20"/>
+      </w:rPr>
+    </w:lvl>
+    <w:lvl w:ilvl="3" w:tentative="1">
+      <w:start w:val="1"/>
+      <w:numFmt w:val="bullet"/>
+      <w:lvlText w:val=""/>
+      <w:lvlJc w:val="left"/>
+      <w:pPr>
+        <w:tabs>
+          <w:tab w:val="num" w:pos="2880"/>
+        </w:tabs>
+        <w:ind w:left="2880" w:hanging="360"/>
+      </w:pPr>
+      <w:rPr>
+        <w:rFonts w:ascii="Wingdings" w:hAnsi="Wingdings" w:hint="default"/>
+        <w:sz w:val="20"/>
+      </w:rPr>
+    </w:lvl>
+    <w:lvl w:ilvl="4" w:tentative="1">
+      <w:start w:val="1"/>
+      <w:numFmt w:val="bullet"/>
+      <w:lvlText w:val=""/>
+      <w:lvlJc w:val="left"/>
+      <w:pPr>
+        <w:tabs>
+          <w:tab w:val="num" w:pos="3600"/>
+        </w:tabs>
+        <w:ind w:left="3600" w:hanging="360"/>
+      </w:pPr>
+      <w:rPr>
+        <w:rFonts w:ascii="Wingdings" w:hAnsi="Wingdings" w:hint="default"/>
+        <w:sz w:val="20"/>
+      </w:rPr>
+    </w:lvl>
+    <w:lvl w:ilvl="5" w:tentative="1">
+      <w:start w:val="1"/>
+      <w:numFmt w:val="bullet"/>
+      <w:lvlText w:val=""/>
+      <w:lvlJc w:val="left"/>
+      <w:pPr>
+        <w:tabs>
+          <w:tab w:val="num" w:pos="4320"/>
+        </w:tabs>
+        <w:ind w:left="4320" w:hanging="360"/>
+      </w:pPr>
+      <w:rPr>
+        <w:rFonts w:ascii="Wingdings" w:hAnsi="Wingdings" w:hint="default"/>
+        <w:sz w:val="20"/>
+      </w:rPr>
+    </w:lvl>
+    <w:lvl w:ilvl="6" w:tentative="1">
+      <w:start w:val="1"/>
+      <w:numFmt w:val="bullet"/>
+      <w:lvlText w:val=""/>
+      <w:lvlJc w:val="left"/>
+      <w:pPr>
+        <w:tabs>
+          <w:tab w:val="num" w:pos="5040"/>
+        </w:tabs>
+        <w:ind w:left="5040" w:hanging="360"/>
+      </w:pPr>
+      <w:rPr>
+        <w:rFonts w:ascii="Wingdings" w:hAnsi="Wingdings" w:hint="default"/>
+        <w:sz w:val="20"/>
+      </w:rPr>
+    </w:lvl>
+    <w:lvl w:ilvl="7" w:tentative="1">
+      <w:start w:val="1"/>
+      <w:numFmt w:val="bullet"/>
+      <w:lvlText w:val=""/>
+      <w:lvlJc w:val="left"/>
+      <w:pPr>
+        <w:tabs>
+          <w:tab w:val="num" w:pos="5760"/>
+        </w:tabs>
+        <w:ind w:left="5760" w:hanging="360"/>
+      </w:pPr>
+      <w:rPr>
+        <w:rFonts w:ascii="Wingdings" w:hAnsi="Wingdings" w:hint="default"/>
+        <w:sz w:val="20"/>
+      </w:rPr>
+    </w:lvl>
+    <w:lvl w:ilvl="8" w:tentative="1">
+      <w:start w:val="1"/>
+      <w:numFmt w:val="bullet"/>
+      <w:lvlText w:val=""/>
+      <w:lvlJc w:val="left"/>
+      <w:pPr>
+        <w:tabs>
+          <w:tab w:val="num" w:pos="6480"/>
+        </w:tabs>
+        <w:ind w:left="6480" w:hanging="360"/>
+      </w:pPr>
+      <w:rPr>
+        <w:rFonts w:ascii="Wingdings" w:hAnsi="Wingdings" w:hint="default"/>
+        <w:sz w:val="20"/>
+      </w:rPr>
+    </w:lvl>
+  </w:abstractNum>
+  <w:abstractNum w:abstractNumId="27" w15:restartNumberingAfterBreak="0">
+    <w:nsid w:val="54255BBF"/>
+    <w:multiLevelType w:val="multilevel"/>
+    <w:tmpl w:val="EEB07D00"/>
+    <w:lvl w:ilvl="0">
+      <w:start w:val="1"/>
+      <w:numFmt w:val="bullet"/>
+      <w:lvlText w:val=""/>
+      <w:lvlJc w:val="left"/>
+      <w:pPr>
+        <w:tabs>
+          <w:tab w:val="num" w:pos="720"/>
+        </w:tabs>
+        <w:ind w:left="720" w:hanging="360"/>
+      </w:pPr>
+      <w:rPr>
+        <w:rFonts w:ascii="Symbol" w:hAnsi="Symbol" w:hint="default"/>
+        <w:sz w:val="20"/>
+      </w:rPr>
+    </w:lvl>
+    <w:lvl w:ilvl="1" w:tentative="1">
+      <w:start w:val="1"/>
+      <w:numFmt w:val="bullet"/>
+      <w:lvlText w:val="o"/>
+      <w:lvlJc w:val="left"/>
+      <w:pPr>
+        <w:tabs>
+          <w:tab w:val="num" w:pos="1440"/>
+        </w:tabs>
+        <w:ind w:left="1440" w:hanging="360"/>
+      </w:pPr>
+      <w:rPr>
+        <w:rFonts w:ascii="Courier New" w:hAnsi="Courier New" w:hint="default"/>
+        <w:sz w:val="20"/>
+      </w:rPr>
+    </w:lvl>
+    <w:lvl w:ilvl="2" w:tentative="1">
+      <w:start w:val="1"/>
+      <w:numFmt w:val="bullet"/>
+      <w:lvlText w:val=""/>
+      <w:lvlJc w:val="left"/>
+      <w:pPr>
+        <w:tabs>
+          <w:tab w:val="num" w:pos="2160"/>
+        </w:tabs>
+        <w:ind w:left="2160" w:hanging="360"/>
+      </w:pPr>
+      <w:rPr>
+        <w:rFonts w:ascii="Wingdings" w:hAnsi="Wingdings" w:hint="default"/>
+        <w:sz w:val="20"/>
+      </w:rPr>
+    </w:lvl>
+    <w:lvl w:ilvl="3" w:tentative="1">
+      <w:start w:val="1"/>
+      <w:numFmt w:val="bullet"/>
+      <w:lvlText w:val=""/>
+      <w:lvlJc w:val="left"/>
+      <w:pPr>
+        <w:tabs>
+          <w:tab w:val="num" w:pos="2880"/>
+        </w:tabs>
+        <w:ind w:left="2880" w:hanging="360"/>
+      </w:pPr>
+      <w:rPr>
+        <w:rFonts w:ascii="Wingdings" w:hAnsi="Wingdings" w:hint="default"/>
+        <w:sz w:val="20"/>
+      </w:rPr>
+    </w:lvl>
+    <w:lvl w:ilvl="4" w:tentative="1">
+      <w:start w:val="1"/>
+      <w:numFmt w:val="bullet"/>
+      <w:lvlText w:val=""/>
+      <w:lvlJc w:val="left"/>
+      <w:pPr>
+        <w:tabs>
+          <w:tab w:val="num" w:pos="3600"/>
+        </w:tabs>
+        <w:ind w:left="3600" w:hanging="360"/>
+      </w:pPr>
+      <w:rPr>
+        <w:rFonts w:ascii="Wingdings" w:hAnsi="Wingdings" w:hint="default"/>
+        <w:sz w:val="20"/>
+      </w:rPr>
+    </w:lvl>
+    <w:lvl w:ilvl="5" w:tentative="1">
+      <w:start w:val="1"/>
+      <w:numFmt w:val="bullet"/>
+      <w:lvlText w:val=""/>
+      <w:lvlJc w:val="left"/>
+      <w:pPr>
+        <w:tabs>
+          <w:tab w:val="num" w:pos="4320"/>
+        </w:tabs>
+        <w:ind w:left="4320" w:hanging="360"/>
+      </w:pPr>
+      <w:rPr>
+        <w:rFonts w:ascii="Wingdings" w:hAnsi="Wingdings" w:hint="default"/>
+        <w:sz w:val="20"/>
+      </w:rPr>
+    </w:lvl>
+    <w:lvl w:ilvl="6" w:tentative="1">
+      <w:start w:val="1"/>
+      <w:numFmt w:val="bullet"/>
+      <w:lvlText w:val=""/>
+      <w:lvlJc w:val="left"/>
+      <w:pPr>
+        <w:tabs>
+          <w:tab w:val="num" w:pos="5040"/>
+        </w:tabs>
+        <w:ind w:left="5040" w:hanging="360"/>
+      </w:pPr>
+      <w:rPr>
+        <w:rFonts w:ascii="Wingdings" w:hAnsi="Wingdings" w:hint="default"/>
+        <w:sz w:val="20"/>
+      </w:rPr>
+    </w:lvl>
+    <w:lvl w:ilvl="7" w:tentative="1">
+      <w:start w:val="1"/>
+      <w:numFmt w:val="bullet"/>
+      <w:lvlText w:val=""/>
+      <w:lvlJc w:val="left"/>
+      <w:pPr>
+        <w:tabs>
+          <w:tab w:val="num" w:pos="5760"/>
+        </w:tabs>
+        <w:ind w:left="5760" w:hanging="360"/>
+      </w:pPr>
+      <w:rPr>
+        <w:rFonts w:ascii="Wingdings" w:hAnsi="Wingdings" w:hint="default"/>
+        <w:sz w:val="20"/>
+      </w:rPr>
+    </w:lvl>
+    <w:lvl w:ilvl="8" w:tentative="1">
+      <w:start w:val="1"/>
+      <w:numFmt w:val="bullet"/>
+      <w:lvlText w:val=""/>
+      <w:lvlJc w:val="left"/>
+      <w:pPr>
+        <w:tabs>
+          <w:tab w:val="num" w:pos="6480"/>
+        </w:tabs>
+        <w:ind w:left="6480" w:hanging="360"/>
+      </w:pPr>
+      <w:rPr>
+        <w:rFonts w:ascii="Wingdings" w:hAnsi="Wingdings" w:hint="default"/>
+        <w:sz w:val="20"/>
+      </w:rPr>
+    </w:lvl>
+  </w:abstractNum>
+  <w:abstractNum w:abstractNumId="28" w15:restartNumberingAfterBreak="0">
     <w:nsid w:val="56733664"/>
     <w:multiLevelType w:val="multilevel"/>
     <w:tmpl w:val="B226FBC6"/>
@@ -7996,7 +9259,7 @@
       </w:rPr>
     </w:lvl>
   </w:abstractNum>
-  <w:abstractNum w:abstractNumId="25" w15:restartNumberingAfterBreak="0">
+  <w:abstractNum w:abstractNumId="29" w15:restartNumberingAfterBreak="0">
     <w:nsid w:val="56B52858"/>
     <w:multiLevelType w:val="multilevel"/>
     <w:tmpl w:val="BF6AE93A"/>
@@ -8145,7 +9408,7 @@
       </w:rPr>
     </w:lvl>
   </w:abstractNum>
-  <w:abstractNum w:abstractNumId="26" w15:restartNumberingAfterBreak="0">
+  <w:abstractNum w:abstractNumId="30" w15:restartNumberingAfterBreak="0">
     <w:nsid w:val="57330442"/>
     <w:multiLevelType w:val="multilevel"/>
     <w:tmpl w:val="F2E49DB4"/>
@@ -8294,7 +9557,7 @@
       </w:rPr>
     </w:lvl>
   </w:abstractNum>
-  <w:abstractNum w:abstractNumId="27" w15:restartNumberingAfterBreak="0">
+  <w:abstractNum w:abstractNumId="31" w15:restartNumberingAfterBreak="0">
     <w:nsid w:val="5D985D12"/>
     <w:multiLevelType w:val="multilevel"/>
     <w:tmpl w:val="A8E84E5A"/>
@@ -8411,7 +9674,7 @@
       </w:pPr>
     </w:lvl>
   </w:abstractNum>
-  <w:abstractNum w:abstractNumId="28" w15:restartNumberingAfterBreak="0">
+  <w:abstractNum w:abstractNumId="32" w15:restartNumberingAfterBreak="0">
     <w:nsid w:val="5DDF7357"/>
     <w:multiLevelType w:val="multilevel"/>
     <w:tmpl w:val="25D264AE"/>
@@ -8560,7 +9823,7 @@
       </w:rPr>
     </w:lvl>
   </w:abstractNum>
-  <w:abstractNum w:abstractNumId="29" w15:restartNumberingAfterBreak="0">
+  <w:abstractNum w:abstractNumId="33" w15:restartNumberingAfterBreak="0">
     <w:nsid w:val="60142D60"/>
     <w:multiLevelType w:val="multilevel"/>
     <w:tmpl w:val="F134E35E"/>
@@ -8677,7 +9940,7 @@
       </w:pPr>
     </w:lvl>
   </w:abstractNum>
-  <w:abstractNum w:abstractNumId="30" w15:restartNumberingAfterBreak="0">
+  <w:abstractNum w:abstractNumId="34" w15:restartNumberingAfterBreak="0">
     <w:nsid w:val="615848B4"/>
     <w:multiLevelType w:val="multilevel"/>
     <w:tmpl w:val="C3E49B32"/>
@@ -8826,7 +10089,156 @@
       </w:rPr>
     </w:lvl>
   </w:abstractNum>
-  <w:abstractNum w:abstractNumId="31" w15:restartNumberingAfterBreak="0">
+  <w:abstractNum w:abstractNumId="35" w15:restartNumberingAfterBreak="0">
+    <w:nsid w:val="61B34947"/>
+    <w:multiLevelType w:val="multilevel"/>
+    <w:tmpl w:val="F8322F02"/>
+    <w:lvl w:ilvl="0">
+      <w:start w:val="1"/>
+      <w:numFmt w:val="bullet"/>
+      <w:lvlText w:val=""/>
+      <w:lvlJc w:val="left"/>
+      <w:pPr>
+        <w:tabs>
+          <w:tab w:val="num" w:pos="720"/>
+        </w:tabs>
+        <w:ind w:left="720" w:hanging="360"/>
+      </w:pPr>
+      <w:rPr>
+        <w:rFonts w:ascii="Symbol" w:hAnsi="Symbol" w:hint="default"/>
+        <w:sz w:val="20"/>
+      </w:rPr>
+    </w:lvl>
+    <w:lvl w:ilvl="1" w:tentative="1">
+      <w:start w:val="1"/>
+      <w:numFmt w:val="bullet"/>
+      <w:lvlText w:val="o"/>
+      <w:lvlJc w:val="left"/>
+      <w:pPr>
+        <w:tabs>
+          <w:tab w:val="num" w:pos="1440"/>
+        </w:tabs>
+        <w:ind w:left="1440" w:hanging="360"/>
+      </w:pPr>
+      <w:rPr>
+        <w:rFonts w:ascii="Courier New" w:hAnsi="Courier New" w:hint="default"/>
+        <w:sz w:val="20"/>
+      </w:rPr>
+    </w:lvl>
+    <w:lvl w:ilvl="2" w:tentative="1">
+      <w:start w:val="1"/>
+      <w:numFmt w:val="bullet"/>
+      <w:lvlText w:val=""/>
+      <w:lvlJc w:val="left"/>
+      <w:pPr>
+        <w:tabs>
+          <w:tab w:val="num" w:pos="2160"/>
+        </w:tabs>
+        <w:ind w:left="2160" w:hanging="360"/>
+      </w:pPr>
+      <w:rPr>
+        <w:rFonts w:ascii="Wingdings" w:hAnsi="Wingdings" w:hint="default"/>
+        <w:sz w:val="20"/>
+      </w:rPr>
+    </w:lvl>
+    <w:lvl w:ilvl="3" w:tentative="1">
+      <w:start w:val="1"/>
+      <w:numFmt w:val="bullet"/>
+      <w:lvlText w:val=""/>
+      <w:lvlJc w:val="left"/>
+      <w:pPr>
+        <w:tabs>
+          <w:tab w:val="num" w:pos="2880"/>
+        </w:tabs>
+        <w:ind w:left="2880" w:hanging="360"/>
+      </w:pPr>
+      <w:rPr>
+        <w:rFonts w:ascii="Wingdings" w:hAnsi="Wingdings" w:hint="default"/>
+        <w:sz w:val="20"/>
+      </w:rPr>
+    </w:lvl>
+    <w:lvl w:ilvl="4" w:tentative="1">
+      <w:start w:val="1"/>
+      <w:numFmt w:val="bullet"/>
+      <w:lvlText w:val=""/>
+      <w:lvlJc w:val="left"/>
+      <w:pPr>
+        <w:tabs>
+          <w:tab w:val="num" w:pos="3600"/>
+        </w:tabs>
+        <w:ind w:left="3600" w:hanging="360"/>
+      </w:pPr>
+      <w:rPr>
+        <w:rFonts w:ascii="Wingdings" w:hAnsi="Wingdings" w:hint="default"/>
+        <w:sz w:val="20"/>
+      </w:rPr>
+    </w:lvl>
+    <w:lvl w:ilvl="5" w:tentative="1">
+      <w:start w:val="1"/>
+      <w:numFmt w:val="bullet"/>
+      <w:lvlText w:val=""/>
+      <w:lvlJc w:val="left"/>
+      <w:pPr>
+        <w:tabs>
+          <w:tab w:val="num" w:pos="4320"/>
+        </w:tabs>
+        <w:ind w:left="4320" w:hanging="360"/>
+      </w:pPr>
+      <w:rPr>
+        <w:rFonts w:ascii="Wingdings" w:hAnsi="Wingdings" w:hint="default"/>
+        <w:sz w:val="20"/>
+      </w:rPr>
+    </w:lvl>
+    <w:lvl w:ilvl="6" w:tentative="1">
+      <w:start w:val="1"/>
+      <w:numFmt w:val="bullet"/>
+      <w:lvlText w:val=""/>
+      <w:lvlJc w:val="left"/>
+      <w:pPr>
+        <w:tabs>
+          <w:tab w:val="num" w:pos="5040"/>
+        </w:tabs>
+        <w:ind w:left="5040" w:hanging="360"/>
+      </w:pPr>
+      <w:rPr>
+        <w:rFonts w:ascii="Wingdings" w:hAnsi="Wingdings" w:hint="default"/>
+        <w:sz w:val="20"/>
+      </w:rPr>
+    </w:lvl>
+    <w:lvl w:ilvl="7" w:tentative="1">
+      <w:start w:val="1"/>
+      <w:numFmt w:val="bullet"/>
+      <w:lvlText w:val=""/>
+      <w:lvlJc w:val="left"/>
+      <w:pPr>
+        <w:tabs>
+          <w:tab w:val="num" w:pos="5760"/>
+        </w:tabs>
+        <w:ind w:left="5760" w:hanging="360"/>
+      </w:pPr>
+      <w:rPr>
+        <w:rFonts w:ascii="Wingdings" w:hAnsi="Wingdings" w:hint="default"/>
+        <w:sz w:val="20"/>
+      </w:rPr>
+    </w:lvl>
+    <w:lvl w:ilvl="8" w:tentative="1">
+      <w:start w:val="1"/>
+      <w:numFmt w:val="bullet"/>
+      <w:lvlText w:val=""/>
+      <w:lvlJc w:val="left"/>
+      <w:pPr>
+        <w:tabs>
+          <w:tab w:val="num" w:pos="6480"/>
+        </w:tabs>
+        <w:ind w:left="6480" w:hanging="360"/>
+      </w:pPr>
+      <w:rPr>
+        <w:rFonts w:ascii="Wingdings" w:hAnsi="Wingdings" w:hint="default"/>
+        <w:sz w:val="20"/>
+      </w:rPr>
+    </w:lvl>
+  </w:abstractNum>
+  <w:abstractNum w:abstractNumId="36" w15:restartNumberingAfterBreak="0">
     <w:nsid w:val="668957A5"/>
     <w:multiLevelType w:val="multilevel"/>
     <w:tmpl w:val="4F9C74AE"/>
@@ -8975,7 +10387,7 @@
       </w:rPr>
     </w:lvl>
   </w:abstractNum>
-  <w:abstractNum w:abstractNumId="32" w15:restartNumberingAfterBreak="0">
+  <w:abstractNum w:abstractNumId="37" w15:restartNumberingAfterBreak="0">
     <w:nsid w:val="66A93BDA"/>
     <w:multiLevelType w:val="multilevel"/>
     <w:tmpl w:val="AC2A691A"/>
@@ -9092,7 +10504,7 @@
       </w:pPr>
     </w:lvl>
   </w:abstractNum>
-  <w:abstractNum w:abstractNumId="33" w15:restartNumberingAfterBreak="0">
+  <w:abstractNum w:abstractNumId="38" w15:restartNumberingAfterBreak="0">
     <w:nsid w:val="68182826"/>
     <w:multiLevelType w:val="multilevel"/>
     <w:tmpl w:val="02085A1A"/>
@@ -9209,7 +10621,7 @@
       </w:pPr>
     </w:lvl>
   </w:abstractNum>
-  <w:abstractNum w:abstractNumId="34" w15:restartNumberingAfterBreak="0">
+  <w:abstractNum w:abstractNumId="39" w15:restartNumberingAfterBreak="0">
     <w:nsid w:val="68D9263F"/>
     <w:multiLevelType w:val="multilevel"/>
     <w:tmpl w:val="D5A4A480"/>
@@ -9326,7 +10738,7 @@
       </w:pPr>
     </w:lvl>
   </w:abstractNum>
-  <w:abstractNum w:abstractNumId="35" w15:restartNumberingAfterBreak="0">
+  <w:abstractNum w:abstractNumId="40" w15:restartNumberingAfterBreak="0">
     <w:nsid w:val="68DE6A74"/>
     <w:multiLevelType w:val="multilevel"/>
     <w:tmpl w:val="70C80F1E"/>
@@ -9443,7 +10855,7 @@
       </w:pPr>
     </w:lvl>
   </w:abstractNum>
-  <w:abstractNum w:abstractNumId="36" w15:restartNumberingAfterBreak="0">
+  <w:abstractNum w:abstractNumId="41" w15:restartNumberingAfterBreak="0">
     <w:nsid w:val="6A6C06E5"/>
     <w:multiLevelType w:val="multilevel"/>
     <w:tmpl w:val="46D49868"/>
@@ -9592,7 +11004,156 @@
       </w:rPr>
     </w:lvl>
   </w:abstractNum>
-  <w:abstractNum w:abstractNumId="37" w15:restartNumberingAfterBreak="0">
+  <w:abstractNum w:abstractNumId="42" w15:restartNumberingAfterBreak="0">
+    <w:nsid w:val="72091613"/>
+    <w:multiLevelType w:val="multilevel"/>
+    <w:tmpl w:val="306E6F96"/>
+    <w:lvl w:ilvl="0">
+      <w:start w:val="1"/>
+      <w:numFmt w:val="bullet"/>
+      <w:lvlText w:val=""/>
+      <w:lvlJc w:val="left"/>
+      <w:pPr>
+        <w:tabs>
+          <w:tab w:val="num" w:pos="720"/>
+        </w:tabs>
+        <w:ind w:left="720" w:hanging="360"/>
+      </w:pPr>
+      <w:rPr>
+        <w:rFonts w:ascii="Symbol" w:hAnsi="Symbol" w:hint="default"/>
+        <w:sz w:val="20"/>
+      </w:rPr>
+    </w:lvl>
+    <w:lvl w:ilvl="1" w:tentative="1">
+      <w:start w:val="1"/>
+      <w:numFmt w:val="bullet"/>
+      <w:lvlText w:val="o"/>
+      <w:lvlJc w:val="left"/>
+      <w:pPr>
+        <w:tabs>
+          <w:tab w:val="num" w:pos="1440"/>
+        </w:tabs>
+        <w:ind w:left="1440" w:hanging="360"/>
+      </w:pPr>
+      <w:rPr>
+        <w:rFonts w:ascii="Courier New" w:hAnsi="Courier New" w:hint="default"/>
+        <w:sz w:val="20"/>
+      </w:rPr>
+    </w:lvl>
+    <w:lvl w:ilvl="2" w:tentative="1">
+      <w:start w:val="1"/>
+      <w:numFmt w:val="bullet"/>
+      <w:lvlText w:val=""/>
+      <w:lvlJc w:val="left"/>
+      <w:pPr>
+        <w:tabs>
+          <w:tab w:val="num" w:pos="2160"/>
+        </w:tabs>
+        <w:ind w:left="2160" w:hanging="360"/>
+      </w:pPr>
+      <w:rPr>
+        <w:rFonts w:ascii="Wingdings" w:hAnsi="Wingdings" w:hint="default"/>
+        <w:sz w:val="20"/>
+      </w:rPr>
+    </w:lvl>
+    <w:lvl w:ilvl="3" w:tentative="1">
+      <w:start w:val="1"/>
+      <w:numFmt w:val="bullet"/>
+      <w:lvlText w:val=""/>
+      <w:lvlJc w:val="left"/>
+      <w:pPr>
+        <w:tabs>
+          <w:tab w:val="num" w:pos="2880"/>
+        </w:tabs>
+        <w:ind w:left="2880" w:hanging="360"/>
+      </w:pPr>
+      <w:rPr>
+        <w:rFonts w:ascii="Wingdings" w:hAnsi="Wingdings" w:hint="default"/>
+        <w:sz w:val="20"/>
+      </w:rPr>
+    </w:lvl>
+    <w:lvl w:ilvl="4" w:tentative="1">
+      <w:start w:val="1"/>
+      <w:numFmt w:val="bullet"/>
+      <w:lvlText w:val=""/>
+      <w:lvlJc w:val="left"/>
+      <w:pPr>
+        <w:tabs>
+          <w:tab w:val="num" w:pos="3600"/>
+        </w:tabs>
+        <w:ind w:left="3600" w:hanging="360"/>
+      </w:pPr>
+      <w:rPr>
+        <w:rFonts w:ascii="Wingdings" w:hAnsi="Wingdings" w:hint="default"/>
+        <w:sz w:val="20"/>
+      </w:rPr>
+    </w:lvl>
+    <w:lvl w:ilvl="5" w:tentative="1">
+      <w:start w:val="1"/>
+      <w:numFmt w:val="bullet"/>
+      <w:lvlText w:val=""/>
+      <w:lvlJc w:val="left"/>
+      <w:pPr>
+        <w:tabs>
+          <w:tab w:val="num" w:pos="4320"/>
+        </w:tabs>
+        <w:ind w:left="4320" w:hanging="360"/>
+      </w:pPr>
+      <w:rPr>
+        <w:rFonts w:ascii="Wingdings" w:hAnsi="Wingdings" w:hint="default"/>
+        <w:sz w:val="20"/>
+      </w:rPr>
+    </w:lvl>
+    <w:lvl w:ilvl="6" w:tentative="1">
+      <w:start w:val="1"/>
+      <w:numFmt w:val="bullet"/>
+      <w:lvlText w:val=""/>
+      <w:lvlJc w:val="left"/>
+      <w:pPr>
+        <w:tabs>
+          <w:tab w:val="num" w:pos="5040"/>
+        </w:tabs>
+        <w:ind w:left="5040" w:hanging="360"/>
+      </w:pPr>
+      <w:rPr>
+        <w:rFonts w:ascii="Wingdings" w:hAnsi="Wingdings" w:hint="default"/>
+        <w:sz w:val="20"/>
+      </w:rPr>
+    </w:lvl>
+    <w:lvl w:ilvl="7" w:tentative="1">
+      <w:start w:val="1"/>
+      <w:numFmt w:val="bullet"/>
+      <w:lvlText w:val=""/>
+      <w:lvlJc w:val="left"/>
+      <w:pPr>
+        <w:tabs>
+          <w:tab w:val="num" w:pos="5760"/>
+        </w:tabs>
+        <w:ind w:left="5760" w:hanging="360"/>
+      </w:pPr>
+      <w:rPr>
+        <w:rFonts w:ascii="Wingdings" w:hAnsi="Wingdings" w:hint="default"/>
+        <w:sz w:val="20"/>
+      </w:rPr>
+    </w:lvl>
+    <w:lvl w:ilvl="8" w:tentative="1">
+      <w:start w:val="1"/>
+      <w:numFmt w:val="bullet"/>
+      <w:lvlText w:val=""/>
+      <w:lvlJc w:val="left"/>
+      <w:pPr>
+        <w:tabs>
+          <w:tab w:val="num" w:pos="6480"/>
+        </w:tabs>
+        <w:ind w:left="6480" w:hanging="360"/>
+      </w:pPr>
+      <w:rPr>
+        <w:rFonts w:ascii="Wingdings" w:hAnsi="Wingdings" w:hint="default"/>
+        <w:sz w:val="20"/>
+      </w:rPr>
+    </w:lvl>
+  </w:abstractNum>
+  <w:abstractNum w:abstractNumId="43" w15:restartNumberingAfterBreak="0">
     <w:nsid w:val="77DF09C3"/>
     <w:multiLevelType w:val="multilevel"/>
     <w:tmpl w:val="3892AF4A"/>
@@ -9741,7 +11302,7 @@
       </w:rPr>
     </w:lvl>
   </w:abstractNum>
-  <w:abstractNum w:abstractNumId="38" w15:restartNumberingAfterBreak="0">
+  <w:abstractNum w:abstractNumId="44" w15:restartNumberingAfterBreak="0">
     <w:nsid w:val="7B95464C"/>
     <w:multiLevelType w:val="multilevel"/>
     <w:tmpl w:val="2E283F98"/>
@@ -9858,7 +11419,7 @@
       </w:pPr>
     </w:lvl>
   </w:abstractNum>
-  <w:abstractNum w:abstractNumId="39" w15:restartNumberingAfterBreak="0">
+  <w:abstractNum w:abstractNumId="45" w15:restartNumberingAfterBreak="0">
     <w:nsid w:val="7CD67661"/>
     <w:multiLevelType w:val="multilevel"/>
     <w:tmpl w:val="4D08A096"/>
@@ -9975,7 +11536,7 @@
       </w:pPr>
     </w:lvl>
   </w:abstractNum>
-  <w:abstractNum w:abstractNumId="40" w15:restartNumberingAfterBreak="0">
+  <w:abstractNum w:abstractNumId="46" w15:restartNumberingAfterBreak="0">
     <w:nsid w:val="7F105DC6"/>
     <w:multiLevelType w:val="multilevel"/>
     <w:tmpl w:val="9B7A29CA"/>
@@ -10125,25 +11686,25 @@
     </w:lvl>
   </w:abstractNum>
   <w:num w:numId="1" w16cid:durableId="132257340">
+    <w:abstractNumId w:val="44"/>
+  </w:num>
+  <w:num w:numId="2" w16cid:durableId="622345639">
+    <w:abstractNumId w:val="20"/>
+  </w:num>
+  <w:num w:numId="3" w16cid:durableId="277152793">
+    <w:abstractNumId w:val="31"/>
+  </w:num>
+  <w:num w:numId="4" w16cid:durableId="378864866">
     <w:abstractNumId w:val="38"/>
   </w:num>
-  <w:num w:numId="2" w16cid:durableId="622345639">
-    <w:abstractNumId w:val="19"/>
-  </w:num>
-  <w:num w:numId="3" w16cid:durableId="277152793">
-    <w:abstractNumId w:val="27"/>
-  </w:num>
-  <w:num w:numId="4" w16cid:durableId="378864866">
-    <w:abstractNumId w:val="33"/>
-  </w:num>
   <w:num w:numId="5" w16cid:durableId="1026716547">
-    <w:abstractNumId w:val="14"/>
+    <w:abstractNumId w:val="15"/>
   </w:num>
   <w:num w:numId="6" w16cid:durableId="1237662796">
-    <w:abstractNumId w:val="17"/>
+    <w:abstractNumId w:val="18"/>
   </w:num>
   <w:num w:numId="7" w16cid:durableId="578709524">
-    <w:abstractNumId w:val="34"/>
+    <w:abstractNumId w:val="39"/>
   </w:num>
   <w:num w:numId="8" w16cid:durableId="1218861335">
     <w:abstractNumId w:val="6"/>
@@ -10152,100 +11713,118 @@
     <w:abstractNumId w:val="0"/>
   </w:num>
   <w:num w:numId="10" w16cid:durableId="2014600953">
-    <w:abstractNumId w:val="13"/>
+    <w:abstractNumId w:val="14"/>
   </w:num>
   <w:num w:numId="11" w16cid:durableId="540095168">
     <w:abstractNumId w:val="3"/>
   </w:num>
   <w:num w:numId="12" w16cid:durableId="2069840095">
-    <w:abstractNumId w:val="16"/>
+    <w:abstractNumId w:val="17"/>
   </w:num>
   <w:num w:numId="13" w16cid:durableId="995494976">
-    <w:abstractNumId w:val="35"/>
+    <w:abstractNumId w:val="40"/>
   </w:num>
   <w:num w:numId="14" w16cid:durableId="122501561">
-    <w:abstractNumId w:val="10"/>
+    <w:abstractNumId w:val="11"/>
   </w:num>
   <w:num w:numId="15" w16cid:durableId="503283571">
-    <w:abstractNumId w:val="12"/>
+    <w:abstractNumId w:val="13"/>
   </w:num>
   <w:num w:numId="16" w16cid:durableId="1328165700">
-    <w:abstractNumId w:val="32"/>
+    <w:abstractNumId w:val="37"/>
   </w:num>
   <w:num w:numId="17" w16cid:durableId="454908353">
-    <w:abstractNumId w:val="39"/>
+    <w:abstractNumId w:val="45"/>
   </w:num>
   <w:num w:numId="18" w16cid:durableId="1556550725">
     <w:abstractNumId w:val="4"/>
   </w:num>
   <w:num w:numId="19" w16cid:durableId="146014404">
-    <w:abstractNumId w:val="20"/>
+    <w:abstractNumId w:val="21"/>
   </w:num>
   <w:num w:numId="20" w16cid:durableId="361977588">
     <w:abstractNumId w:val="5"/>
   </w:num>
   <w:num w:numId="21" w16cid:durableId="359554965">
-    <w:abstractNumId w:val="18"/>
+    <w:abstractNumId w:val="19"/>
   </w:num>
   <w:num w:numId="22" w16cid:durableId="1668560872">
-    <w:abstractNumId w:val="22"/>
+    <w:abstractNumId w:val="23"/>
   </w:num>
   <w:num w:numId="23" w16cid:durableId="141430760">
-    <w:abstractNumId w:val="29"/>
+    <w:abstractNumId w:val="33"/>
   </w:num>
   <w:num w:numId="24" w16cid:durableId="1194729537">
     <w:abstractNumId w:val="1"/>
   </w:num>
   <w:num w:numId="25" w16cid:durableId="1426724352">
-    <w:abstractNumId w:val="11"/>
+    <w:abstractNumId w:val="12"/>
   </w:num>
   <w:num w:numId="26" w16cid:durableId="1666931386">
-    <w:abstractNumId w:val="21"/>
+    <w:abstractNumId w:val="22"/>
   </w:num>
   <w:num w:numId="27" w16cid:durableId="1481070046">
-    <w:abstractNumId w:val="31"/>
+    <w:abstractNumId w:val="36"/>
   </w:num>
   <w:num w:numId="28" w16cid:durableId="318005496">
-    <w:abstractNumId w:val="8"/>
+    <w:abstractNumId w:val="9"/>
   </w:num>
   <w:num w:numId="29" w16cid:durableId="688915112">
-    <w:abstractNumId w:val="15"/>
+    <w:abstractNumId w:val="16"/>
   </w:num>
   <w:num w:numId="30" w16cid:durableId="2134127421">
-    <w:abstractNumId w:val="25"/>
+    <w:abstractNumId w:val="29"/>
   </w:num>
   <w:num w:numId="31" w16cid:durableId="1001813924">
-    <w:abstractNumId w:val="40"/>
+    <w:abstractNumId w:val="46"/>
   </w:num>
   <w:num w:numId="32" w16cid:durableId="1411925415">
     <w:abstractNumId w:val="2"/>
   </w:num>
   <w:num w:numId="33" w16cid:durableId="1239948895">
-    <w:abstractNumId w:val="26"/>
+    <w:abstractNumId w:val="30"/>
   </w:num>
   <w:num w:numId="34" w16cid:durableId="1980836632">
-    <w:abstractNumId w:val="28"/>
+    <w:abstractNumId w:val="32"/>
   </w:num>
   <w:num w:numId="35" w16cid:durableId="555048831">
-    <w:abstractNumId w:val="37"/>
+    <w:abstractNumId w:val="43"/>
   </w:num>
   <w:num w:numId="36" w16cid:durableId="1002664364">
-    <w:abstractNumId w:val="24"/>
+    <w:abstractNumId w:val="28"/>
   </w:num>
   <w:num w:numId="37" w16cid:durableId="236138040">
     <w:abstractNumId w:val="7"/>
   </w:num>
   <w:num w:numId="38" w16cid:durableId="732896296">
-    <w:abstractNumId w:val="23"/>
+    <w:abstractNumId w:val="25"/>
   </w:num>
   <w:num w:numId="39" w16cid:durableId="539053034">
-    <w:abstractNumId w:val="36"/>
+    <w:abstractNumId w:val="41"/>
   </w:num>
   <w:num w:numId="40" w16cid:durableId="1810173060">
-    <w:abstractNumId w:val="9"/>
+    <w:abstractNumId w:val="10"/>
   </w:num>
   <w:num w:numId="41" w16cid:durableId="895355817">
-    <w:abstractNumId w:val="30"/>
+    <w:abstractNumId w:val="34"/>
+  </w:num>
+  <w:num w:numId="42" w16cid:durableId="1849254258">
+    <w:abstractNumId w:val="27"/>
+  </w:num>
+  <w:num w:numId="43" w16cid:durableId="1708069009">
+    <w:abstractNumId w:val="8"/>
+  </w:num>
+  <w:num w:numId="44" w16cid:durableId="416291426">
+    <w:abstractNumId w:val="24"/>
+  </w:num>
+  <w:num w:numId="45" w16cid:durableId="232201533">
+    <w:abstractNumId w:val="26"/>
+  </w:num>
+  <w:num w:numId="46" w16cid:durableId="348533888">
+    <w:abstractNumId w:val="42"/>
+  </w:num>
+  <w:num w:numId="47" w16cid:durableId="1471165700">
+    <w:abstractNumId w:val="35"/>
   </w:num>
 </w:numbering>
 </file>
@@ -10654,6 +12233,7 @@
   <w:style w:type="character" w:default="1" w:styleId="DefaultParagraphFont">
     <w:name w:val="Default Paragraph Font"/>
     <w:uiPriority w:val="1"/>
+    <w:semiHidden/>
     <w:unhideWhenUsed/>
   </w:style>
   <w:style w:type="table" w:default="1" w:styleId="TableNormal">
@@ -10676,6 +12256,17 @@
     <w:uiPriority w:val="99"/>
     <w:semiHidden/>
     <w:unhideWhenUsed/>
+  </w:style>
+  <w:style w:type="paragraph" w:styleId="ListParagraph">
+    <w:name w:val="List Paragraph"/>
+    <w:basedOn w:val="Normal"/>
+    <w:uiPriority w:val="34"/>
+    <w:qFormat/>
+    <w:rsid w:val="00BD03F4"/>
+    <w:pPr>
+      <w:ind w:left="720"/>
+      <w:contextualSpacing/>
+    </w:pPr>
   </w:style>
 </w:styles>
 </file>

</xml_diff>

<commit_message>
added Test questions on aggregating dataframes
</commit_message>
<xml_diff>
--- a/PROBLEMS.docx
+++ b/PROBLEMS.docx
@@ -5438,6 +5438,364 @@
       </w:r>
     </w:p>
     <w:p/>
+    <w:p>
+      <w:pPr>
+        <w:rPr>
+          <w:b/>
+          <w:bCs/>
+          <w:sz w:val="40"/>
+          <w:szCs w:val="40"/>
+        </w:rPr>
+      </w:pPr>
+      <w:r>
+        <w:rPr>
+          <w:b/>
+          <w:bCs/>
+          <w:sz w:val="40"/>
+          <w:szCs w:val="40"/>
+        </w:rPr>
+        <w:t>AGGREGATING DATAFRAME PROBLEMS:</w:t>
+      </w:r>
+    </w:p>
+    <w:p>
+      <w:pPr>
+        <w:spacing w:after="0" w:line="240" w:lineRule="auto"/>
+        <w:rPr>
+          <w:rFonts w:ascii="Times New Roman" w:eastAsia="Times New Roman" w:hAnsi="Times New Roman" w:cs="Times New Roman"/>
+          <w:kern w:val="0"/>
+          <w:sz w:val="24"/>
+          <w:szCs w:val="24"/>
+          <w:lang w:eastAsia="en-IN"/>
+          <w14:ligatures w14:val="none"/>
+        </w:rPr>
+      </w:pPr>
+      <w:r>
+        <w:rPr>
+          <w:rFonts w:ascii="Times New Roman" w:eastAsia="Times New Roman" w:hAnsi="Symbol" w:cs="Times New Roman"/>
+          <w:kern w:val="0"/>
+          <w:sz w:val="24"/>
+          <w:szCs w:val="24"/>
+          <w:lang w:eastAsia="en-IN"/>
+          <w14:ligatures w14:val="none"/>
+        </w:rPr>
+        <w:t></w:t>
+      </w:r>
+      <w:r>
+        <w:rPr>
+          <w:rFonts w:ascii="Times New Roman" w:eastAsia="Times New Roman" w:hAnsi="Times New Roman" w:cs="Times New Roman"/>
+          <w:kern w:val="0"/>
+          <w:sz w:val="24"/>
+          <w:szCs w:val="24"/>
+          <w:lang w:eastAsia="en-IN"/>
+          <w14:ligatures w14:val="none"/>
+        </w:rPr>
+        <w:t xml:space="preserve">  What are the total and average weekly sales for each store and department combination?</w:t>
+      </w:r>
+    </w:p>
+    <w:p>
+      <w:pPr>
+        <w:spacing w:after="0" w:line="240" w:lineRule="auto"/>
+        <w:rPr>
+          <w:rFonts w:ascii="Times New Roman" w:eastAsia="Times New Roman" w:hAnsi="Times New Roman" w:cs="Times New Roman"/>
+          <w:kern w:val="0"/>
+          <w:sz w:val="24"/>
+          <w:szCs w:val="24"/>
+          <w:lang w:eastAsia="en-IN"/>
+          <w14:ligatures w14:val="none"/>
+        </w:rPr>
+      </w:pPr>
+      <w:r>
+        <w:rPr>
+          <w:rFonts w:ascii="Times New Roman" w:eastAsia="Times New Roman" w:hAnsi="Symbol" w:cs="Times New Roman"/>
+          <w:kern w:val="0"/>
+          <w:sz w:val="24"/>
+          <w:szCs w:val="24"/>
+          <w:lang w:eastAsia="en-IN"/>
+          <w14:ligatures w14:val="none"/>
+        </w:rPr>
+        <w:t></w:t>
+      </w:r>
+      <w:r>
+        <w:rPr>
+          <w:rFonts w:ascii="Times New Roman" w:eastAsia="Times New Roman" w:hAnsi="Times New Roman" w:cs="Times New Roman"/>
+          <w:kern w:val="0"/>
+          <w:sz w:val="24"/>
+          <w:szCs w:val="24"/>
+          <w:lang w:eastAsia="en-IN"/>
+          <w14:ligatures w14:val="none"/>
+        </w:rPr>
+        <w:t xml:space="preserve">  Calculate the median, minimum, and maximum weekly sales for each department, segmented by holiday and non-holiday status.</w:t>
+      </w:r>
+    </w:p>
+    <w:p>
+      <w:pPr>
+        <w:spacing w:after="0" w:line="240" w:lineRule="auto"/>
+        <w:rPr>
+          <w:rFonts w:ascii="Times New Roman" w:eastAsia="Times New Roman" w:hAnsi="Times New Roman" w:cs="Times New Roman"/>
+          <w:kern w:val="0"/>
+          <w:sz w:val="24"/>
+          <w:szCs w:val="24"/>
+          <w:lang w:eastAsia="en-IN"/>
+          <w14:ligatures w14:val="none"/>
+        </w:rPr>
+      </w:pPr>
+      <w:r>
+        <w:rPr>
+          <w:rFonts w:ascii="Times New Roman" w:eastAsia="Times New Roman" w:hAnsi="Symbol" w:cs="Times New Roman"/>
+          <w:kern w:val="0"/>
+          <w:sz w:val="24"/>
+          <w:szCs w:val="24"/>
+          <w:lang w:eastAsia="en-IN"/>
+          <w14:ligatures w14:val="none"/>
+        </w:rPr>
+        <w:t></w:t>
+      </w:r>
+      <w:r>
+        <w:rPr>
+          <w:rFonts w:ascii="Times New Roman" w:eastAsia="Times New Roman" w:hAnsi="Times New Roman" w:cs="Times New Roman"/>
+          <w:kern w:val="0"/>
+          <w:sz w:val="24"/>
+          <w:szCs w:val="24"/>
+          <w:lang w:eastAsia="en-IN"/>
+          <w14:ligatures w14:val="none"/>
+        </w:rPr>
+        <w:t xml:space="preserve">  Identify the top 5 stores with the highest average weekly sales and the bottom 5 stores with the lowest average weekly sales.</w:t>
+      </w:r>
+    </w:p>
+    <w:p>
+      <w:pPr>
+        <w:spacing w:after="0" w:line="240" w:lineRule="auto"/>
+        <w:rPr>
+          <w:rFonts w:ascii="Times New Roman" w:eastAsia="Times New Roman" w:hAnsi="Times New Roman" w:cs="Times New Roman"/>
+          <w:kern w:val="0"/>
+          <w:sz w:val="24"/>
+          <w:szCs w:val="24"/>
+          <w:lang w:eastAsia="en-IN"/>
+          <w14:ligatures w14:val="none"/>
+        </w:rPr>
+      </w:pPr>
+      <w:r>
+        <w:rPr>
+          <w:rFonts w:ascii="Times New Roman" w:eastAsia="Times New Roman" w:hAnsi="Symbol" w:cs="Times New Roman"/>
+          <w:kern w:val="0"/>
+          <w:sz w:val="24"/>
+          <w:szCs w:val="24"/>
+          <w:lang w:eastAsia="en-IN"/>
+          <w14:ligatures w14:val="none"/>
+        </w:rPr>
+        <w:t></w:t>
+      </w:r>
+      <w:r>
+        <w:rPr>
+          <w:rFonts w:ascii="Times New Roman" w:eastAsia="Times New Roman" w:hAnsi="Times New Roman" w:cs="Times New Roman"/>
+          <w:kern w:val="0"/>
+          <w:sz w:val="24"/>
+          <w:szCs w:val="24"/>
+          <w:lang w:eastAsia="en-IN"/>
+          <w14:ligatures w14:val="none"/>
+        </w:rPr>
+        <w:t xml:space="preserve">  How many unique stores and departments have recorded sales during holiday weeks? What is the total sales amount for these combinations?</w:t>
+      </w:r>
+    </w:p>
+    <w:p>
+      <w:pPr>
+        <w:spacing w:after="0" w:line="240" w:lineRule="auto"/>
+        <w:rPr>
+          <w:rFonts w:ascii="Times New Roman" w:eastAsia="Times New Roman" w:hAnsi="Times New Roman" w:cs="Times New Roman"/>
+          <w:kern w:val="0"/>
+          <w:sz w:val="24"/>
+          <w:szCs w:val="24"/>
+          <w:lang w:eastAsia="en-IN"/>
+          <w14:ligatures w14:val="none"/>
+        </w:rPr>
+      </w:pPr>
+      <w:r>
+        <w:rPr>
+          <w:rFonts w:ascii="Times New Roman" w:eastAsia="Times New Roman" w:hAnsi="Symbol" w:cs="Times New Roman"/>
+          <w:kern w:val="0"/>
+          <w:sz w:val="24"/>
+          <w:szCs w:val="24"/>
+          <w:lang w:eastAsia="en-IN"/>
+          <w14:ligatures w14:val="none"/>
+        </w:rPr>
+        <w:t></w:t>
+      </w:r>
+      <w:r>
+        <w:rPr>
+          <w:rFonts w:ascii="Times New Roman" w:eastAsia="Times New Roman" w:hAnsi="Times New Roman" w:cs="Times New Roman"/>
+          <w:kern w:val="0"/>
+          <w:sz w:val="24"/>
+          <w:szCs w:val="24"/>
+          <w:lang w:eastAsia="en-IN"/>
+          <w14:ligatures w14:val="none"/>
+        </w:rPr>
+        <w:t xml:space="preserve">  Determine the count of sales entries and the proportion of total entries for each department, both during holidays and non-holidays.</w:t>
+      </w:r>
+    </w:p>
+    <w:p>
+      <w:pPr>
+        <w:spacing w:after="0" w:line="240" w:lineRule="auto"/>
+        <w:rPr>
+          <w:rFonts w:ascii="Times New Roman" w:eastAsia="Times New Roman" w:hAnsi="Times New Roman" w:cs="Times New Roman"/>
+          <w:kern w:val="0"/>
+          <w:sz w:val="24"/>
+          <w:szCs w:val="24"/>
+          <w:lang w:eastAsia="en-IN"/>
+          <w14:ligatures w14:val="none"/>
+        </w:rPr>
+      </w:pPr>
+      <w:r>
+        <w:rPr>
+          <w:rFonts w:ascii="Times New Roman" w:eastAsia="Times New Roman" w:hAnsi="Symbol" w:cs="Times New Roman"/>
+          <w:kern w:val="0"/>
+          <w:sz w:val="24"/>
+          <w:szCs w:val="24"/>
+          <w:lang w:eastAsia="en-IN"/>
+          <w14:ligatures w14:val="none"/>
+        </w:rPr>
+        <w:t></w:t>
+      </w:r>
+      <w:r>
+        <w:rPr>
+          <w:rFonts w:ascii="Times New Roman" w:eastAsia="Times New Roman" w:hAnsi="Times New Roman" w:cs="Times New Roman"/>
+          <w:kern w:val="0"/>
+          <w:sz w:val="24"/>
+          <w:szCs w:val="24"/>
+          <w:lang w:eastAsia="en-IN"/>
+          <w14:ligatures w14:val="none"/>
+        </w:rPr>
+        <w:t xml:space="preserve">  Compare the total weekly sales and average weekly sales for stores that have recorded sales both during holidays and non-holidays.</w:t>
+      </w:r>
+    </w:p>
+    <w:p>
+      <w:pPr>
+        <w:spacing w:after="0" w:line="240" w:lineRule="auto"/>
+        <w:rPr>
+          <w:rFonts w:ascii="Times New Roman" w:eastAsia="Times New Roman" w:hAnsi="Times New Roman" w:cs="Times New Roman"/>
+          <w:kern w:val="0"/>
+          <w:sz w:val="24"/>
+          <w:szCs w:val="24"/>
+          <w:lang w:eastAsia="en-IN"/>
+          <w14:ligatures w14:val="none"/>
+        </w:rPr>
+      </w:pPr>
+      <w:r>
+        <w:rPr>
+          <w:rFonts w:ascii="Times New Roman" w:eastAsia="Times New Roman" w:hAnsi="Symbol" w:cs="Times New Roman"/>
+          <w:kern w:val="0"/>
+          <w:sz w:val="24"/>
+          <w:szCs w:val="24"/>
+          <w:lang w:eastAsia="en-IN"/>
+          <w14:ligatures w14:val="none"/>
+        </w:rPr>
+        <w:t></w:t>
+      </w:r>
+      <w:r>
+        <w:rPr>
+          <w:rFonts w:ascii="Times New Roman" w:eastAsia="Times New Roman" w:hAnsi="Times New Roman" w:cs="Times New Roman"/>
+          <w:kern w:val="0"/>
+          <w:sz w:val="24"/>
+          <w:szCs w:val="24"/>
+          <w:lang w:eastAsia="en-IN"/>
+          <w14:ligatures w14:val="none"/>
+        </w:rPr>
+        <w:t xml:space="preserve">  Create a summary that shows the total weekly sales for each store, including a row for the overall total sales across all stores.</w:t>
+      </w:r>
+    </w:p>
+    <w:p>
+      <w:pPr>
+        <w:spacing w:after="0" w:line="240" w:lineRule="auto"/>
+        <w:rPr>
+          <w:rFonts w:ascii="Times New Roman" w:eastAsia="Times New Roman" w:hAnsi="Times New Roman" w:cs="Times New Roman"/>
+          <w:kern w:val="0"/>
+          <w:sz w:val="24"/>
+          <w:szCs w:val="24"/>
+          <w:lang w:eastAsia="en-IN"/>
+          <w14:ligatures w14:val="none"/>
+        </w:rPr>
+      </w:pPr>
+      <w:r>
+        <w:rPr>
+          <w:rFonts w:ascii="Times New Roman" w:eastAsia="Times New Roman" w:hAnsi="Symbol" w:cs="Times New Roman"/>
+          <w:kern w:val="0"/>
+          <w:sz w:val="24"/>
+          <w:szCs w:val="24"/>
+          <w:lang w:eastAsia="en-IN"/>
+          <w14:ligatures w14:val="none"/>
+        </w:rPr>
+        <w:t></w:t>
+      </w:r>
+      <w:r>
+        <w:rPr>
+          <w:rFonts w:ascii="Times New Roman" w:eastAsia="Times New Roman" w:hAnsi="Times New Roman" w:cs="Times New Roman"/>
+          <w:kern w:val="0"/>
+          <w:sz w:val="24"/>
+          <w:szCs w:val="24"/>
+          <w:lang w:eastAsia="en-IN"/>
+          <w14:ligatures w14:val="none"/>
+        </w:rPr>
+        <w:t xml:space="preserve">  Find the store and department combinations with the highest and lowest median weekly sales, and display the top 5 and bottom 5 combinations.</w:t>
+      </w:r>
+    </w:p>
+    <w:p>
+      <w:pPr>
+        <w:spacing w:after="0" w:line="240" w:lineRule="auto"/>
+        <w:rPr>
+          <w:rFonts w:ascii="Times New Roman" w:eastAsia="Times New Roman" w:hAnsi="Times New Roman" w:cs="Times New Roman"/>
+          <w:kern w:val="0"/>
+          <w:sz w:val="24"/>
+          <w:szCs w:val="24"/>
+          <w:lang w:eastAsia="en-IN"/>
+          <w14:ligatures w14:val="none"/>
+        </w:rPr>
+      </w:pPr>
+      <w:r>
+        <w:rPr>
+          <w:rFonts w:ascii="Times New Roman" w:eastAsia="Times New Roman" w:hAnsi="Symbol" w:cs="Times New Roman"/>
+          <w:kern w:val="0"/>
+          <w:sz w:val="24"/>
+          <w:szCs w:val="24"/>
+          <w:lang w:eastAsia="en-IN"/>
+          <w14:ligatures w14:val="none"/>
+        </w:rPr>
+        <w:t></w:t>
+      </w:r>
+      <w:r>
+        <w:rPr>
+          <w:rFonts w:ascii="Times New Roman" w:eastAsia="Times New Roman" w:hAnsi="Times New Roman" w:cs="Times New Roman"/>
+          <w:kern w:val="0"/>
+          <w:sz w:val="24"/>
+          <w:szCs w:val="24"/>
+          <w:lang w:eastAsia="en-IN"/>
+          <w14:ligatures w14:val="none"/>
+        </w:rPr>
+        <w:t xml:space="preserve">  Calculate the total, mean, and count of weekly sales for each store and department, replacing any missing values with zero, and provide a summary including overall totals.</w:t>
+      </w:r>
+    </w:p>
+    <w:p>
+      <w:r>
+        <w:rPr>
+          <w:rFonts w:ascii="Times New Roman" w:eastAsia="Times New Roman" w:hAnsi="Symbol" w:cs="Times New Roman"/>
+          <w:kern w:val="0"/>
+          <w:sz w:val="24"/>
+          <w:szCs w:val="24"/>
+          <w:lang w:eastAsia="en-IN"/>
+          <w14:ligatures w14:val="none"/>
+        </w:rPr>
+        <w:t></w:t>
+      </w:r>
+      <w:r>
+        <w:rPr>
+          <w:rFonts w:ascii="Times New Roman" w:eastAsia="Times New Roman" w:hAnsi="Times New Roman" w:cs="Times New Roman"/>
+          <w:kern w:val="0"/>
+          <w:sz w:val="24"/>
+          <w:szCs w:val="24"/>
+          <w:lang w:eastAsia="en-IN"/>
+          <w14:ligatures w14:val="none"/>
+        </w:rPr>
+        <w:t xml:space="preserve">  Generate a pivot table to display the average weekly sales for each department, segmented by store, and include margins to show overall totals and averages.</w:t>
+      </w:r>
+    </w:p>
     <w:sectPr>
       <w:pgSz w:w="11906" w:h="16838"/>
       <w:pgMar w:top="1440" w:right="1440" w:bottom="1440" w:left="1440" w:header="708" w:footer="708" w:gutter="0"/>
@@ -12233,7 +12591,6 @@
   <w:style w:type="character" w:default="1" w:styleId="DefaultParagraphFont">
     <w:name w:val="Default Paragraph Font"/>
     <w:uiPriority w:val="1"/>
-    <w:semiHidden/>
     <w:unhideWhenUsed/>
   </w:style>
   <w:style w:type="table" w:default="1" w:styleId="TableNormal">

</xml_diff>

<commit_message>
added explicint indexes practice problems
</commit_message>
<xml_diff>
--- a/PROBLEMS.docx
+++ b/PROBLEMS.docx
@@ -5773,6 +5773,16 @@
       </w:r>
     </w:p>
     <w:p>
+      <w:pPr>
+        <w:rPr>
+          <w:rFonts w:ascii="Times New Roman" w:eastAsia="Times New Roman" w:hAnsi="Times New Roman" w:cs="Times New Roman"/>
+          <w:kern w:val="0"/>
+          <w:sz w:val="24"/>
+          <w:szCs w:val="24"/>
+          <w:lang w:eastAsia="en-IN"/>
+          <w14:ligatures w14:val="none"/>
+        </w:rPr>
+      </w:pPr>
       <w:r>
         <w:rPr>
           <w:rFonts w:ascii="Times New Roman" w:eastAsia="Times New Roman" w:hAnsi="Symbol" w:cs="Times New Roman"/>
@@ -5796,6 +5806,374 @@
         <w:t xml:space="preserve">  Generate a pivot table to display the average weekly sales for each department, segmented by store, and include margins to show overall totals and averages.</w:t>
       </w:r>
     </w:p>
+    <w:p>
+      <w:pPr>
+        <w:rPr>
+          <w:rFonts w:ascii="Times New Roman" w:eastAsia="Times New Roman" w:hAnsi="Times New Roman" w:cs="Times New Roman"/>
+          <w:kern w:val="0"/>
+          <w:sz w:val="40"/>
+          <w:szCs w:val="40"/>
+          <w:lang w:eastAsia="en-IN"/>
+          <w14:ligatures w14:val="none"/>
+        </w:rPr>
+      </w:pPr>
+    </w:p>
+    <w:p>
+      <w:pPr>
+        <w:rPr>
+          <w:b/>
+          <w:bCs/>
+          <w:sz w:val="40"/>
+          <w:szCs w:val="40"/>
+        </w:rPr>
+      </w:pPr>
+      <w:r>
+        <w:rPr>
+          <w:b/>
+          <w:bCs/>
+          <w:sz w:val="40"/>
+          <w:szCs w:val="40"/>
+        </w:rPr>
+        <w:t>EXPLICIT INDEXES</w:t>
+      </w:r>
+    </w:p>
+    <w:p>
+      <w:pPr>
+        <w:numPr>
+          <w:ilvl w:val="0"/>
+          <w:numId w:val="48"/>
+        </w:numPr>
+      </w:pPr>
+      <w:r>
+        <w:rPr>
+          <w:b/>
+          <w:bCs/>
+        </w:rPr>
+        <w:t>Setting a column as index</w:t>
+      </w:r>
+      <w:r>
+        <w:t>:</w:t>
+      </w:r>
+    </w:p>
+    <w:p>
+      <w:pPr>
+        <w:numPr>
+          <w:ilvl w:val="1"/>
+          <w:numId w:val="48"/>
+        </w:numPr>
+      </w:pPr>
+      <w:r>
+        <w:t>How would you set the date column as the index of the temperature DataFrame?</w:t>
+      </w:r>
+    </w:p>
+    <w:p>
+      <w:pPr>
+        <w:numPr>
+          <w:ilvl w:val="0"/>
+          <w:numId w:val="48"/>
+        </w:numPr>
+      </w:pPr>
+      <w:r>
+        <w:rPr>
+          <w:b/>
+          <w:bCs/>
+        </w:rPr>
+        <w:t>Removing index</w:t>
+      </w:r>
+      <w:r>
+        <w:t>:</w:t>
+      </w:r>
+    </w:p>
+    <w:p>
+      <w:pPr>
+        <w:numPr>
+          <w:ilvl w:val="1"/>
+          <w:numId w:val="48"/>
+        </w:numPr>
+      </w:pPr>
+      <w:r>
+        <w:t>After setting date as the index, how would you reset it back to a regular column?</w:t>
+      </w:r>
+    </w:p>
+    <w:p>
+      <w:pPr>
+        <w:numPr>
+          <w:ilvl w:val="0"/>
+          <w:numId w:val="48"/>
+        </w:numPr>
+      </w:pPr>
+      <w:r>
+        <w:rPr>
+          <w:b/>
+          <w:bCs/>
+        </w:rPr>
+        <w:t>Dropping index</w:t>
+      </w:r>
+      <w:r>
+        <w:t>:</w:t>
+      </w:r>
+    </w:p>
+    <w:p>
+      <w:pPr>
+        <w:numPr>
+          <w:ilvl w:val="1"/>
+          <w:numId w:val="48"/>
+        </w:numPr>
+      </w:pPr>
+      <w:r>
+        <w:t>How can you reset the index to a default integer index and drop the date column completely from the DataFrame?</w:t>
+      </w:r>
+    </w:p>
+    <w:p>
+      <w:pPr>
+        <w:rPr>
+          <w:b/>
+          <w:bCs/>
+        </w:rPr>
+      </w:pPr>
+      <w:r>
+        <w:rPr>
+          <w:b/>
+          <w:bCs/>
+        </w:rPr>
+        <w:lastRenderedPageBreak/>
+        <w:t>INDEX SUBSETTINGS</w:t>
+      </w:r>
+    </w:p>
+    <w:p>
+      <w:pPr>
+        <w:numPr>
+          <w:ilvl w:val="0"/>
+          <w:numId w:val="49"/>
+        </w:numPr>
+      </w:pPr>
+      <w:r>
+        <w:rPr>
+          <w:b/>
+          <w:bCs/>
+        </w:rPr>
+        <w:t>Index subsettings</w:t>
+      </w:r>
+      <w:r>
+        <w:t>:</w:t>
+      </w:r>
+    </w:p>
+    <w:p>
+      <w:pPr>
+        <w:numPr>
+          <w:ilvl w:val="1"/>
+          <w:numId w:val="49"/>
+        </w:numPr>
+      </w:pPr>
+      <w:r>
+        <w:t>Suppose you set city as the index. How would you subset the DataFrame to include only data for 'Abidjan' and 'New York'?</w:t>
+      </w:r>
+    </w:p>
+    <w:p>
+      <w:pPr>
+        <w:numPr>
+          <w:ilvl w:val="0"/>
+          <w:numId w:val="49"/>
+        </w:numPr>
+      </w:pPr>
+      <w:r>
+        <w:rPr>
+          <w:b/>
+          <w:bCs/>
+        </w:rPr>
+        <w:t>Subsetting on duplicated index values</w:t>
+      </w:r>
+      <w:r>
+        <w:t>:</w:t>
+      </w:r>
+    </w:p>
+    <w:p>
+      <w:pPr>
+        <w:numPr>
+          <w:ilvl w:val="1"/>
+          <w:numId w:val="49"/>
+        </w:numPr>
+      </w:pPr>
+      <w:r>
+        <w:t>If city is set as the index, how can you subset all rows where the city is 'Abidjan'?</w:t>
+      </w:r>
+    </w:p>
+    <w:p>
+      <w:pPr>
+        <w:rPr>
+          <w:b/>
+          <w:bCs/>
+        </w:rPr>
+      </w:pPr>
+      <w:r>
+        <w:rPr>
+          <w:b/>
+          <w:bCs/>
+        </w:rPr>
+        <w:t>MULTI-LEVEL INDEXES AKA HIERARCHICAL INDEXES</w:t>
+      </w:r>
+    </w:p>
+    <w:p>
+      <w:pPr>
+        <w:numPr>
+          <w:ilvl w:val="0"/>
+          <w:numId w:val="50"/>
+        </w:numPr>
+      </w:pPr>
+      <w:r>
+        <w:rPr>
+          <w:b/>
+          <w:bCs/>
+        </w:rPr>
+        <w:t>Multi-level indexes</w:t>
+      </w:r>
+      <w:r>
+        <w:t>:</w:t>
+      </w:r>
+    </w:p>
+    <w:p>
+      <w:pPr>
+        <w:numPr>
+          <w:ilvl w:val="1"/>
+          <w:numId w:val="50"/>
+        </w:numPr>
+      </w:pPr>
+      <w:r>
+        <w:t>How would you set a multi-level index with country as the first level and city as the second level?</w:t>
+      </w:r>
+    </w:p>
+    <w:p>
+      <w:pPr>
+        <w:numPr>
+          <w:ilvl w:val="0"/>
+          <w:numId w:val="50"/>
+        </w:numPr>
+      </w:pPr>
+      <w:r>
+        <w:rPr>
+          <w:b/>
+          <w:bCs/>
+        </w:rPr>
+        <w:t>Subset outer level with a list</w:t>
+      </w:r>
+      <w:r>
+        <w:t>:</w:t>
+      </w:r>
+    </w:p>
+    <w:p>
+      <w:pPr>
+        <w:numPr>
+          <w:ilvl w:val="1"/>
+          <w:numId w:val="50"/>
+        </w:numPr>
+      </w:pPr>
+      <w:r>
+        <w:t>Given the multi-level index from the previous question, how would you subset the DataFrame to include only data for 'Côte D'Ivoire' and 'India'?</w:t>
+      </w:r>
+    </w:p>
+    <w:p>
+      <w:pPr>
+        <w:numPr>
+          <w:ilvl w:val="0"/>
+          <w:numId w:val="50"/>
+        </w:numPr>
+      </w:pPr>
+      <w:r>
+        <w:rPr>
+          <w:b/>
+          <w:bCs/>
+        </w:rPr>
+        <w:t>Subset inner level with a list of tuples</w:t>
+      </w:r>
+      <w:r>
+        <w:t>:</w:t>
+      </w:r>
+    </w:p>
+    <w:p>
+      <w:pPr>
+        <w:numPr>
+          <w:ilvl w:val="1"/>
+          <w:numId w:val="50"/>
+        </w:numPr>
+      </w:pPr>
+      <w:r>
+        <w:t>How would you subset the DataFrame to include only data for ('Côte D'Ivoire', 'Abidjan') and ('India', 'New Delhi')?</w:t>
+      </w:r>
+    </w:p>
+    <w:p>
+      <w:pPr>
+        <w:rPr>
+          <w:b/>
+          <w:bCs/>
+        </w:rPr>
+      </w:pPr>
+      <w:r>
+        <w:rPr>
+          <w:b/>
+          <w:bCs/>
+        </w:rPr>
+        <w:t>SORTING BY INDEX VALUES</w:t>
+      </w:r>
+    </w:p>
+    <w:p>
+      <w:pPr>
+        <w:numPr>
+          <w:ilvl w:val="0"/>
+          <w:numId w:val="51"/>
+        </w:numPr>
+      </w:pPr>
+      <w:r>
+        <w:rPr>
+          <w:b/>
+          <w:bCs/>
+        </w:rPr>
+        <w:t>Sorting by index values</w:t>
+      </w:r>
+      <w:r>
+        <w:t>:</w:t>
+      </w:r>
+    </w:p>
+    <w:p>
+      <w:pPr>
+        <w:numPr>
+          <w:ilvl w:val="1"/>
+          <w:numId w:val="51"/>
+        </w:numPr>
+      </w:pPr>
+      <w:r>
+        <w:t>With the multi-level index set as country and city, how would you sort the DataFrame by these index values?</w:t>
+      </w:r>
+    </w:p>
+    <w:p>
+      <w:pPr>
+        <w:numPr>
+          <w:ilvl w:val="0"/>
+          <w:numId w:val="51"/>
+        </w:numPr>
+      </w:pPr>
+      <w:r>
+        <w:rPr>
+          <w:b/>
+          <w:bCs/>
+        </w:rPr>
+        <w:t>Controlling sorting</w:t>
+      </w:r>
+      <w:r>
+        <w:t>:</w:t>
+      </w:r>
+    </w:p>
+    <w:p>
+      <w:pPr>
+        <w:numPr>
+          <w:ilvl w:val="1"/>
+          <w:numId w:val="51"/>
+        </w:numPr>
+      </w:pPr>
+      <w:r>
+        <w:t>How can you sort the DataFrame by country in ascending order and city in descending order?</w:t>
+      </w:r>
+    </w:p>
+    <w:p/>
     <w:sectPr>
       <w:pgSz w:w="11906" w:h="16838"/>
       <w:pgMar w:top="1440" w:right="1440" w:bottom="1440" w:left="1440" w:header="708" w:footer="708" w:gutter="0"/>
@@ -6224,6 +6602,123 @@
     </w:lvl>
   </w:abstractNum>
   <w:abstractNum w:abstractNumId="3" w15:restartNumberingAfterBreak="0">
+    <w:nsid w:val="08CB0001"/>
+    <w:multiLevelType w:val="multilevel"/>
+    <w:tmpl w:val="AAC01A52"/>
+    <w:lvl w:ilvl="0">
+      <w:start w:val="1"/>
+      <w:numFmt w:val="decimal"/>
+      <w:lvlText w:val="%1."/>
+      <w:lvlJc w:val="left"/>
+      <w:pPr>
+        <w:tabs>
+          <w:tab w:val="num" w:pos="720"/>
+        </w:tabs>
+        <w:ind w:left="720" w:hanging="360"/>
+      </w:pPr>
+    </w:lvl>
+    <w:lvl w:ilvl="1">
+      <w:start w:val="1"/>
+      <w:numFmt w:val="bullet"/>
+      <w:lvlText w:val="o"/>
+      <w:lvlJc w:val="left"/>
+      <w:pPr>
+        <w:tabs>
+          <w:tab w:val="num" w:pos="1440"/>
+        </w:tabs>
+        <w:ind w:left="1440" w:hanging="360"/>
+      </w:pPr>
+      <w:rPr>
+        <w:rFonts w:ascii="Courier New" w:hAnsi="Courier New" w:hint="default"/>
+        <w:sz w:val="20"/>
+      </w:rPr>
+    </w:lvl>
+    <w:lvl w:ilvl="2" w:tentative="1">
+      <w:start w:val="1"/>
+      <w:numFmt w:val="decimal"/>
+      <w:lvlText w:val="%3."/>
+      <w:lvlJc w:val="left"/>
+      <w:pPr>
+        <w:tabs>
+          <w:tab w:val="num" w:pos="2160"/>
+        </w:tabs>
+        <w:ind w:left="2160" w:hanging="360"/>
+      </w:pPr>
+    </w:lvl>
+    <w:lvl w:ilvl="3" w:tentative="1">
+      <w:start w:val="1"/>
+      <w:numFmt w:val="decimal"/>
+      <w:lvlText w:val="%4."/>
+      <w:lvlJc w:val="left"/>
+      <w:pPr>
+        <w:tabs>
+          <w:tab w:val="num" w:pos="2880"/>
+        </w:tabs>
+        <w:ind w:left="2880" w:hanging="360"/>
+      </w:pPr>
+    </w:lvl>
+    <w:lvl w:ilvl="4" w:tentative="1">
+      <w:start w:val="1"/>
+      <w:numFmt w:val="decimal"/>
+      <w:lvlText w:val="%5."/>
+      <w:lvlJc w:val="left"/>
+      <w:pPr>
+        <w:tabs>
+          <w:tab w:val="num" w:pos="3600"/>
+        </w:tabs>
+        <w:ind w:left="3600" w:hanging="360"/>
+      </w:pPr>
+    </w:lvl>
+    <w:lvl w:ilvl="5" w:tentative="1">
+      <w:start w:val="1"/>
+      <w:numFmt w:val="decimal"/>
+      <w:lvlText w:val="%6."/>
+      <w:lvlJc w:val="left"/>
+      <w:pPr>
+        <w:tabs>
+          <w:tab w:val="num" w:pos="4320"/>
+        </w:tabs>
+        <w:ind w:left="4320" w:hanging="360"/>
+      </w:pPr>
+    </w:lvl>
+    <w:lvl w:ilvl="6" w:tentative="1">
+      <w:start w:val="1"/>
+      <w:numFmt w:val="decimal"/>
+      <w:lvlText w:val="%7."/>
+      <w:lvlJc w:val="left"/>
+      <w:pPr>
+        <w:tabs>
+          <w:tab w:val="num" w:pos="5040"/>
+        </w:tabs>
+        <w:ind w:left="5040" w:hanging="360"/>
+      </w:pPr>
+    </w:lvl>
+    <w:lvl w:ilvl="7" w:tentative="1">
+      <w:start w:val="1"/>
+      <w:numFmt w:val="decimal"/>
+      <w:lvlText w:val="%8."/>
+      <w:lvlJc w:val="left"/>
+      <w:pPr>
+        <w:tabs>
+          <w:tab w:val="num" w:pos="5760"/>
+        </w:tabs>
+        <w:ind w:left="5760" w:hanging="360"/>
+      </w:pPr>
+    </w:lvl>
+    <w:lvl w:ilvl="8" w:tentative="1">
+      <w:start w:val="1"/>
+      <w:numFmt w:val="decimal"/>
+      <w:lvlText w:val="%9."/>
+      <w:lvlJc w:val="left"/>
+      <w:pPr>
+        <w:tabs>
+          <w:tab w:val="num" w:pos="6480"/>
+        </w:tabs>
+        <w:ind w:left="6480" w:hanging="360"/>
+      </w:pPr>
+    </w:lvl>
+  </w:abstractNum>
+  <w:abstractNum w:abstractNumId="4" w15:restartNumberingAfterBreak="0">
     <w:nsid w:val="09F0723D"/>
     <w:multiLevelType w:val="multilevel"/>
     <w:tmpl w:val="BEBE3930"/>
@@ -6340,7 +6835,7 @@
       </w:pPr>
     </w:lvl>
   </w:abstractNum>
-  <w:abstractNum w:abstractNumId="4" w15:restartNumberingAfterBreak="0">
+  <w:abstractNum w:abstractNumId="5" w15:restartNumberingAfterBreak="0">
     <w:nsid w:val="0B0D2E57"/>
     <w:multiLevelType w:val="multilevel"/>
     <w:tmpl w:val="F6F6F0AC"/>
@@ -6457,7 +6952,7 @@
       </w:pPr>
     </w:lvl>
   </w:abstractNum>
-  <w:abstractNum w:abstractNumId="5" w15:restartNumberingAfterBreak="0">
+  <w:abstractNum w:abstractNumId="6" w15:restartNumberingAfterBreak="0">
     <w:nsid w:val="11853BB5"/>
     <w:multiLevelType w:val="multilevel"/>
     <w:tmpl w:val="B128D760"/>
@@ -6574,7 +7069,7 @@
       </w:pPr>
     </w:lvl>
   </w:abstractNum>
-  <w:abstractNum w:abstractNumId="6" w15:restartNumberingAfterBreak="0">
+  <w:abstractNum w:abstractNumId="7" w15:restartNumberingAfterBreak="0">
     <w:nsid w:val="136D769A"/>
     <w:multiLevelType w:val="multilevel"/>
     <w:tmpl w:val="7A6E2CD6"/>
@@ -6691,7 +7186,7 @@
       </w:pPr>
     </w:lvl>
   </w:abstractNum>
-  <w:abstractNum w:abstractNumId="7" w15:restartNumberingAfterBreak="0">
+  <w:abstractNum w:abstractNumId="8" w15:restartNumberingAfterBreak="0">
     <w:nsid w:val="1BA36CE3"/>
     <w:multiLevelType w:val="multilevel"/>
     <w:tmpl w:val="24401C90"/>
@@ -6840,7 +7335,7 @@
       </w:rPr>
     </w:lvl>
   </w:abstractNum>
-  <w:abstractNum w:abstractNumId="8" w15:restartNumberingAfterBreak="0">
+  <w:abstractNum w:abstractNumId="9" w15:restartNumberingAfterBreak="0">
     <w:nsid w:val="1BF7064E"/>
     <w:multiLevelType w:val="multilevel"/>
     <w:tmpl w:val="06D0DB7C"/>
@@ -6989,7 +7484,7 @@
       </w:rPr>
     </w:lvl>
   </w:abstractNum>
-  <w:abstractNum w:abstractNumId="9" w15:restartNumberingAfterBreak="0">
+  <w:abstractNum w:abstractNumId="10" w15:restartNumberingAfterBreak="0">
     <w:nsid w:val="1EFC615C"/>
     <w:multiLevelType w:val="multilevel"/>
     <w:tmpl w:val="8A78AA06"/>
@@ -7138,7 +7633,7 @@
       </w:rPr>
     </w:lvl>
   </w:abstractNum>
-  <w:abstractNum w:abstractNumId="10" w15:restartNumberingAfterBreak="0">
+  <w:abstractNum w:abstractNumId="11" w15:restartNumberingAfterBreak="0">
     <w:nsid w:val="1F1B06CA"/>
     <w:multiLevelType w:val="multilevel"/>
     <w:tmpl w:val="451EEB48"/>
@@ -7287,7 +7782,7 @@
       </w:rPr>
     </w:lvl>
   </w:abstractNum>
-  <w:abstractNum w:abstractNumId="11" w15:restartNumberingAfterBreak="0">
+  <w:abstractNum w:abstractNumId="12" w15:restartNumberingAfterBreak="0">
     <w:nsid w:val="1F7464C1"/>
     <w:multiLevelType w:val="multilevel"/>
     <w:tmpl w:val="F9409BD0"/>
@@ -7404,7 +7899,7 @@
       </w:pPr>
     </w:lvl>
   </w:abstractNum>
-  <w:abstractNum w:abstractNumId="12" w15:restartNumberingAfterBreak="0">
+  <w:abstractNum w:abstractNumId="13" w15:restartNumberingAfterBreak="0">
     <w:nsid w:val="1F8C64F9"/>
     <w:multiLevelType w:val="multilevel"/>
     <w:tmpl w:val="C9E6F062"/>
@@ -7521,7 +8016,7 @@
       </w:pPr>
     </w:lvl>
   </w:abstractNum>
-  <w:abstractNum w:abstractNumId="13" w15:restartNumberingAfterBreak="0">
+  <w:abstractNum w:abstractNumId="14" w15:restartNumberingAfterBreak="0">
     <w:nsid w:val="284774B6"/>
     <w:multiLevelType w:val="multilevel"/>
     <w:tmpl w:val="641E6F1E"/>
@@ -7638,7 +8133,7 @@
       </w:pPr>
     </w:lvl>
   </w:abstractNum>
-  <w:abstractNum w:abstractNumId="14" w15:restartNumberingAfterBreak="0">
+  <w:abstractNum w:abstractNumId="15" w15:restartNumberingAfterBreak="0">
     <w:nsid w:val="29A97436"/>
     <w:multiLevelType w:val="multilevel"/>
     <w:tmpl w:val="F832380E"/>
@@ -7755,7 +8250,7 @@
       </w:pPr>
     </w:lvl>
   </w:abstractNum>
-  <w:abstractNum w:abstractNumId="15" w15:restartNumberingAfterBreak="0">
+  <w:abstractNum w:abstractNumId="16" w15:restartNumberingAfterBreak="0">
     <w:nsid w:val="2F0B05A3"/>
     <w:multiLevelType w:val="multilevel"/>
     <w:tmpl w:val="C01EB21C"/>
@@ -7872,7 +8367,124 @@
       </w:pPr>
     </w:lvl>
   </w:abstractNum>
-  <w:abstractNum w:abstractNumId="16" w15:restartNumberingAfterBreak="0">
+  <w:abstractNum w:abstractNumId="17" w15:restartNumberingAfterBreak="0">
+    <w:nsid w:val="34DD44C9"/>
+    <w:multiLevelType w:val="multilevel"/>
+    <w:tmpl w:val="0C7C2CCC"/>
+    <w:lvl w:ilvl="0">
+      <w:start w:val="6"/>
+      <w:numFmt w:val="decimal"/>
+      <w:lvlText w:val="%1."/>
+      <w:lvlJc w:val="left"/>
+      <w:pPr>
+        <w:tabs>
+          <w:tab w:val="num" w:pos="720"/>
+        </w:tabs>
+        <w:ind w:left="720" w:hanging="360"/>
+      </w:pPr>
+    </w:lvl>
+    <w:lvl w:ilvl="1">
+      <w:start w:val="1"/>
+      <w:numFmt w:val="bullet"/>
+      <w:lvlText w:val="o"/>
+      <w:lvlJc w:val="left"/>
+      <w:pPr>
+        <w:tabs>
+          <w:tab w:val="num" w:pos="1440"/>
+        </w:tabs>
+        <w:ind w:left="1440" w:hanging="360"/>
+      </w:pPr>
+      <w:rPr>
+        <w:rFonts w:ascii="Courier New" w:hAnsi="Courier New" w:hint="default"/>
+        <w:sz w:val="20"/>
+      </w:rPr>
+    </w:lvl>
+    <w:lvl w:ilvl="2" w:tentative="1">
+      <w:start w:val="1"/>
+      <w:numFmt w:val="decimal"/>
+      <w:lvlText w:val="%3."/>
+      <w:lvlJc w:val="left"/>
+      <w:pPr>
+        <w:tabs>
+          <w:tab w:val="num" w:pos="2160"/>
+        </w:tabs>
+        <w:ind w:left="2160" w:hanging="360"/>
+      </w:pPr>
+    </w:lvl>
+    <w:lvl w:ilvl="3" w:tentative="1">
+      <w:start w:val="1"/>
+      <w:numFmt w:val="decimal"/>
+      <w:lvlText w:val="%4."/>
+      <w:lvlJc w:val="left"/>
+      <w:pPr>
+        <w:tabs>
+          <w:tab w:val="num" w:pos="2880"/>
+        </w:tabs>
+        <w:ind w:left="2880" w:hanging="360"/>
+      </w:pPr>
+    </w:lvl>
+    <w:lvl w:ilvl="4" w:tentative="1">
+      <w:start w:val="1"/>
+      <w:numFmt w:val="decimal"/>
+      <w:lvlText w:val="%5."/>
+      <w:lvlJc w:val="left"/>
+      <w:pPr>
+        <w:tabs>
+          <w:tab w:val="num" w:pos="3600"/>
+        </w:tabs>
+        <w:ind w:left="3600" w:hanging="360"/>
+      </w:pPr>
+    </w:lvl>
+    <w:lvl w:ilvl="5" w:tentative="1">
+      <w:start w:val="1"/>
+      <w:numFmt w:val="decimal"/>
+      <w:lvlText w:val="%6."/>
+      <w:lvlJc w:val="left"/>
+      <w:pPr>
+        <w:tabs>
+          <w:tab w:val="num" w:pos="4320"/>
+        </w:tabs>
+        <w:ind w:left="4320" w:hanging="360"/>
+      </w:pPr>
+    </w:lvl>
+    <w:lvl w:ilvl="6" w:tentative="1">
+      <w:start w:val="1"/>
+      <w:numFmt w:val="decimal"/>
+      <w:lvlText w:val="%7."/>
+      <w:lvlJc w:val="left"/>
+      <w:pPr>
+        <w:tabs>
+          <w:tab w:val="num" w:pos="5040"/>
+        </w:tabs>
+        <w:ind w:left="5040" w:hanging="360"/>
+      </w:pPr>
+    </w:lvl>
+    <w:lvl w:ilvl="7" w:tentative="1">
+      <w:start w:val="1"/>
+      <w:numFmt w:val="decimal"/>
+      <w:lvlText w:val="%8."/>
+      <w:lvlJc w:val="left"/>
+      <w:pPr>
+        <w:tabs>
+          <w:tab w:val="num" w:pos="5760"/>
+        </w:tabs>
+        <w:ind w:left="5760" w:hanging="360"/>
+      </w:pPr>
+    </w:lvl>
+    <w:lvl w:ilvl="8" w:tentative="1">
+      <w:start w:val="1"/>
+      <w:numFmt w:val="decimal"/>
+      <w:lvlText w:val="%9."/>
+      <w:lvlJc w:val="left"/>
+      <w:pPr>
+        <w:tabs>
+          <w:tab w:val="num" w:pos="6480"/>
+        </w:tabs>
+        <w:ind w:left="6480" w:hanging="360"/>
+      </w:pPr>
+    </w:lvl>
+  </w:abstractNum>
+  <w:abstractNum w:abstractNumId="18" w15:restartNumberingAfterBreak="0">
     <w:nsid w:val="35AB1565"/>
     <w:multiLevelType w:val="multilevel"/>
     <w:tmpl w:val="E1D671A6"/>
@@ -7989,7 +8601,7 @@
       </w:pPr>
     </w:lvl>
   </w:abstractNum>
-  <w:abstractNum w:abstractNumId="17" w15:restartNumberingAfterBreak="0">
+  <w:abstractNum w:abstractNumId="19" w15:restartNumberingAfterBreak="0">
     <w:nsid w:val="384C0066"/>
     <w:multiLevelType w:val="multilevel"/>
     <w:tmpl w:val="FD5447FC"/>
@@ -8106,7 +8718,7 @@
       </w:pPr>
     </w:lvl>
   </w:abstractNum>
-  <w:abstractNum w:abstractNumId="18" w15:restartNumberingAfterBreak="0">
+  <w:abstractNum w:abstractNumId="20" w15:restartNumberingAfterBreak="0">
     <w:nsid w:val="3A81184C"/>
     <w:multiLevelType w:val="multilevel"/>
     <w:tmpl w:val="C3C8894C"/>
@@ -8223,7 +8835,7 @@
       </w:pPr>
     </w:lvl>
   </w:abstractNum>
-  <w:abstractNum w:abstractNumId="19" w15:restartNumberingAfterBreak="0">
+  <w:abstractNum w:abstractNumId="21" w15:restartNumberingAfterBreak="0">
     <w:nsid w:val="3ECF52AD"/>
     <w:multiLevelType w:val="multilevel"/>
     <w:tmpl w:val="EA7422B0"/>
@@ -8340,7 +8952,7 @@
       </w:pPr>
     </w:lvl>
   </w:abstractNum>
-  <w:abstractNum w:abstractNumId="20" w15:restartNumberingAfterBreak="0">
+  <w:abstractNum w:abstractNumId="22" w15:restartNumberingAfterBreak="0">
     <w:nsid w:val="40430B73"/>
     <w:multiLevelType w:val="multilevel"/>
     <w:tmpl w:val="F08E129C"/>
@@ -8457,7 +9069,7 @@
       </w:pPr>
     </w:lvl>
   </w:abstractNum>
-  <w:abstractNum w:abstractNumId="21" w15:restartNumberingAfterBreak="0">
+  <w:abstractNum w:abstractNumId="23" w15:restartNumberingAfterBreak="0">
     <w:nsid w:val="43A30A0B"/>
     <w:multiLevelType w:val="multilevel"/>
     <w:tmpl w:val="E446D8C8"/>
@@ -8574,7 +9186,7 @@
       </w:pPr>
     </w:lvl>
   </w:abstractNum>
-  <w:abstractNum w:abstractNumId="22" w15:restartNumberingAfterBreak="0">
+  <w:abstractNum w:abstractNumId="24" w15:restartNumberingAfterBreak="0">
     <w:nsid w:val="463D4A44"/>
     <w:multiLevelType w:val="multilevel"/>
     <w:tmpl w:val="AC605574"/>
@@ -8723,7 +9335,7 @@
       </w:rPr>
     </w:lvl>
   </w:abstractNum>
-  <w:abstractNum w:abstractNumId="23" w15:restartNumberingAfterBreak="0">
+  <w:abstractNum w:abstractNumId="25" w15:restartNumberingAfterBreak="0">
     <w:nsid w:val="48646C79"/>
     <w:multiLevelType w:val="multilevel"/>
     <w:tmpl w:val="664CE974"/>
@@ -8872,7 +9484,7 @@
       </w:rPr>
     </w:lvl>
   </w:abstractNum>
-  <w:abstractNum w:abstractNumId="24" w15:restartNumberingAfterBreak="0">
+  <w:abstractNum w:abstractNumId="26" w15:restartNumberingAfterBreak="0">
     <w:nsid w:val="4892594B"/>
     <w:multiLevelType w:val="multilevel"/>
     <w:tmpl w:val="A4B0A7D6"/>
@@ -9021,7 +9633,7 @@
       </w:rPr>
     </w:lvl>
   </w:abstractNum>
-  <w:abstractNum w:abstractNumId="25" w15:restartNumberingAfterBreak="0">
+  <w:abstractNum w:abstractNumId="27" w15:restartNumberingAfterBreak="0">
     <w:nsid w:val="4A723033"/>
     <w:multiLevelType w:val="multilevel"/>
     <w:tmpl w:val="998E6126"/>
@@ -9170,7 +9782,7 @@
       </w:rPr>
     </w:lvl>
   </w:abstractNum>
-  <w:abstractNum w:abstractNumId="26" w15:restartNumberingAfterBreak="0">
+  <w:abstractNum w:abstractNumId="28" w15:restartNumberingAfterBreak="0">
     <w:nsid w:val="4B9D0ADB"/>
     <w:multiLevelType w:val="multilevel"/>
     <w:tmpl w:val="6D80364A"/>
@@ -9319,7 +9931,7 @@
       </w:rPr>
     </w:lvl>
   </w:abstractNum>
-  <w:abstractNum w:abstractNumId="27" w15:restartNumberingAfterBreak="0">
+  <w:abstractNum w:abstractNumId="29" w15:restartNumberingAfterBreak="0">
     <w:nsid w:val="54255BBF"/>
     <w:multiLevelType w:val="multilevel"/>
     <w:tmpl w:val="EEB07D00"/>
@@ -9468,7 +10080,7 @@
       </w:rPr>
     </w:lvl>
   </w:abstractNum>
-  <w:abstractNum w:abstractNumId="28" w15:restartNumberingAfterBreak="0">
+  <w:abstractNum w:abstractNumId="30" w15:restartNumberingAfterBreak="0">
     <w:nsid w:val="56733664"/>
     <w:multiLevelType w:val="multilevel"/>
     <w:tmpl w:val="B226FBC6"/>
@@ -9617,7 +10229,7 @@
       </w:rPr>
     </w:lvl>
   </w:abstractNum>
-  <w:abstractNum w:abstractNumId="29" w15:restartNumberingAfterBreak="0">
+  <w:abstractNum w:abstractNumId="31" w15:restartNumberingAfterBreak="0">
     <w:nsid w:val="56B52858"/>
     <w:multiLevelType w:val="multilevel"/>
     <w:tmpl w:val="BF6AE93A"/>
@@ -9766,7 +10378,7 @@
       </w:rPr>
     </w:lvl>
   </w:abstractNum>
-  <w:abstractNum w:abstractNumId="30" w15:restartNumberingAfterBreak="0">
+  <w:abstractNum w:abstractNumId="32" w15:restartNumberingAfterBreak="0">
     <w:nsid w:val="57330442"/>
     <w:multiLevelType w:val="multilevel"/>
     <w:tmpl w:val="F2E49DB4"/>
@@ -9915,7 +10527,7 @@
       </w:rPr>
     </w:lvl>
   </w:abstractNum>
-  <w:abstractNum w:abstractNumId="31" w15:restartNumberingAfterBreak="0">
+  <w:abstractNum w:abstractNumId="33" w15:restartNumberingAfterBreak="0">
     <w:nsid w:val="5D985D12"/>
     <w:multiLevelType w:val="multilevel"/>
     <w:tmpl w:val="A8E84E5A"/>
@@ -10032,7 +10644,7 @@
       </w:pPr>
     </w:lvl>
   </w:abstractNum>
-  <w:abstractNum w:abstractNumId="32" w15:restartNumberingAfterBreak="0">
+  <w:abstractNum w:abstractNumId="34" w15:restartNumberingAfterBreak="0">
     <w:nsid w:val="5DDF7357"/>
     <w:multiLevelType w:val="multilevel"/>
     <w:tmpl w:val="25D264AE"/>
@@ -10181,7 +10793,7 @@
       </w:rPr>
     </w:lvl>
   </w:abstractNum>
-  <w:abstractNum w:abstractNumId="33" w15:restartNumberingAfterBreak="0">
+  <w:abstractNum w:abstractNumId="35" w15:restartNumberingAfterBreak="0">
     <w:nsid w:val="60142D60"/>
     <w:multiLevelType w:val="multilevel"/>
     <w:tmpl w:val="F134E35E"/>
@@ -10298,7 +10910,7 @@
       </w:pPr>
     </w:lvl>
   </w:abstractNum>
-  <w:abstractNum w:abstractNumId="34" w15:restartNumberingAfterBreak="0">
+  <w:abstractNum w:abstractNumId="36" w15:restartNumberingAfterBreak="0">
     <w:nsid w:val="615848B4"/>
     <w:multiLevelType w:val="multilevel"/>
     <w:tmpl w:val="C3E49B32"/>
@@ -10447,7 +11059,7 @@
       </w:rPr>
     </w:lvl>
   </w:abstractNum>
-  <w:abstractNum w:abstractNumId="35" w15:restartNumberingAfterBreak="0">
+  <w:abstractNum w:abstractNumId="37" w15:restartNumberingAfterBreak="0">
     <w:nsid w:val="61B34947"/>
     <w:multiLevelType w:val="multilevel"/>
     <w:tmpl w:val="F8322F02"/>
@@ -10596,7 +11208,7 @@
       </w:rPr>
     </w:lvl>
   </w:abstractNum>
-  <w:abstractNum w:abstractNumId="36" w15:restartNumberingAfterBreak="0">
+  <w:abstractNum w:abstractNumId="38" w15:restartNumberingAfterBreak="0">
     <w:nsid w:val="668957A5"/>
     <w:multiLevelType w:val="multilevel"/>
     <w:tmpl w:val="4F9C74AE"/>
@@ -10745,7 +11357,7 @@
       </w:rPr>
     </w:lvl>
   </w:abstractNum>
-  <w:abstractNum w:abstractNumId="37" w15:restartNumberingAfterBreak="0">
+  <w:abstractNum w:abstractNumId="39" w15:restartNumberingAfterBreak="0">
     <w:nsid w:val="66A93BDA"/>
     <w:multiLevelType w:val="multilevel"/>
     <w:tmpl w:val="AC2A691A"/>
@@ -10862,7 +11474,7 @@
       </w:pPr>
     </w:lvl>
   </w:abstractNum>
-  <w:abstractNum w:abstractNumId="38" w15:restartNumberingAfterBreak="0">
+  <w:abstractNum w:abstractNumId="40" w15:restartNumberingAfterBreak="0">
     <w:nsid w:val="68182826"/>
     <w:multiLevelType w:val="multilevel"/>
     <w:tmpl w:val="02085A1A"/>
@@ -10979,7 +11591,124 @@
       </w:pPr>
     </w:lvl>
   </w:abstractNum>
-  <w:abstractNum w:abstractNumId="39" w15:restartNumberingAfterBreak="0">
+  <w:abstractNum w:abstractNumId="41" w15:restartNumberingAfterBreak="0">
+    <w:nsid w:val="68A71D99"/>
+    <w:multiLevelType w:val="multilevel"/>
+    <w:tmpl w:val="6044672A"/>
+    <w:lvl w:ilvl="0">
+      <w:start w:val="4"/>
+      <w:numFmt w:val="decimal"/>
+      <w:lvlText w:val="%1."/>
+      <w:lvlJc w:val="left"/>
+      <w:pPr>
+        <w:tabs>
+          <w:tab w:val="num" w:pos="720"/>
+        </w:tabs>
+        <w:ind w:left="720" w:hanging="360"/>
+      </w:pPr>
+    </w:lvl>
+    <w:lvl w:ilvl="1">
+      <w:start w:val="1"/>
+      <w:numFmt w:val="bullet"/>
+      <w:lvlText w:val="o"/>
+      <w:lvlJc w:val="left"/>
+      <w:pPr>
+        <w:tabs>
+          <w:tab w:val="num" w:pos="1440"/>
+        </w:tabs>
+        <w:ind w:left="1440" w:hanging="360"/>
+      </w:pPr>
+      <w:rPr>
+        <w:rFonts w:ascii="Courier New" w:hAnsi="Courier New" w:hint="default"/>
+        <w:sz w:val="20"/>
+      </w:rPr>
+    </w:lvl>
+    <w:lvl w:ilvl="2" w:tentative="1">
+      <w:start w:val="1"/>
+      <w:numFmt w:val="decimal"/>
+      <w:lvlText w:val="%3."/>
+      <w:lvlJc w:val="left"/>
+      <w:pPr>
+        <w:tabs>
+          <w:tab w:val="num" w:pos="2160"/>
+        </w:tabs>
+        <w:ind w:left="2160" w:hanging="360"/>
+      </w:pPr>
+    </w:lvl>
+    <w:lvl w:ilvl="3" w:tentative="1">
+      <w:start w:val="1"/>
+      <w:numFmt w:val="decimal"/>
+      <w:lvlText w:val="%4."/>
+      <w:lvlJc w:val="left"/>
+      <w:pPr>
+        <w:tabs>
+          <w:tab w:val="num" w:pos="2880"/>
+        </w:tabs>
+        <w:ind w:left="2880" w:hanging="360"/>
+      </w:pPr>
+    </w:lvl>
+    <w:lvl w:ilvl="4" w:tentative="1">
+      <w:start w:val="1"/>
+      <w:numFmt w:val="decimal"/>
+      <w:lvlText w:val="%5."/>
+      <w:lvlJc w:val="left"/>
+      <w:pPr>
+        <w:tabs>
+          <w:tab w:val="num" w:pos="3600"/>
+        </w:tabs>
+        <w:ind w:left="3600" w:hanging="360"/>
+      </w:pPr>
+    </w:lvl>
+    <w:lvl w:ilvl="5" w:tentative="1">
+      <w:start w:val="1"/>
+      <w:numFmt w:val="decimal"/>
+      <w:lvlText w:val="%6."/>
+      <w:lvlJc w:val="left"/>
+      <w:pPr>
+        <w:tabs>
+          <w:tab w:val="num" w:pos="4320"/>
+        </w:tabs>
+        <w:ind w:left="4320" w:hanging="360"/>
+      </w:pPr>
+    </w:lvl>
+    <w:lvl w:ilvl="6" w:tentative="1">
+      <w:start w:val="1"/>
+      <w:numFmt w:val="decimal"/>
+      <w:lvlText w:val="%7."/>
+      <w:lvlJc w:val="left"/>
+      <w:pPr>
+        <w:tabs>
+          <w:tab w:val="num" w:pos="5040"/>
+        </w:tabs>
+        <w:ind w:left="5040" w:hanging="360"/>
+      </w:pPr>
+    </w:lvl>
+    <w:lvl w:ilvl="7" w:tentative="1">
+      <w:start w:val="1"/>
+      <w:numFmt w:val="decimal"/>
+      <w:lvlText w:val="%8."/>
+      <w:lvlJc w:val="left"/>
+      <w:pPr>
+        <w:tabs>
+          <w:tab w:val="num" w:pos="5760"/>
+        </w:tabs>
+        <w:ind w:left="5760" w:hanging="360"/>
+      </w:pPr>
+    </w:lvl>
+    <w:lvl w:ilvl="8" w:tentative="1">
+      <w:start w:val="1"/>
+      <w:numFmt w:val="decimal"/>
+      <w:lvlText w:val="%9."/>
+      <w:lvlJc w:val="left"/>
+      <w:pPr>
+        <w:tabs>
+          <w:tab w:val="num" w:pos="6480"/>
+        </w:tabs>
+        <w:ind w:left="6480" w:hanging="360"/>
+      </w:pPr>
+    </w:lvl>
+  </w:abstractNum>
+  <w:abstractNum w:abstractNumId="42" w15:restartNumberingAfterBreak="0">
     <w:nsid w:val="68D9263F"/>
     <w:multiLevelType w:val="multilevel"/>
     <w:tmpl w:val="D5A4A480"/>
@@ -11096,7 +11825,7 @@
       </w:pPr>
     </w:lvl>
   </w:abstractNum>
-  <w:abstractNum w:abstractNumId="40" w15:restartNumberingAfterBreak="0">
+  <w:abstractNum w:abstractNumId="43" w15:restartNumberingAfterBreak="0">
     <w:nsid w:val="68DE6A74"/>
     <w:multiLevelType w:val="multilevel"/>
     <w:tmpl w:val="70C80F1E"/>
@@ -11213,7 +11942,7 @@
       </w:pPr>
     </w:lvl>
   </w:abstractNum>
-  <w:abstractNum w:abstractNumId="41" w15:restartNumberingAfterBreak="0">
+  <w:abstractNum w:abstractNumId="44" w15:restartNumberingAfterBreak="0">
     <w:nsid w:val="6A6C06E5"/>
     <w:multiLevelType w:val="multilevel"/>
     <w:tmpl w:val="46D49868"/>
@@ -11362,7 +12091,124 @@
       </w:rPr>
     </w:lvl>
   </w:abstractNum>
-  <w:abstractNum w:abstractNumId="42" w15:restartNumberingAfterBreak="0">
+  <w:abstractNum w:abstractNumId="45" w15:restartNumberingAfterBreak="0">
+    <w:nsid w:val="6BFD1DF4"/>
+    <w:multiLevelType w:val="multilevel"/>
+    <w:tmpl w:val="897CF126"/>
+    <w:lvl w:ilvl="0">
+      <w:start w:val="9"/>
+      <w:numFmt w:val="decimal"/>
+      <w:lvlText w:val="%1."/>
+      <w:lvlJc w:val="left"/>
+      <w:pPr>
+        <w:tabs>
+          <w:tab w:val="num" w:pos="720"/>
+        </w:tabs>
+        <w:ind w:left="720" w:hanging="360"/>
+      </w:pPr>
+    </w:lvl>
+    <w:lvl w:ilvl="1">
+      <w:start w:val="1"/>
+      <w:numFmt w:val="bullet"/>
+      <w:lvlText w:val="o"/>
+      <w:lvlJc w:val="left"/>
+      <w:pPr>
+        <w:tabs>
+          <w:tab w:val="num" w:pos="1440"/>
+        </w:tabs>
+        <w:ind w:left="1440" w:hanging="360"/>
+      </w:pPr>
+      <w:rPr>
+        <w:rFonts w:ascii="Courier New" w:hAnsi="Courier New" w:hint="default"/>
+        <w:sz w:val="20"/>
+      </w:rPr>
+    </w:lvl>
+    <w:lvl w:ilvl="2" w:tentative="1">
+      <w:start w:val="1"/>
+      <w:numFmt w:val="decimal"/>
+      <w:lvlText w:val="%3."/>
+      <w:lvlJc w:val="left"/>
+      <w:pPr>
+        <w:tabs>
+          <w:tab w:val="num" w:pos="2160"/>
+        </w:tabs>
+        <w:ind w:left="2160" w:hanging="360"/>
+      </w:pPr>
+    </w:lvl>
+    <w:lvl w:ilvl="3" w:tentative="1">
+      <w:start w:val="1"/>
+      <w:numFmt w:val="decimal"/>
+      <w:lvlText w:val="%4."/>
+      <w:lvlJc w:val="left"/>
+      <w:pPr>
+        <w:tabs>
+          <w:tab w:val="num" w:pos="2880"/>
+        </w:tabs>
+        <w:ind w:left="2880" w:hanging="360"/>
+      </w:pPr>
+    </w:lvl>
+    <w:lvl w:ilvl="4" w:tentative="1">
+      <w:start w:val="1"/>
+      <w:numFmt w:val="decimal"/>
+      <w:lvlText w:val="%5."/>
+      <w:lvlJc w:val="left"/>
+      <w:pPr>
+        <w:tabs>
+          <w:tab w:val="num" w:pos="3600"/>
+        </w:tabs>
+        <w:ind w:left="3600" w:hanging="360"/>
+      </w:pPr>
+    </w:lvl>
+    <w:lvl w:ilvl="5" w:tentative="1">
+      <w:start w:val="1"/>
+      <w:numFmt w:val="decimal"/>
+      <w:lvlText w:val="%6."/>
+      <w:lvlJc w:val="left"/>
+      <w:pPr>
+        <w:tabs>
+          <w:tab w:val="num" w:pos="4320"/>
+        </w:tabs>
+        <w:ind w:left="4320" w:hanging="360"/>
+      </w:pPr>
+    </w:lvl>
+    <w:lvl w:ilvl="6" w:tentative="1">
+      <w:start w:val="1"/>
+      <w:numFmt w:val="decimal"/>
+      <w:lvlText w:val="%7."/>
+      <w:lvlJc w:val="left"/>
+      <w:pPr>
+        <w:tabs>
+          <w:tab w:val="num" w:pos="5040"/>
+        </w:tabs>
+        <w:ind w:left="5040" w:hanging="360"/>
+      </w:pPr>
+    </w:lvl>
+    <w:lvl w:ilvl="7" w:tentative="1">
+      <w:start w:val="1"/>
+      <w:numFmt w:val="decimal"/>
+      <w:lvlText w:val="%8."/>
+      <w:lvlJc w:val="left"/>
+      <w:pPr>
+        <w:tabs>
+          <w:tab w:val="num" w:pos="5760"/>
+        </w:tabs>
+        <w:ind w:left="5760" w:hanging="360"/>
+      </w:pPr>
+    </w:lvl>
+    <w:lvl w:ilvl="8" w:tentative="1">
+      <w:start w:val="1"/>
+      <w:numFmt w:val="decimal"/>
+      <w:lvlText w:val="%9."/>
+      <w:lvlJc w:val="left"/>
+      <w:pPr>
+        <w:tabs>
+          <w:tab w:val="num" w:pos="6480"/>
+        </w:tabs>
+        <w:ind w:left="6480" w:hanging="360"/>
+      </w:pPr>
+    </w:lvl>
+  </w:abstractNum>
+  <w:abstractNum w:abstractNumId="46" w15:restartNumberingAfterBreak="0">
     <w:nsid w:val="72091613"/>
     <w:multiLevelType w:val="multilevel"/>
     <w:tmpl w:val="306E6F96"/>
@@ -11511,7 +12357,7 @@
       </w:rPr>
     </w:lvl>
   </w:abstractNum>
-  <w:abstractNum w:abstractNumId="43" w15:restartNumberingAfterBreak="0">
+  <w:abstractNum w:abstractNumId="47" w15:restartNumberingAfterBreak="0">
     <w:nsid w:val="77DF09C3"/>
     <w:multiLevelType w:val="multilevel"/>
     <w:tmpl w:val="3892AF4A"/>
@@ -11660,7 +12506,7 @@
       </w:rPr>
     </w:lvl>
   </w:abstractNum>
-  <w:abstractNum w:abstractNumId="44" w15:restartNumberingAfterBreak="0">
+  <w:abstractNum w:abstractNumId="48" w15:restartNumberingAfterBreak="0">
     <w:nsid w:val="7B95464C"/>
     <w:multiLevelType w:val="multilevel"/>
     <w:tmpl w:val="2E283F98"/>
@@ -11777,7 +12623,7 @@
       </w:pPr>
     </w:lvl>
   </w:abstractNum>
-  <w:abstractNum w:abstractNumId="45" w15:restartNumberingAfterBreak="0">
+  <w:abstractNum w:abstractNumId="49" w15:restartNumberingAfterBreak="0">
     <w:nsid w:val="7CD67661"/>
     <w:multiLevelType w:val="multilevel"/>
     <w:tmpl w:val="4D08A096"/>
@@ -11894,7 +12740,7 @@
       </w:pPr>
     </w:lvl>
   </w:abstractNum>
-  <w:abstractNum w:abstractNumId="46" w15:restartNumberingAfterBreak="0">
+  <w:abstractNum w:abstractNumId="50" w15:restartNumberingAfterBreak="0">
     <w:nsid w:val="7F105DC6"/>
     <w:multiLevelType w:val="multilevel"/>
     <w:tmpl w:val="9B7A29CA"/>
@@ -12044,145 +12890,157 @@
     </w:lvl>
   </w:abstractNum>
   <w:num w:numId="1" w16cid:durableId="132257340">
-    <w:abstractNumId w:val="44"/>
+    <w:abstractNumId w:val="48"/>
   </w:num>
   <w:num w:numId="2" w16cid:durableId="622345639">
+    <w:abstractNumId w:val="22"/>
+  </w:num>
+  <w:num w:numId="3" w16cid:durableId="277152793">
+    <w:abstractNumId w:val="33"/>
+  </w:num>
+  <w:num w:numId="4" w16cid:durableId="378864866">
+    <w:abstractNumId w:val="40"/>
+  </w:num>
+  <w:num w:numId="5" w16cid:durableId="1026716547">
+    <w:abstractNumId w:val="16"/>
+  </w:num>
+  <w:num w:numId="6" w16cid:durableId="1237662796">
     <w:abstractNumId w:val="20"/>
   </w:num>
-  <w:num w:numId="3" w16cid:durableId="277152793">
-    <w:abstractNumId w:val="31"/>
-  </w:num>
-  <w:num w:numId="4" w16cid:durableId="378864866">
-    <w:abstractNumId w:val="38"/>
-  </w:num>
-  <w:num w:numId="5" w16cid:durableId="1026716547">
-    <w:abstractNumId w:val="15"/>
-  </w:num>
-  <w:num w:numId="6" w16cid:durableId="1237662796">
-    <w:abstractNumId w:val="18"/>
-  </w:num>
   <w:num w:numId="7" w16cid:durableId="578709524">
-    <w:abstractNumId w:val="39"/>
+    <w:abstractNumId w:val="42"/>
   </w:num>
   <w:num w:numId="8" w16cid:durableId="1218861335">
-    <w:abstractNumId w:val="6"/>
+    <w:abstractNumId w:val="7"/>
   </w:num>
   <w:num w:numId="9" w16cid:durableId="1542477388">
     <w:abstractNumId w:val="0"/>
   </w:num>
   <w:num w:numId="10" w16cid:durableId="2014600953">
+    <w:abstractNumId w:val="15"/>
+  </w:num>
+  <w:num w:numId="11" w16cid:durableId="540095168">
+    <w:abstractNumId w:val="4"/>
+  </w:num>
+  <w:num w:numId="12" w16cid:durableId="2069840095">
+    <w:abstractNumId w:val="19"/>
+  </w:num>
+  <w:num w:numId="13" w16cid:durableId="995494976">
+    <w:abstractNumId w:val="43"/>
+  </w:num>
+  <w:num w:numId="14" w16cid:durableId="122501561">
+    <w:abstractNumId w:val="12"/>
+  </w:num>
+  <w:num w:numId="15" w16cid:durableId="503283571">
     <w:abstractNumId w:val="14"/>
   </w:num>
-  <w:num w:numId="11" w16cid:durableId="540095168">
-    <w:abstractNumId w:val="3"/>
-  </w:num>
-  <w:num w:numId="12" w16cid:durableId="2069840095">
-    <w:abstractNumId w:val="17"/>
-  </w:num>
-  <w:num w:numId="13" w16cid:durableId="995494976">
-    <w:abstractNumId w:val="40"/>
-  </w:num>
-  <w:num w:numId="14" w16cid:durableId="122501561">
-    <w:abstractNumId w:val="11"/>
-  </w:num>
-  <w:num w:numId="15" w16cid:durableId="503283571">
-    <w:abstractNumId w:val="13"/>
-  </w:num>
   <w:num w:numId="16" w16cid:durableId="1328165700">
-    <w:abstractNumId w:val="37"/>
+    <w:abstractNumId w:val="39"/>
   </w:num>
   <w:num w:numId="17" w16cid:durableId="454908353">
-    <w:abstractNumId w:val="45"/>
+    <w:abstractNumId w:val="49"/>
   </w:num>
   <w:num w:numId="18" w16cid:durableId="1556550725">
-    <w:abstractNumId w:val="4"/>
+    <w:abstractNumId w:val="5"/>
   </w:num>
   <w:num w:numId="19" w16cid:durableId="146014404">
+    <w:abstractNumId w:val="23"/>
+  </w:num>
+  <w:num w:numId="20" w16cid:durableId="361977588">
+    <w:abstractNumId w:val="6"/>
+  </w:num>
+  <w:num w:numId="21" w16cid:durableId="359554965">
     <w:abstractNumId w:val="21"/>
   </w:num>
-  <w:num w:numId="20" w16cid:durableId="361977588">
-    <w:abstractNumId w:val="5"/>
-  </w:num>
-  <w:num w:numId="21" w16cid:durableId="359554965">
-    <w:abstractNumId w:val="19"/>
-  </w:num>
   <w:num w:numId="22" w16cid:durableId="1668560872">
-    <w:abstractNumId w:val="23"/>
+    <w:abstractNumId w:val="25"/>
   </w:num>
   <w:num w:numId="23" w16cid:durableId="141430760">
-    <w:abstractNumId w:val="33"/>
+    <w:abstractNumId w:val="35"/>
   </w:num>
   <w:num w:numId="24" w16cid:durableId="1194729537">
     <w:abstractNumId w:val="1"/>
   </w:num>
   <w:num w:numId="25" w16cid:durableId="1426724352">
-    <w:abstractNumId w:val="12"/>
+    <w:abstractNumId w:val="13"/>
   </w:num>
   <w:num w:numId="26" w16cid:durableId="1666931386">
-    <w:abstractNumId w:val="22"/>
+    <w:abstractNumId w:val="24"/>
   </w:num>
   <w:num w:numId="27" w16cid:durableId="1481070046">
-    <w:abstractNumId w:val="36"/>
+    <w:abstractNumId w:val="38"/>
   </w:num>
   <w:num w:numId="28" w16cid:durableId="318005496">
-    <w:abstractNumId w:val="9"/>
+    <w:abstractNumId w:val="10"/>
   </w:num>
   <w:num w:numId="29" w16cid:durableId="688915112">
-    <w:abstractNumId w:val="16"/>
+    <w:abstractNumId w:val="18"/>
   </w:num>
   <w:num w:numId="30" w16cid:durableId="2134127421">
-    <w:abstractNumId w:val="29"/>
+    <w:abstractNumId w:val="31"/>
   </w:num>
   <w:num w:numId="31" w16cid:durableId="1001813924">
-    <w:abstractNumId w:val="46"/>
+    <w:abstractNumId w:val="50"/>
   </w:num>
   <w:num w:numId="32" w16cid:durableId="1411925415">
     <w:abstractNumId w:val="2"/>
   </w:num>
   <w:num w:numId="33" w16cid:durableId="1239948895">
+    <w:abstractNumId w:val="32"/>
+  </w:num>
+  <w:num w:numId="34" w16cid:durableId="1980836632">
+    <w:abstractNumId w:val="34"/>
+  </w:num>
+  <w:num w:numId="35" w16cid:durableId="555048831">
+    <w:abstractNumId w:val="47"/>
+  </w:num>
+  <w:num w:numId="36" w16cid:durableId="1002664364">
     <w:abstractNumId w:val="30"/>
   </w:num>
-  <w:num w:numId="34" w16cid:durableId="1980836632">
-    <w:abstractNumId w:val="32"/>
+  <w:num w:numId="37" w16cid:durableId="236138040">
+    <w:abstractNumId w:val="8"/>
   </w:num>
-  <w:num w:numId="35" w16cid:durableId="555048831">
-    <w:abstractNumId w:val="43"/>
+  <w:num w:numId="38" w16cid:durableId="732896296">
+    <w:abstractNumId w:val="27"/>
   </w:num>
-  <w:num w:numId="36" w16cid:durableId="1002664364">
+  <w:num w:numId="39" w16cid:durableId="539053034">
+    <w:abstractNumId w:val="44"/>
+  </w:num>
+  <w:num w:numId="40" w16cid:durableId="1810173060">
+    <w:abstractNumId w:val="11"/>
+  </w:num>
+  <w:num w:numId="41" w16cid:durableId="895355817">
+    <w:abstractNumId w:val="36"/>
+  </w:num>
+  <w:num w:numId="42" w16cid:durableId="1849254258">
+    <w:abstractNumId w:val="29"/>
+  </w:num>
+  <w:num w:numId="43" w16cid:durableId="1708069009">
+    <w:abstractNumId w:val="9"/>
+  </w:num>
+  <w:num w:numId="44" w16cid:durableId="416291426">
+    <w:abstractNumId w:val="26"/>
+  </w:num>
+  <w:num w:numId="45" w16cid:durableId="232201533">
     <w:abstractNumId w:val="28"/>
   </w:num>
-  <w:num w:numId="37" w16cid:durableId="236138040">
-    <w:abstractNumId w:val="7"/>
+  <w:num w:numId="46" w16cid:durableId="348533888">
+    <w:abstractNumId w:val="46"/>
   </w:num>
-  <w:num w:numId="38" w16cid:durableId="732896296">
-    <w:abstractNumId w:val="25"/>
+  <w:num w:numId="47" w16cid:durableId="1471165700">
+    <w:abstractNumId w:val="37"/>
   </w:num>
-  <w:num w:numId="39" w16cid:durableId="539053034">
+  <w:num w:numId="48" w16cid:durableId="410392996">
+    <w:abstractNumId w:val="3"/>
+  </w:num>
+  <w:num w:numId="49" w16cid:durableId="197859016">
     <w:abstractNumId w:val="41"/>
   </w:num>
-  <w:num w:numId="40" w16cid:durableId="1810173060">
-    <w:abstractNumId w:val="10"/>
+  <w:num w:numId="50" w16cid:durableId="1984918421">
+    <w:abstractNumId w:val="17"/>
   </w:num>
-  <w:num w:numId="41" w16cid:durableId="895355817">
-    <w:abstractNumId w:val="34"/>
-  </w:num>
-  <w:num w:numId="42" w16cid:durableId="1849254258">
-    <w:abstractNumId w:val="27"/>
-  </w:num>
-  <w:num w:numId="43" w16cid:durableId="1708069009">
-    <w:abstractNumId w:val="8"/>
-  </w:num>
-  <w:num w:numId="44" w16cid:durableId="416291426">
-    <w:abstractNumId w:val="24"/>
-  </w:num>
-  <w:num w:numId="45" w16cid:durableId="232201533">
-    <w:abstractNumId w:val="26"/>
-  </w:num>
-  <w:num w:numId="46" w16cid:durableId="348533888">
-    <w:abstractNumId w:val="42"/>
-  </w:num>
-  <w:num w:numId="47" w16cid:durableId="1471165700">
-    <w:abstractNumId w:val="35"/>
+  <w:num w:numId="51" w16cid:durableId="1827547190">
+    <w:abstractNumId w:val="45"/>
   </w:num>
 </w:numbering>
 </file>

</xml_diff>

<commit_message>
added questions on slicing and subsetting dataframes
</commit_message>
<xml_diff>
--- a/PROBLEMS.docx
+++ b/PROBLEMS.docx
@@ -6171,6 +6171,331 @@
       </w:pPr>
       <w:r>
         <w:t>How can you sort the DataFrame by country in ascending order and city in descending order?</w:t>
+      </w:r>
+    </w:p>
+    <w:p>
+      <w:pPr>
+        <w:rPr>
+          <w:b/>
+          <w:bCs/>
+          <w:sz w:val="40"/>
+          <w:szCs w:val="40"/>
+        </w:rPr>
+      </w:pPr>
+      <w:r>
+        <w:rPr>
+          <w:b/>
+          <w:bCs/>
+          <w:sz w:val="40"/>
+          <w:szCs w:val="40"/>
+        </w:rPr>
+        <w:t>Slicing and Subsetting with .loc and .iloc</w:t>
+      </w:r>
+    </w:p>
+    <w:p>
+      <w:pPr>
+        <w:numPr>
+          <w:ilvl w:val="0"/>
+          <w:numId w:val="52"/>
+        </w:numPr>
+      </w:pPr>
+      <w:r>
+        <w:rPr>
+          <w:b/>
+          <w:bCs/>
+        </w:rPr>
+        <w:t>Slicing Lists</w:t>
+      </w:r>
+      <w:r>
+        <w:t>:</w:t>
+      </w:r>
+    </w:p>
+    <w:p>
+      <w:pPr>
+        <w:numPr>
+          <w:ilvl w:val="1"/>
+          <w:numId w:val="52"/>
+        </w:numPr>
+      </w:pPr>
+      <w:r>
+        <w:t>Extract the temperature data for the first five entries using .iloc.</w:t>
+      </w:r>
+    </w:p>
+    <w:p>
+      <w:pPr>
+        <w:numPr>
+          <w:ilvl w:val="0"/>
+          <w:numId w:val="52"/>
+        </w:numPr>
+      </w:pPr>
+      <w:r>
+        <w:rPr>
+          <w:b/>
+          <w:bCs/>
+        </w:rPr>
+        <w:t>Slicing Outer Index Level</w:t>
+      </w:r>
+      <w:r>
+        <w:t>:</w:t>
+      </w:r>
+    </w:p>
+    <w:p>
+      <w:pPr>
+        <w:numPr>
+          <w:ilvl w:val="1"/>
+          <w:numId w:val="52"/>
+        </w:numPr>
+      </w:pPr>
+      <w:r>
+        <w:t>Set the 'date' column as the index and then slice the data to get temperatures from January 1, 2000, to March 1, 2000.</w:t>
+      </w:r>
+    </w:p>
+    <w:p>
+      <w:pPr>
+        <w:numPr>
+          <w:ilvl w:val="0"/>
+          <w:numId w:val="52"/>
+        </w:numPr>
+      </w:pPr>
+      <w:r>
+        <w:rPr>
+          <w:b/>
+          <w:bCs/>
+        </w:rPr>
+        <w:t>Slicing Inner Index Level</w:t>
+      </w:r>
+      <w:r>
+        <w:t>:</w:t>
+      </w:r>
+    </w:p>
+    <w:p>
+      <w:pPr>
+        <w:numPr>
+          <w:ilvl w:val="1"/>
+          <w:numId w:val="52"/>
+        </w:numPr>
+      </w:pPr>
+      <w:r>
+        <w:t>Set a multi-level index with 'country' and 'city' and slice the data to get temperatures for a range of countries and cities.</w:t>
+      </w:r>
+    </w:p>
+    <w:p>
+      <w:pPr>
+        <w:numPr>
+          <w:ilvl w:val="0"/>
+          <w:numId w:val="52"/>
+        </w:numPr>
+      </w:pPr>
+      <w:r>
+        <w:rPr>
+          <w:b/>
+          <w:bCs/>
+        </w:rPr>
+        <w:t>Slicing Rows and Columns</w:t>
+      </w:r>
+      <w:r>
+        <w:t>:</w:t>
+      </w:r>
+    </w:p>
+    <w:p>
+      <w:pPr>
+        <w:numPr>
+          <w:ilvl w:val="1"/>
+          <w:numId w:val="52"/>
+        </w:numPr>
+      </w:pPr>
+      <w:r>
+        <w:lastRenderedPageBreak/>
+        <w:t>Set a multi-level index with 'country' and 'city' and slice the data to get temperatures for specific countries and cities while selecting only the 'avg_temp_c' column.</w:t>
+      </w:r>
+    </w:p>
+    <w:p>
+      <w:pPr>
+        <w:numPr>
+          <w:ilvl w:val="0"/>
+          <w:numId w:val="52"/>
+        </w:numPr>
+      </w:pPr>
+      <w:r>
+        <w:rPr>
+          <w:b/>
+          <w:bCs/>
+        </w:rPr>
+        <w:t>Slicing Dates</w:t>
+      </w:r>
+      <w:r>
+        <w:t>:</w:t>
+      </w:r>
+    </w:p>
+    <w:p>
+      <w:pPr>
+        <w:numPr>
+          <w:ilvl w:val="1"/>
+          <w:numId w:val="52"/>
+        </w:numPr>
+      </w:pPr>
+      <w:r>
+        <w:t>Set the 'date' column as the index and slice the data to get temperatures from August 25, 2014, to September 16, 2016.</w:t>
+      </w:r>
+    </w:p>
+    <w:p>
+      <w:pPr>
+        <w:numPr>
+          <w:ilvl w:val="0"/>
+          <w:numId w:val="52"/>
+        </w:numPr>
+      </w:pPr>
+      <w:r>
+        <w:rPr>
+          <w:b/>
+          <w:bCs/>
+        </w:rPr>
+        <w:t>Slicing by Partial Dates</w:t>
+      </w:r>
+      <w:r>
+        <w:t>:</w:t>
+      </w:r>
+    </w:p>
+    <w:p>
+      <w:pPr>
+        <w:numPr>
+          <w:ilvl w:val="1"/>
+          <w:numId w:val="52"/>
+        </w:numPr>
+      </w:pPr>
+      <w:r>
+        <w:t>Set the 'date' column as the index and slice the data to get temperatures for the years 2016 to 2018.</w:t>
+      </w:r>
+    </w:p>
+    <w:p>
+      <w:pPr>
+        <w:numPr>
+          <w:ilvl w:val="0"/>
+          <w:numId w:val="52"/>
+        </w:numPr>
+      </w:pPr>
+      <w:r>
+        <w:rPr>
+          <w:b/>
+          <w:bCs/>
+        </w:rPr>
+        <w:t>Subsetting by Row/Column Number</w:t>
+      </w:r>
+      <w:r>
+        <w:t>:</w:t>
+      </w:r>
+    </w:p>
+    <w:p>
+      <w:pPr>
+        <w:numPr>
+          <w:ilvl w:val="1"/>
+          <w:numId w:val="52"/>
+        </w:numPr>
+      </w:pPr>
+      <w:r>
+        <w:t>Use .iloc to extract a subset of rows and columns, specifically rows 2 to 5 and columns 1 to 4.</w:t>
+      </w:r>
+    </w:p>
+    <w:p>
+      <w:pPr>
+        <w:rPr>
+          <w:b/>
+          <w:bCs/>
+        </w:rPr>
+      </w:pPr>
+      <w:r>
+        <w:rPr>
+          <w:b/>
+          <w:bCs/>
+        </w:rPr>
+        <w:t>Challenge Tasks</w:t>
+      </w:r>
+    </w:p>
+    <w:p>
+      <w:pPr>
+        <w:numPr>
+          <w:ilvl w:val="0"/>
+          <w:numId w:val="53"/>
+        </w:numPr>
+      </w:pPr>
+      <w:r>
+        <w:rPr>
+          <w:b/>
+          <w:bCs/>
+        </w:rPr>
+        <w:t>Combination Slicing</w:t>
+      </w:r>
+      <w:r>
+        <w:t>:</w:t>
+      </w:r>
+    </w:p>
+    <w:p>
+      <w:pPr>
+        <w:numPr>
+          <w:ilvl w:val="1"/>
+          <w:numId w:val="53"/>
+        </w:numPr>
+      </w:pPr>
+      <w:r>
+        <w:t>Set a multi-level index with 'country' and 'city', then slice the data to get temperatures for 'Côte D'Ivoire' from January to March 2000.</w:t>
+      </w:r>
+    </w:p>
+    <w:p>
+      <w:pPr>
+        <w:numPr>
+          <w:ilvl w:val="0"/>
+          <w:numId w:val="53"/>
+        </w:numPr>
+      </w:pPr>
+      <w:r>
+        <w:rPr>
+          <w:b/>
+          <w:bCs/>
+        </w:rPr>
+        <w:t>Date Range Filtering</w:t>
+      </w:r>
+      <w:r>
+        <w:t>:</w:t>
+      </w:r>
+    </w:p>
+    <w:p>
+      <w:pPr>
+        <w:numPr>
+          <w:ilvl w:val="1"/>
+          <w:numId w:val="53"/>
+        </w:numPr>
+      </w:pPr>
+      <w:r>
+        <w:t>Filter the dataset to include only temperatures recorded in the year 2005.</w:t>
+      </w:r>
+    </w:p>
+    <w:p>
+      <w:pPr>
+        <w:numPr>
+          <w:ilvl w:val="0"/>
+          <w:numId w:val="53"/>
+        </w:numPr>
+      </w:pPr>
+      <w:r>
+        <w:rPr>
+          <w:b/>
+          <w:bCs/>
+        </w:rPr>
+        <w:t>Multi-Level Indexing with Specific Rows and Columns</w:t>
+      </w:r>
+      <w:r>
+        <w:t>:</w:t>
+      </w:r>
+    </w:p>
+    <w:p>
+      <w:pPr>
+        <w:numPr>
+          <w:ilvl w:val="1"/>
+          <w:numId w:val="53"/>
+        </w:numPr>
+      </w:pPr>
+      <w:r>
+        <w:t>Set a multi-level index with 'country' and 'city', then slice to get temperatures for 'Côte D'Ivoire' and 'Abidjan' for specific date ranges while selecting only the 'avg_temp_c' column.</w:t>
       </w:r>
     </w:p>
     <w:p/>
@@ -8251,6 +8576,123 @@
     </w:lvl>
   </w:abstractNum>
   <w:abstractNum w:abstractNumId="16" w15:restartNumberingAfterBreak="0">
+    <w:nsid w:val="29FD7774"/>
+    <w:multiLevelType w:val="multilevel"/>
+    <w:tmpl w:val="BE4C1E14"/>
+    <w:lvl w:ilvl="0">
+      <w:start w:val="1"/>
+      <w:numFmt w:val="decimal"/>
+      <w:lvlText w:val="%1."/>
+      <w:lvlJc w:val="left"/>
+      <w:pPr>
+        <w:tabs>
+          <w:tab w:val="num" w:pos="720"/>
+        </w:tabs>
+        <w:ind w:left="720" w:hanging="360"/>
+      </w:pPr>
+    </w:lvl>
+    <w:lvl w:ilvl="1">
+      <w:start w:val="1"/>
+      <w:numFmt w:val="bullet"/>
+      <w:lvlText w:val="o"/>
+      <w:lvlJc w:val="left"/>
+      <w:pPr>
+        <w:tabs>
+          <w:tab w:val="num" w:pos="1440"/>
+        </w:tabs>
+        <w:ind w:left="1440" w:hanging="360"/>
+      </w:pPr>
+      <w:rPr>
+        <w:rFonts w:ascii="Courier New" w:hAnsi="Courier New" w:hint="default"/>
+        <w:sz w:val="20"/>
+      </w:rPr>
+    </w:lvl>
+    <w:lvl w:ilvl="2" w:tentative="1">
+      <w:start w:val="1"/>
+      <w:numFmt w:val="decimal"/>
+      <w:lvlText w:val="%3."/>
+      <w:lvlJc w:val="left"/>
+      <w:pPr>
+        <w:tabs>
+          <w:tab w:val="num" w:pos="2160"/>
+        </w:tabs>
+        <w:ind w:left="2160" w:hanging="360"/>
+      </w:pPr>
+    </w:lvl>
+    <w:lvl w:ilvl="3" w:tentative="1">
+      <w:start w:val="1"/>
+      <w:numFmt w:val="decimal"/>
+      <w:lvlText w:val="%4."/>
+      <w:lvlJc w:val="left"/>
+      <w:pPr>
+        <w:tabs>
+          <w:tab w:val="num" w:pos="2880"/>
+        </w:tabs>
+        <w:ind w:left="2880" w:hanging="360"/>
+      </w:pPr>
+    </w:lvl>
+    <w:lvl w:ilvl="4" w:tentative="1">
+      <w:start w:val="1"/>
+      <w:numFmt w:val="decimal"/>
+      <w:lvlText w:val="%5."/>
+      <w:lvlJc w:val="left"/>
+      <w:pPr>
+        <w:tabs>
+          <w:tab w:val="num" w:pos="3600"/>
+        </w:tabs>
+        <w:ind w:left="3600" w:hanging="360"/>
+      </w:pPr>
+    </w:lvl>
+    <w:lvl w:ilvl="5" w:tentative="1">
+      <w:start w:val="1"/>
+      <w:numFmt w:val="decimal"/>
+      <w:lvlText w:val="%6."/>
+      <w:lvlJc w:val="left"/>
+      <w:pPr>
+        <w:tabs>
+          <w:tab w:val="num" w:pos="4320"/>
+        </w:tabs>
+        <w:ind w:left="4320" w:hanging="360"/>
+      </w:pPr>
+    </w:lvl>
+    <w:lvl w:ilvl="6" w:tentative="1">
+      <w:start w:val="1"/>
+      <w:numFmt w:val="decimal"/>
+      <w:lvlText w:val="%7."/>
+      <w:lvlJc w:val="left"/>
+      <w:pPr>
+        <w:tabs>
+          <w:tab w:val="num" w:pos="5040"/>
+        </w:tabs>
+        <w:ind w:left="5040" w:hanging="360"/>
+      </w:pPr>
+    </w:lvl>
+    <w:lvl w:ilvl="7" w:tentative="1">
+      <w:start w:val="1"/>
+      <w:numFmt w:val="decimal"/>
+      <w:lvlText w:val="%8."/>
+      <w:lvlJc w:val="left"/>
+      <w:pPr>
+        <w:tabs>
+          <w:tab w:val="num" w:pos="5760"/>
+        </w:tabs>
+        <w:ind w:left="5760" w:hanging="360"/>
+      </w:pPr>
+    </w:lvl>
+    <w:lvl w:ilvl="8" w:tentative="1">
+      <w:start w:val="1"/>
+      <w:numFmt w:val="decimal"/>
+      <w:lvlText w:val="%9."/>
+      <w:lvlJc w:val="left"/>
+      <w:pPr>
+        <w:tabs>
+          <w:tab w:val="num" w:pos="6480"/>
+        </w:tabs>
+        <w:ind w:left="6480" w:hanging="360"/>
+      </w:pPr>
+    </w:lvl>
+  </w:abstractNum>
+  <w:abstractNum w:abstractNumId="17" w15:restartNumberingAfterBreak="0">
     <w:nsid w:val="2F0B05A3"/>
     <w:multiLevelType w:val="multilevel"/>
     <w:tmpl w:val="C01EB21C"/>
@@ -8367,7 +8809,7 @@
       </w:pPr>
     </w:lvl>
   </w:abstractNum>
-  <w:abstractNum w:abstractNumId="17" w15:restartNumberingAfterBreak="0">
+  <w:abstractNum w:abstractNumId="18" w15:restartNumberingAfterBreak="0">
     <w:nsid w:val="34DD44C9"/>
     <w:multiLevelType w:val="multilevel"/>
     <w:tmpl w:val="0C7C2CCC"/>
@@ -8484,7 +8926,7 @@
       </w:pPr>
     </w:lvl>
   </w:abstractNum>
-  <w:abstractNum w:abstractNumId="18" w15:restartNumberingAfterBreak="0">
+  <w:abstractNum w:abstractNumId="19" w15:restartNumberingAfterBreak="0">
     <w:nsid w:val="35AB1565"/>
     <w:multiLevelType w:val="multilevel"/>
     <w:tmpl w:val="E1D671A6"/>
@@ -8601,7 +9043,7 @@
       </w:pPr>
     </w:lvl>
   </w:abstractNum>
-  <w:abstractNum w:abstractNumId="19" w15:restartNumberingAfterBreak="0">
+  <w:abstractNum w:abstractNumId="20" w15:restartNumberingAfterBreak="0">
     <w:nsid w:val="384C0066"/>
     <w:multiLevelType w:val="multilevel"/>
     <w:tmpl w:val="FD5447FC"/>
@@ -8718,7 +9160,7 @@
       </w:pPr>
     </w:lvl>
   </w:abstractNum>
-  <w:abstractNum w:abstractNumId="20" w15:restartNumberingAfterBreak="0">
+  <w:abstractNum w:abstractNumId="21" w15:restartNumberingAfterBreak="0">
     <w:nsid w:val="3A81184C"/>
     <w:multiLevelType w:val="multilevel"/>
     <w:tmpl w:val="C3C8894C"/>
@@ -8835,7 +9277,7 @@
       </w:pPr>
     </w:lvl>
   </w:abstractNum>
-  <w:abstractNum w:abstractNumId="21" w15:restartNumberingAfterBreak="0">
+  <w:abstractNum w:abstractNumId="22" w15:restartNumberingAfterBreak="0">
     <w:nsid w:val="3ECF52AD"/>
     <w:multiLevelType w:val="multilevel"/>
     <w:tmpl w:val="EA7422B0"/>
@@ -8952,7 +9394,7 @@
       </w:pPr>
     </w:lvl>
   </w:abstractNum>
-  <w:abstractNum w:abstractNumId="22" w15:restartNumberingAfterBreak="0">
+  <w:abstractNum w:abstractNumId="23" w15:restartNumberingAfterBreak="0">
     <w:nsid w:val="40430B73"/>
     <w:multiLevelType w:val="multilevel"/>
     <w:tmpl w:val="F08E129C"/>
@@ -9069,7 +9511,7 @@
       </w:pPr>
     </w:lvl>
   </w:abstractNum>
-  <w:abstractNum w:abstractNumId="23" w15:restartNumberingAfterBreak="0">
+  <w:abstractNum w:abstractNumId="24" w15:restartNumberingAfterBreak="0">
     <w:nsid w:val="43A30A0B"/>
     <w:multiLevelType w:val="multilevel"/>
     <w:tmpl w:val="E446D8C8"/>
@@ -9186,7 +9628,7 @@
       </w:pPr>
     </w:lvl>
   </w:abstractNum>
-  <w:abstractNum w:abstractNumId="24" w15:restartNumberingAfterBreak="0">
+  <w:abstractNum w:abstractNumId="25" w15:restartNumberingAfterBreak="0">
     <w:nsid w:val="463D4A44"/>
     <w:multiLevelType w:val="multilevel"/>
     <w:tmpl w:val="AC605574"/>
@@ -9335,7 +9777,7 @@
       </w:rPr>
     </w:lvl>
   </w:abstractNum>
-  <w:abstractNum w:abstractNumId="25" w15:restartNumberingAfterBreak="0">
+  <w:abstractNum w:abstractNumId="26" w15:restartNumberingAfterBreak="0">
     <w:nsid w:val="48646C79"/>
     <w:multiLevelType w:val="multilevel"/>
     <w:tmpl w:val="664CE974"/>
@@ -9484,7 +9926,7 @@
       </w:rPr>
     </w:lvl>
   </w:abstractNum>
-  <w:abstractNum w:abstractNumId="26" w15:restartNumberingAfterBreak="0">
+  <w:abstractNum w:abstractNumId="27" w15:restartNumberingAfterBreak="0">
     <w:nsid w:val="4892594B"/>
     <w:multiLevelType w:val="multilevel"/>
     <w:tmpl w:val="A4B0A7D6"/>
@@ -9633,7 +10075,124 @@
       </w:rPr>
     </w:lvl>
   </w:abstractNum>
-  <w:abstractNum w:abstractNumId="27" w15:restartNumberingAfterBreak="0">
+  <w:abstractNum w:abstractNumId="28" w15:restartNumberingAfterBreak="0">
+    <w:nsid w:val="49C24BD5"/>
+    <w:multiLevelType w:val="multilevel"/>
+    <w:tmpl w:val="DC00850C"/>
+    <w:lvl w:ilvl="0">
+      <w:start w:val="8"/>
+      <w:numFmt w:val="decimal"/>
+      <w:lvlText w:val="%1."/>
+      <w:lvlJc w:val="left"/>
+      <w:pPr>
+        <w:tabs>
+          <w:tab w:val="num" w:pos="720"/>
+        </w:tabs>
+        <w:ind w:left="720" w:hanging="360"/>
+      </w:pPr>
+    </w:lvl>
+    <w:lvl w:ilvl="1">
+      <w:start w:val="1"/>
+      <w:numFmt w:val="bullet"/>
+      <w:lvlText w:val="o"/>
+      <w:lvlJc w:val="left"/>
+      <w:pPr>
+        <w:tabs>
+          <w:tab w:val="num" w:pos="1440"/>
+        </w:tabs>
+        <w:ind w:left="1440" w:hanging="360"/>
+      </w:pPr>
+      <w:rPr>
+        <w:rFonts w:ascii="Courier New" w:hAnsi="Courier New" w:hint="default"/>
+        <w:sz w:val="20"/>
+      </w:rPr>
+    </w:lvl>
+    <w:lvl w:ilvl="2" w:tentative="1">
+      <w:start w:val="1"/>
+      <w:numFmt w:val="decimal"/>
+      <w:lvlText w:val="%3."/>
+      <w:lvlJc w:val="left"/>
+      <w:pPr>
+        <w:tabs>
+          <w:tab w:val="num" w:pos="2160"/>
+        </w:tabs>
+        <w:ind w:left="2160" w:hanging="360"/>
+      </w:pPr>
+    </w:lvl>
+    <w:lvl w:ilvl="3" w:tentative="1">
+      <w:start w:val="1"/>
+      <w:numFmt w:val="decimal"/>
+      <w:lvlText w:val="%4."/>
+      <w:lvlJc w:val="left"/>
+      <w:pPr>
+        <w:tabs>
+          <w:tab w:val="num" w:pos="2880"/>
+        </w:tabs>
+        <w:ind w:left="2880" w:hanging="360"/>
+      </w:pPr>
+    </w:lvl>
+    <w:lvl w:ilvl="4" w:tentative="1">
+      <w:start w:val="1"/>
+      <w:numFmt w:val="decimal"/>
+      <w:lvlText w:val="%5."/>
+      <w:lvlJc w:val="left"/>
+      <w:pPr>
+        <w:tabs>
+          <w:tab w:val="num" w:pos="3600"/>
+        </w:tabs>
+        <w:ind w:left="3600" w:hanging="360"/>
+      </w:pPr>
+    </w:lvl>
+    <w:lvl w:ilvl="5" w:tentative="1">
+      <w:start w:val="1"/>
+      <w:numFmt w:val="decimal"/>
+      <w:lvlText w:val="%6."/>
+      <w:lvlJc w:val="left"/>
+      <w:pPr>
+        <w:tabs>
+          <w:tab w:val="num" w:pos="4320"/>
+        </w:tabs>
+        <w:ind w:left="4320" w:hanging="360"/>
+      </w:pPr>
+    </w:lvl>
+    <w:lvl w:ilvl="6" w:tentative="1">
+      <w:start w:val="1"/>
+      <w:numFmt w:val="decimal"/>
+      <w:lvlText w:val="%7."/>
+      <w:lvlJc w:val="left"/>
+      <w:pPr>
+        <w:tabs>
+          <w:tab w:val="num" w:pos="5040"/>
+        </w:tabs>
+        <w:ind w:left="5040" w:hanging="360"/>
+      </w:pPr>
+    </w:lvl>
+    <w:lvl w:ilvl="7" w:tentative="1">
+      <w:start w:val="1"/>
+      <w:numFmt w:val="decimal"/>
+      <w:lvlText w:val="%8."/>
+      <w:lvlJc w:val="left"/>
+      <w:pPr>
+        <w:tabs>
+          <w:tab w:val="num" w:pos="5760"/>
+        </w:tabs>
+        <w:ind w:left="5760" w:hanging="360"/>
+      </w:pPr>
+    </w:lvl>
+    <w:lvl w:ilvl="8" w:tentative="1">
+      <w:start w:val="1"/>
+      <w:numFmt w:val="decimal"/>
+      <w:lvlText w:val="%9."/>
+      <w:lvlJc w:val="left"/>
+      <w:pPr>
+        <w:tabs>
+          <w:tab w:val="num" w:pos="6480"/>
+        </w:tabs>
+        <w:ind w:left="6480" w:hanging="360"/>
+      </w:pPr>
+    </w:lvl>
+  </w:abstractNum>
+  <w:abstractNum w:abstractNumId="29" w15:restartNumberingAfterBreak="0">
     <w:nsid w:val="4A723033"/>
     <w:multiLevelType w:val="multilevel"/>
     <w:tmpl w:val="998E6126"/>
@@ -9782,7 +10341,7 @@
       </w:rPr>
     </w:lvl>
   </w:abstractNum>
-  <w:abstractNum w:abstractNumId="28" w15:restartNumberingAfterBreak="0">
+  <w:abstractNum w:abstractNumId="30" w15:restartNumberingAfterBreak="0">
     <w:nsid w:val="4B9D0ADB"/>
     <w:multiLevelType w:val="multilevel"/>
     <w:tmpl w:val="6D80364A"/>
@@ -9931,7 +10490,7 @@
       </w:rPr>
     </w:lvl>
   </w:abstractNum>
-  <w:abstractNum w:abstractNumId="29" w15:restartNumberingAfterBreak="0">
+  <w:abstractNum w:abstractNumId="31" w15:restartNumberingAfterBreak="0">
     <w:nsid w:val="54255BBF"/>
     <w:multiLevelType w:val="multilevel"/>
     <w:tmpl w:val="EEB07D00"/>
@@ -10080,7 +10639,7 @@
       </w:rPr>
     </w:lvl>
   </w:abstractNum>
-  <w:abstractNum w:abstractNumId="30" w15:restartNumberingAfterBreak="0">
+  <w:abstractNum w:abstractNumId="32" w15:restartNumberingAfterBreak="0">
     <w:nsid w:val="56733664"/>
     <w:multiLevelType w:val="multilevel"/>
     <w:tmpl w:val="B226FBC6"/>
@@ -10229,7 +10788,7 @@
       </w:rPr>
     </w:lvl>
   </w:abstractNum>
-  <w:abstractNum w:abstractNumId="31" w15:restartNumberingAfterBreak="0">
+  <w:abstractNum w:abstractNumId="33" w15:restartNumberingAfterBreak="0">
     <w:nsid w:val="56B52858"/>
     <w:multiLevelType w:val="multilevel"/>
     <w:tmpl w:val="BF6AE93A"/>
@@ -10378,7 +10937,7 @@
       </w:rPr>
     </w:lvl>
   </w:abstractNum>
-  <w:abstractNum w:abstractNumId="32" w15:restartNumberingAfterBreak="0">
+  <w:abstractNum w:abstractNumId="34" w15:restartNumberingAfterBreak="0">
     <w:nsid w:val="57330442"/>
     <w:multiLevelType w:val="multilevel"/>
     <w:tmpl w:val="F2E49DB4"/>
@@ -10527,7 +11086,7 @@
       </w:rPr>
     </w:lvl>
   </w:abstractNum>
-  <w:abstractNum w:abstractNumId="33" w15:restartNumberingAfterBreak="0">
+  <w:abstractNum w:abstractNumId="35" w15:restartNumberingAfterBreak="0">
     <w:nsid w:val="5D985D12"/>
     <w:multiLevelType w:val="multilevel"/>
     <w:tmpl w:val="A8E84E5A"/>
@@ -10644,7 +11203,7 @@
       </w:pPr>
     </w:lvl>
   </w:abstractNum>
-  <w:abstractNum w:abstractNumId="34" w15:restartNumberingAfterBreak="0">
+  <w:abstractNum w:abstractNumId="36" w15:restartNumberingAfterBreak="0">
     <w:nsid w:val="5DDF7357"/>
     <w:multiLevelType w:val="multilevel"/>
     <w:tmpl w:val="25D264AE"/>
@@ -10793,7 +11352,7 @@
       </w:rPr>
     </w:lvl>
   </w:abstractNum>
-  <w:abstractNum w:abstractNumId="35" w15:restartNumberingAfterBreak="0">
+  <w:abstractNum w:abstractNumId="37" w15:restartNumberingAfterBreak="0">
     <w:nsid w:val="60142D60"/>
     <w:multiLevelType w:val="multilevel"/>
     <w:tmpl w:val="F134E35E"/>
@@ -10910,7 +11469,7 @@
       </w:pPr>
     </w:lvl>
   </w:abstractNum>
-  <w:abstractNum w:abstractNumId="36" w15:restartNumberingAfterBreak="0">
+  <w:abstractNum w:abstractNumId="38" w15:restartNumberingAfterBreak="0">
     <w:nsid w:val="615848B4"/>
     <w:multiLevelType w:val="multilevel"/>
     <w:tmpl w:val="C3E49B32"/>
@@ -11059,7 +11618,7 @@
       </w:rPr>
     </w:lvl>
   </w:abstractNum>
-  <w:abstractNum w:abstractNumId="37" w15:restartNumberingAfterBreak="0">
+  <w:abstractNum w:abstractNumId="39" w15:restartNumberingAfterBreak="0">
     <w:nsid w:val="61B34947"/>
     <w:multiLevelType w:val="multilevel"/>
     <w:tmpl w:val="F8322F02"/>
@@ -11208,7 +11767,7 @@
       </w:rPr>
     </w:lvl>
   </w:abstractNum>
-  <w:abstractNum w:abstractNumId="38" w15:restartNumberingAfterBreak="0">
+  <w:abstractNum w:abstractNumId="40" w15:restartNumberingAfterBreak="0">
     <w:nsid w:val="668957A5"/>
     <w:multiLevelType w:val="multilevel"/>
     <w:tmpl w:val="4F9C74AE"/>
@@ -11357,7 +11916,7 @@
       </w:rPr>
     </w:lvl>
   </w:abstractNum>
-  <w:abstractNum w:abstractNumId="39" w15:restartNumberingAfterBreak="0">
+  <w:abstractNum w:abstractNumId="41" w15:restartNumberingAfterBreak="0">
     <w:nsid w:val="66A93BDA"/>
     <w:multiLevelType w:val="multilevel"/>
     <w:tmpl w:val="AC2A691A"/>
@@ -11474,7 +12033,7 @@
       </w:pPr>
     </w:lvl>
   </w:abstractNum>
-  <w:abstractNum w:abstractNumId="40" w15:restartNumberingAfterBreak="0">
+  <w:abstractNum w:abstractNumId="42" w15:restartNumberingAfterBreak="0">
     <w:nsid w:val="68182826"/>
     <w:multiLevelType w:val="multilevel"/>
     <w:tmpl w:val="02085A1A"/>
@@ -11591,7 +12150,7 @@
       </w:pPr>
     </w:lvl>
   </w:abstractNum>
-  <w:abstractNum w:abstractNumId="41" w15:restartNumberingAfterBreak="0">
+  <w:abstractNum w:abstractNumId="43" w15:restartNumberingAfterBreak="0">
     <w:nsid w:val="68A71D99"/>
     <w:multiLevelType w:val="multilevel"/>
     <w:tmpl w:val="6044672A"/>
@@ -11708,7 +12267,7 @@
       </w:pPr>
     </w:lvl>
   </w:abstractNum>
-  <w:abstractNum w:abstractNumId="42" w15:restartNumberingAfterBreak="0">
+  <w:abstractNum w:abstractNumId="44" w15:restartNumberingAfterBreak="0">
     <w:nsid w:val="68D9263F"/>
     <w:multiLevelType w:val="multilevel"/>
     <w:tmpl w:val="D5A4A480"/>
@@ -11825,7 +12384,7 @@
       </w:pPr>
     </w:lvl>
   </w:abstractNum>
-  <w:abstractNum w:abstractNumId="43" w15:restartNumberingAfterBreak="0">
+  <w:abstractNum w:abstractNumId="45" w15:restartNumberingAfterBreak="0">
     <w:nsid w:val="68DE6A74"/>
     <w:multiLevelType w:val="multilevel"/>
     <w:tmpl w:val="70C80F1E"/>
@@ -11942,7 +12501,7 @@
       </w:pPr>
     </w:lvl>
   </w:abstractNum>
-  <w:abstractNum w:abstractNumId="44" w15:restartNumberingAfterBreak="0">
+  <w:abstractNum w:abstractNumId="46" w15:restartNumberingAfterBreak="0">
     <w:nsid w:val="6A6C06E5"/>
     <w:multiLevelType w:val="multilevel"/>
     <w:tmpl w:val="46D49868"/>
@@ -12091,7 +12650,7 @@
       </w:rPr>
     </w:lvl>
   </w:abstractNum>
-  <w:abstractNum w:abstractNumId="45" w15:restartNumberingAfterBreak="0">
+  <w:abstractNum w:abstractNumId="47" w15:restartNumberingAfterBreak="0">
     <w:nsid w:val="6BFD1DF4"/>
     <w:multiLevelType w:val="multilevel"/>
     <w:tmpl w:val="897CF126"/>
@@ -12208,7 +12767,7 @@
       </w:pPr>
     </w:lvl>
   </w:abstractNum>
-  <w:abstractNum w:abstractNumId="46" w15:restartNumberingAfterBreak="0">
+  <w:abstractNum w:abstractNumId="48" w15:restartNumberingAfterBreak="0">
     <w:nsid w:val="72091613"/>
     <w:multiLevelType w:val="multilevel"/>
     <w:tmpl w:val="306E6F96"/>
@@ -12357,7 +12916,7 @@
       </w:rPr>
     </w:lvl>
   </w:abstractNum>
-  <w:abstractNum w:abstractNumId="47" w15:restartNumberingAfterBreak="0">
+  <w:abstractNum w:abstractNumId="49" w15:restartNumberingAfterBreak="0">
     <w:nsid w:val="77DF09C3"/>
     <w:multiLevelType w:val="multilevel"/>
     <w:tmpl w:val="3892AF4A"/>
@@ -12506,7 +13065,7 @@
       </w:rPr>
     </w:lvl>
   </w:abstractNum>
-  <w:abstractNum w:abstractNumId="48" w15:restartNumberingAfterBreak="0">
+  <w:abstractNum w:abstractNumId="50" w15:restartNumberingAfterBreak="0">
     <w:nsid w:val="7B95464C"/>
     <w:multiLevelType w:val="multilevel"/>
     <w:tmpl w:val="2E283F98"/>
@@ -12623,7 +13182,7 @@
       </w:pPr>
     </w:lvl>
   </w:abstractNum>
-  <w:abstractNum w:abstractNumId="49" w15:restartNumberingAfterBreak="0">
+  <w:abstractNum w:abstractNumId="51" w15:restartNumberingAfterBreak="0">
     <w:nsid w:val="7CD67661"/>
     <w:multiLevelType w:val="multilevel"/>
     <w:tmpl w:val="4D08A096"/>
@@ -12740,7 +13299,7 @@
       </w:pPr>
     </w:lvl>
   </w:abstractNum>
-  <w:abstractNum w:abstractNumId="50" w15:restartNumberingAfterBreak="0">
+  <w:abstractNum w:abstractNumId="52" w15:restartNumberingAfterBreak="0">
     <w:nsid w:val="7F105DC6"/>
     <w:multiLevelType w:val="multilevel"/>
     <w:tmpl w:val="9B7A29CA"/>
@@ -12890,25 +13449,25 @@
     </w:lvl>
   </w:abstractNum>
   <w:num w:numId="1" w16cid:durableId="132257340">
-    <w:abstractNumId w:val="48"/>
+    <w:abstractNumId w:val="50"/>
   </w:num>
   <w:num w:numId="2" w16cid:durableId="622345639">
-    <w:abstractNumId w:val="22"/>
+    <w:abstractNumId w:val="23"/>
   </w:num>
   <w:num w:numId="3" w16cid:durableId="277152793">
-    <w:abstractNumId w:val="33"/>
+    <w:abstractNumId w:val="35"/>
   </w:num>
   <w:num w:numId="4" w16cid:durableId="378864866">
-    <w:abstractNumId w:val="40"/>
+    <w:abstractNumId w:val="42"/>
   </w:num>
   <w:num w:numId="5" w16cid:durableId="1026716547">
-    <w:abstractNumId w:val="16"/>
+    <w:abstractNumId w:val="17"/>
   </w:num>
   <w:num w:numId="6" w16cid:durableId="1237662796">
-    <w:abstractNumId w:val="20"/>
+    <w:abstractNumId w:val="21"/>
   </w:num>
   <w:num w:numId="7" w16cid:durableId="578709524">
-    <w:abstractNumId w:val="42"/>
+    <w:abstractNumId w:val="44"/>
   </w:num>
   <w:num w:numId="8" w16cid:durableId="1218861335">
     <w:abstractNumId w:val="7"/>
@@ -12923,10 +13482,10 @@
     <w:abstractNumId w:val="4"/>
   </w:num>
   <w:num w:numId="12" w16cid:durableId="2069840095">
-    <w:abstractNumId w:val="19"/>
+    <w:abstractNumId w:val="20"/>
   </w:num>
   <w:num w:numId="13" w16cid:durableId="995494976">
-    <w:abstractNumId w:val="43"/>
+    <w:abstractNumId w:val="45"/>
   </w:num>
   <w:num w:numId="14" w16cid:durableId="122501561">
     <w:abstractNumId w:val="12"/>
@@ -12935,28 +13494,28 @@
     <w:abstractNumId w:val="14"/>
   </w:num>
   <w:num w:numId="16" w16cid:durableId="1328165700">
-    <w:abstractNumId w:val="39"/>
+    <w:abstractNumId w:val="41"/>
   </w:num>
   <w:num w:numId="17" w16cid:durableId="454908353">
-    <w:abstractNumId w:val="49"/>
+    <w:abstractNumId w:val="51"/>
   </w:num>
   <w:num w:numId="18" w16cid:durableId="1556550725">
     <w:abstractNumId w:val="5"/>
   </w:num>
   <w:num w:numId="19" w16cid:durableId="146014404">
-    <w:abstractNumId w:val="23"/>
+    <w:abstractNumId w:val="24"/>
   </w:num>
   <w:num w:numId="20" w16cid:durableId="361977588">
     <w:abstractNumId w:val="6"/>
   </w:num>
   <w:num w:numId="21" w16cid:durableId="359554965">
-    <w:abstractNumId w:val="21"/>
+    <w:abstractNumId w:val="22"/>
   </w:num>
   <w:num w:numId="22" w16cid:durableId="1668560872">
-    <w:abstractNumId w:val="25"/>
+    <w:abstractNumId w:val="26"/>
   </w:num>
   <w:num w:numId="23" w16cid:durableId="141430760">
-    <w:abstractNumId w:val="35"/>
+    <w:abstractNumId w:val="37"/>
   </w:num>
   <w:num w:numId="24" w16cid:durableId="1194729537">
     <w:abstractNumId w:val="1"/>
@@ -12965,82 +13524,88 @@
     <w:abstractNumId w:val="13"/>
   </w:num>
   <w:num w:numId="26" w16cid:durableId="1666931386">
-    <w:abstractNumId w:val="24"/>
+    <w:abstractNumId w:val="25"/>
   </w:num>
   <w:num w:numId="27" w16cid:durableId="1481070046">
-    <w:abstractNumId w:val="38"/>
+    <w:abstractNumId w:val="40"/>
   </w:num>
   <w:num w:numId="28" w16cid:durableId="318005496">
     <w:abstractNumId w:val="10"/>
   </w:num>
   <w:num w:numId="29" w16cid:durableId="688915112">
-    <w:abstractNumId w:val="18"/>
+    <w:abstractNumId w:val="19"/>
   </w:num>
   <w:num w:numId="30" w16cid:durableId="2134127421">
-    <w:abstractNumId w:val="31"/>
+    <w:abstractNumId w:val="33"/>
   </w:num>
   <w:num w:numId="31" w16cid:durableId="1001813924">
-    <w:abstractNumId w:val="50"/>
+    <w:abstractNumId w:val="52"/>
   </w:num>
   <w:num w:numId="32" w16cid:durableId="1411925415">
     <w:abstractNumId w:val="2"/>
   </w:num>
   <w:num w:numId="33" w16cid:durableId="1239948895">
-    <w:abstractNumId w:val="32"/>
+    <w:abstractNumId w:val="34"/>
   </w:num>
   <w:num w:numId="34" w16cid:durableId="1980836632">
-    <w:abstractNumId w:val="34"/>
+    <w:abstractNumId w:val="36"/>
   </w:num>
   <w:num w:numId="35" w16cid:durableId="555048831">
-    <w:abstractNumId w:val="47"/>
+    <w:abstractNumId w:val="49"/>
   </w:num>
   <w:num w:numId="36" w16cid:durableId="1002664364">
-    <w:abstractNumId w:val="30"/>
+    <w:abstractNumId w:val="32"/>
   </w:num>
   <w:num w:numId="37" w16cid:durableId="236138040">
     <w:abstractNumId w:val="8"/>
   </w:num>
   <w:num w:numId="38" w16cid:durableId="732896296">
-    <w:abstractNumId w:val="27"/>
+    <w:abstractNumId w:val="29"/>
   </w:num>
   <w:num w:numId="39" w16cid:durableId="539053034">
-    <w:abstractNumId w:val="44"/>
+    <w:abstractNumId w:val="46"/>
   </w:num>
   <w:num w:numId="40" w16cid:durableId="1810173060">
     <w:abstractNumId w:val="11"/>
   </w:num>
   <w:num w:numId="41" w16cid:durableId="895355817">
-    <w:abstractNumId w:val="36"/>
+    <w:abstractNumId w:val="38"/>
   </w:num>
   <w:num w:numId="42" w16cid:durableId="1849254258">
-    <w:abstractNumId w:val="29"/>
+    <w:abstractNumId w:val="31"/>
   </w:num>
   <w:num w:numId="43" w16cid:durableId="1708069009">
     <w:abstractNumId w:val="9"/>
   </w:num>
   <w:num w:numId="44" w16cid:durableId="416291426">
-    <w:abstractNumId w:val="26"/>
+    <w:abstractNumId w:val="27"/>
   </w:num>
   <w:num w:numId="45" w16cid:durableId="232201533">
-    <w:abstractNumId w:val="28"/>
+    <w:abstractNumId w:val="30"/>
   </w:num>
   <w:num w:numId="46" w16cid:durableId="348533888">
-    <w:abstractNumId w:val="46"/>
+    <w:abstractNumId w:val="48"/>
   </w:num>
   <w:num w:numId="47" w16cid:durableId="1471165700">
-    <w:abstractNumId w:val="37"/>
+    <w:abstractNumId w:val="39"/>
   </w:num>
   <w:num w:numId="48" w16cid:durableId="410392996">
     <w:abstractNumId w:val="3"/>
   </w:num>
   <w:num w:numId="49" w16cid:durableId="197859016">
-    <w:abstractNumId w:val="41"/>
+    <w:abstractNumId w:val="43"/>
   </w:num>
   <w:num w:numId="50" w16cid:durableId="1984918421">
-    <w:abstractNumId w:val="17"/>
+    <w:abstractNumId w:val="18"/>
   </w:num>
   <w:num w:numId="51" w16cid:durableId="1827547190">
-    <w:abstractNumId w:val="45"/>
+    <w:abstractNumId w:val="47"/>
+  </w:num>
+  <w:num w:numId="52" w16cid:durableId="821045915">
+    <w:abstractNumId w:val="16"/>
+  </w:num>
+  <w:num w:numId="53" w16cid:durableId="1552569767">
+    <w:abstractNumId w:val="28"/>
   </w:num>
 </w:numbering>
 </file>

</xml_diff>

<commit_message>
added problems on pivoting
</commit_message>
<xml_diff>
--- a/PROBLEMS.docx
+++ b/PROBLEMS.docx
@@ -6496,6 +6496,219 @@
       </w:pPr>
       <w:r>
         <w:t>Set a multi-level index with 'country' and 'city', then slice to get temperatures for 'Côte D'Ivoire' and 'Abidjan' for specific date ranges while selecting only the 'avg_temp_c' column.</w:t>
+      </w:r>
+    </w:p>
+    <w:p>
+      <w:pPr>
+        <w:rPr>
+          <w:b/>
+          <w:bCs/>
+          <w:sz w:val="40"/>
+          <w:szCs w:val="40"/>
+        </w:rPr>
+      </w:pPr>
+      <w:r>
+        <w:rPr>
+          <w:b/>
+          <w:bCs/>
+          <w:sz w:val="40"/>
+          <w:szCs w:val="40"/>
+        </w:rPr>
+        <w:t>Working with Pivot Tables</w:t>
+      </w:r>
+    </w:p>
+    <w:p>
+      <w:pPr>
+        <w:numPr>
+          <w:ilvl w:val="0"/>
+          <w:numId w:val="54"/>
+        </w:numPr>
+      </w:pPr>
+      <w:r>
+        <w:rPr>
+          <w:b/>
+          <w:bCs/>
+        </w:rPr>
+        <w:t>Pivoting the Data Frame:</w:t>
+      </w:r>
+    </w:p>
+    <w:p>
+      <w:pPr>
+        <w:numPr>
+          <w:ilvl w:val="1"/>
+          <w:numId w:val="54"/>
+        </w:numPr>
+      </w:pPr>
+      <w:r>
+        <w:t>Create a pivot table to find the average temperature for each city across different years. Use date as columns and city as index.</w:t>
+      </w:r>
+    </w:p>
+    <w:p>
+      <w:pPr>
+        <w:numPr>
+          <w:ilvl w:val="0"/>
+          <w:numId w:val="54"/>
+        </w:numPr>
+      </w:pPr>
+      <w:r>
+        <w:rPr>
+          <w:b/>
+          <w:bCs/>
+        </w:rPr>
+        <w:t>.loc[] + Slicing:</w:t>
+      </w:r>
+    </w:p>
+    <w:p>
+      <w:pPr>
+        <w:numPr>
+          <w:ilvl w:val="1"/>
+          <w:numId w:val="54"/>
+        </w:numPr>
+      </w:pPr>
+      <w:r>
+        <w:t>Using the pivot table created in the previous question, slice the data to get the average temperatures for cities from 2005 to 2010.</w:t>
+      </w:r>
+    </w:p>
+    <w:p>
+      <w:pPr>
+        <w:numPr>
+          <w:ilvl w:val="0"/>
+          <w:numId w:val="54"/>
+        </w:numPr>
+      </w:pPr>
+      <w:r>
+        <w:rPr>
+          <w:b/>
+          <w:bCs/>
+        </w:rPr>
+        <w:t>Axis Argument:</w:t>
+      </w:r>
+    </w:p>
+    <w:p>
+      <w:pPr>
+        <w:numPr>
+          <w:ilvl w:val="1"/>
+          <w:numId w:val="54"/>
+        </w:numPr>
+      </w:pPr>
+      <w:r>
+        <w:t>Calculate the mean temperature across different cities for each year.</w:t>
+      </w:r>
+    </w:p>
+    <w:p>
+      <w:pPr>
+        <w:numPr>
+          <w:ilvl w:val="1"/>
+          <w:numId w:val="54"/>
+        </w:numPr>
+      </w:pPr>
+      <w:r>
+        <w:t>Calculate the mean temperature for each city across all years.</w:t>
+      </w:r>
+    </w:p>
+    <w:p>
+      <w:pPr>
+        <w:rPr>
+          <w:b/>
+          <w:bCs/>
+        </w:rPr>
+      </w:pPr>
+      <w:r>
+        <w:rPr>
+          <w:b/>
+          <w:bCs/>
+        </w:rPr>
+        <w:t>Specific Questions</w:t>
+      </w:r>
+    </w:p>
+    <w:p>
+      <w:pPr>
+        <w:numPr>
+          <w:ilvl w:val="0"/>
+          <w:numId w:val="55"/>
+        </w:numPr>
+      </w:pPr>
+      <w:r>
+        <w:rPr>
+          <w:b/>
+          <w:bCs/>
+        </w:rPr>
+        <w:t>Pivot Table:</w:t>
+      </w:r>
+    </w:p>
+    <w:p>
+      <w:pPr>
+        <w:numPr>
+          <w:ilvl w:val="1"/>
+          <w:numId w:val="55"/>
+        </w:numPr>
+      </w:pPr>
+      <w:r>
+        <w:lastRenderedPageBreak/>
+        <w:t>Create a pivot table to find the maximum temperature recorded for each city in each country. Use city as index and country as columns.</w:t>
+      </w:r>
+    </w:p>
+    <w:p>
+      <w:pPr>
+        <w:numPr>
+          <w:ilvl w:val="0"/>
+          <w:numId w:val="55"/>
+        </w:numPr>
+      </w:pPr>
+      <w:r>
+        <w:rPr>
+          <w:b/>
+          <w:bCs/>
+        </w:rPr>
+        <w:t>Slicing:</w:t>
+      </w:r>
+    </w:p>
+    <w:p>
+      <w:pPr>
+        <w:numPr>
+          <w:ilvl w:val="1"/>
+          <w:numId w:val="55"/>
+        </w:numPr>
+      </w:pPr>
+      <w:r>
+        <w:t>From the pivot table in the previous question, slice the data to get the maximum temperatures recorded in Brazil and Australia.</w:t>
+      </w:r>
+    </w:p>
+    <w:p>
+      <w:pPr>
+        <w:numPr>
+          <w:ilvl w:val="0"/>
+          <w:numId w:val="55"/>
+        </w:numPr>
+      </w:pPr>
+      <w:r>
+        <w:rPr>
+          <w:b/>
+          <w:bCs/>
+        </w:rPr>
+        <w:t>Axis Argument:</w:t>
+      </w:r>
+    </w:p>
+    <w:p>
+      <w:pPr>
+        <w:numPr>
+          <w:ilvl w:val="1"/>
+          <w:numId w:val="55"/>
+        </w:numPr>
+      </w:pPr>
+      <w:r>
+        <w:t>Calculate the sum of temperatures across different cities for each year from the pivot table created in the first question.</w:t>
+      </w:r>
+    </w:p>
+    <w:p>
+      <w:pPr>
+        <w:numPr>
+          <w:ilvl w:val="1"/>
+          <w:numId w:val="55"/>
+        </w:numPr>
+      </w:pPr>
+      <w:r>
+        <w:t>Calculate the sum of temperatures for each city across all years from the pivot table created in the first question.</w:t>
       </w:r>
     </w:p>
     <w:p/>
@@ -8342,6 +8555,123 @@
     </w:lvl>
   </w:abstractNum>
   <w:abstractNum w:abstractNumId="14" w15:restartNumberingAfterBreak="0">
+    <w:nsid w:val="27407946"/>
+    <w:multiLevelType w:val="multilevel"/>
+    <w:tmpl w:val="6AF6C266"/>
+    <w:lvl w:ilvl="0">
+      <w:start w:val="1"/>
+      <w:numFmt w:val="decimal"/>
+      <w:lvlText w:val="%1."/>
+      <w:lvlJc w:val="left"/>
+      <w:pPr>
+        <w:tabs>
+          <w:tab w:val="num" w:pos="720"/>
+        </w:tabs>
+        <w:ind w:left="720" w:hanging="360"/>
+      </w:pPr>
+    </w:lvl>
+    <w:lvl w:ilvl="1">
+      <w:start w:val="1"/>
+      <w:numFmt w:val="bullet"/>
+      <w:lvlText w:val="o"/>
+      <w:lvlJc w:val="left"/>
+      <w:pPr>
+        <w:tabs>
+          <w:tab w:val="num" w:pos="1440"/>
+        </w:tabs>
+        <w:ind w:left="1440" w:hanging="360"/>
+      </w:pPr>
+      <w:rPr>
+        <w:rFonts w:ascii="Courier New" w:hAnsi="Courier New" w:hint="default"/>
+        <w:sz w:val="20"/>
+      </w:rPr>
+    </w:lvl>
+    <w:lvl w:ilvl="2" w:tentative="1">
+      <w:start w:val="1"/>
+      <w:numFmt w:val="decimal"/>
+      <w:lvlText w:val="%3."/>
+      <w:lvlJc w:val="left"/>
+      <w:pPr>
+        <w:tabs>
+          <w:tab w:val="num" w:pos="2160"/>
+        </w:tabs>
+        <w:ind w:left="2160" w:hanging="360"/>
+      </w:pPr>
+    </w:lvl>
+    <w:lvl w:ilvl="3" w:tentative="1">
+      <w:start w:val="1"/>
+      <w:numFmt w:val="decimal"/>
+      <w:lvlText w:val="%4."/>
+      <w:lvlJc w:val="left"/>
+      <w:pPr>
+        <w:tabs>
+          <w:tab w:val="num" w:pos="2880"/>
+        </w:tabs>
+        <w:ind w:left="2880" w:hanging="360"/>
+      </w:pPr>
+    </w:lvl>
+    <w:lvl w:ilvl="4" w:tentative="1">
+      <w:start w:val="1"/>
+      <w:numFmt w:val="decimal"/>
+      <w:lvlText w:val="%5."/>
+      <w:lvlJc w:val="left"/>
+      <w:pPr>
+        <w:tabs>
+          <w:tab w:val="num" w:pos="3600"/>
+        </w:tabs>
+        <w:ind w:left="3600" w:hanging="360"/>
+      </w:pPr>
+    </w:lvl>
+    <w:lvl w:ilvl="5" w:tentative="1">
+      <w:start w:val="1"/>
+      <w:numFmt w:val="decimal"/>
+      <w:lvlText w:val="%6."/>
+      <w:lvlJc w:val="left"/>
+      <w:pPr>
+        <w:tabs>
+          <w:tab w:val="num" w:pos="4320"/>
+        </w:tabs>
+        <w:ind w:left="4320" w:hanging="360"/>
+      </w:pPr>
+    </w:lvl>
+    <w:lvl w:ilvl="6" w:tentative="1">
+      <w:start w:val="1"/>
+      <w:numFmt w:val="decimal"/>
+      <w:lvlText w:val="%7."/>
+      <w:lvlJc w:val="left"/>
+      <w:pPr>
+        <w:tabs>
+          <w:tab w:val="num" w:pos="5040"/>
+        </w:tabs>
+        <w:ind w:left="5040" w:hanging="360"/>
+      </w:pPr>
+    </w:lvl>
+    <w:lvl w:ilvl="7" w:tentative="1">
+      <w:start w:val="1"/>
+      <w:numFmt w:val="decimal"/>
+      <w:lvlText w:val="%8."/>
+      <w:lvlJc w:val="left"/>
+      <w:pPr>
+        <w:tabs>
+          <w:tab w:val="num" w:pos="5760"/>
+        </w:tabs>
+        <w:ind w:left="5760" w:hanging="360"/>
+      </w:pPr>
+    </w:lvl>
+    <w:lvl w:ilvl="8" w:tentative="1">
+      <w:start w:val="1"/>
+      <w:numFmt w:val="decimal"/>
+      <w:lvlText w:val="%9."/>
+      <w:lvlJc w:val="left"/>
+      <w:pPr>
+        <w:tabs>
+          <w:tab w:val="num" w:pos="6480"/>
+        </w:tabs>
+        <w:ind w:left="6480" w:hanging="360"/>
+      </w:pPr>
+    </w:lvl>
+  </w:abstractNum>
+  <w:abstractNum w:abstractNumId="15" w15:restartNumberingAfterBreak="0">
     <w:nsid w:val="284774B6"/>
     <w:multiLevelType w:val="multilevel"/>
     <w:tmpl w:val="641E6F1E"/>
@@ -8458,7 +8788,7 @@
       </w:pPr>
     </w:lvl>
   </w:abstractNum>
-  <w:abstractNum w:abstractNumId="15" w15:restartNumberingAfterBreak="0">
+  <w:abstractNum w:abstractNumId="16" w15:restartNumberingAfterBreak="0">
     <w:nsid w:val="29A97436"/>
     <w:multiLevelType w:val="multilevel"/>
     <w:tmpl w:val="F832380E"/>
@@ -8575,7 +8905,7 @@
       </w:pPr>
     </w:lvl>
   </w:abstractNum>
-  <w:abstractNum w:abstractNumId="16" w15:restartNumberingAfterBreak="0">
+  <w:abstractNum w:abstractNumId="17" w15:restartNumberingAfterBreak="0">
     <w:nsid w:val="29FD7774"/>
     <w:multiLevelType w:val="multilevel"/>
     <w:tmpl w:val="BE4C1E14"/>
@@ -8692,7 +9022,7 @@
       </w:pPr>
     </w:lvl>
   </w:abstractNum>
-  <w:abstractNum w:abstractNumId="17" w15:restartNumberingAfterBreak="0">
+  <w:abstractNum w:abstractNumId="18" w15:restartNumberingAfterBreak="0">
     <w:nsid w:val="2F0B05A3"/>
     <w:multiLevelType w:val="multilevel"/>
     <w:tmpl w:val="C01EB21C"/>
@@ -8809,7 +9139,7 @@
       </w:pPr>
     </w:lvl>
   </w:abstractNum>
-  <w:abstractNum w:abstractNumId="18" w15:restartNumberingAfterBreak="0">
+  <w:abstractNum w:abstractNumId="19" w15:restartNumberingAfterBreak="0">
     <w:nsid w:val="34DD44C9"/>
     <w:multiLevelType w:val="multilevel"/>
     <w:tmpl w:val="0C7C2CCC"/>
@@ -8926,7 +9256,7 @@
       </w:pPr>
     </w:lvl>
   </w:abstractNum>
-  <w:abstractNum w:abstractNumId="19" w15:restartNumberingAfterBreak="0">
+  <w:abstractNum w:abstractNumId="20" w15:restartNumberingAfterBreak="0">
     <w:nsid w:val="35AB1565"/>
     <w:multiLevelType w:val="multilevel"/>
     <w:tmpl w:val="E1D671A6"/>
@@ -9043,7 +9373,7 @@
       </w:pPr>
     </w:lvl>
   </w:abstractNum>
-  <w:abstractNum w:abstractNumId="20" w15:restartNumberingAfterBreak="0">
+  <w:abstractNum w:abstractNumId="21" w15:restartNumberingAfterBreak="0">
     <w:nsid w:val="384C0066"/>
     <w:multiLevelType w:val="multilevel"/>
     <w:tmpl w:val="FD5447FC"/>
@@ -9160,7 +9490,7 @@
       </w:pPr>
     </w:lvl>
   </w:abstractNum>
-  <w:abstractNum w:abstractNumId="21" w15:restartNumberingAfterBreak="0">
+  <w:abstractNum w:abstractNumId="22" w15:restartNumberingAfterBreak="0">
     <w:nsid w:val="3A81184C"/>
     <w:multiLevelType w:val="multilevel"/>
     <w:tmpl w:val="C3C8894C"/>
@@ -9277,7 +9607,7 @@
       </w:pPr>
     </w:lvl>
   </w:abstractNum>
-  <w:abstractNum w:abstractNumId="22" w15:restartNumberingAfterBreak="0">
+  <w:abstractNum w:abstractNumId="23" w15:restartNumberingAfterBreak="0">
     <w:nsid w:val="3ECF52AD"/>
     <w:multiLevelType w:val="multilevel"/>
     <w:tmpl w:val="EA7422B0"/>
@@ -9394,7 +9724,7 @@
       </w:pPr>
     </w:lvl>
   </w:abstractNum>
-  <w:abstractNum w:abstractNumId="23" w15:restartNumberingAfterBreak="0">
+  <w:abstractNum w:abstractNumId="24" w15:restartNumberingAfterBreak="0">
     <w:nsid w:val="40430B73"/>
     <w:multiLevelType w:val="multilevel"/>
     <w:tmpl w:val="F08E129C"/>
@@ -9511,7 +9841,7 @@
       </w:pPr>
     </w:lvl>
   </w:abstractNum>
-  <w:abstractNum w:abstractNumId="24" w15:restartNumberingAfterBreak="0">
+  <w:abstractNum w:abstractNumId="25" w15:restartNumberingAfterBreak="0">
     <w:nsid w:val="43A30A0B"/>
     <w:multiLevelType w:val="multilevel"/>
     <w:tmpl w:val="E446D8C8"/>
@@ -9628,7 +9958,7 @@
       </w:pPr>
     </w:lvl>
   </w:abstractNum>
-  <w:abstractNum w:abstractNumId="25" w15:restartNumberingAfterBreak="0">
+  <w:abstractNum w:abstractNumId="26" w15:restartNumberingAfterBreak="0">
     <w:nsid w:val="463D4A44"/>
     <w:multiLevelType w:val="multilevel"/>
     <w:tmpl w:val="AC605574"/>
@@ -9777,7 +10107,7 @@
       </w:rPr>
     </w:lvl>
   </w:abstractNum>
-  <w:abstractNum w:abstractNumId="26" w15:restartNumberingAfterBreak="0">
+  <w:abstractNum w:abstractNumId="27" w15:restartNumberingAfterBreak="0">
     <w:nsid w:val="48646C79"/>
     <w:multiLevelType w:val="multilevel"/>
     <w:tmpl w:val="664CE974"/>
@@ -9926,7 +10256,7 @@
       </w:rPr>
     </w:lvl>
   </w:abstractNum>
-  <w:abstractNum w:abstractNumId="27" w15:restartNumberingAfterBreak="0">
+  <w:abstractNum w:abstractNumId="28" w15:restartNumberingAfterBreak="0">
     <w:nsid w:val="4892594B"/>
     <w:multiLevelType w:val="multilevel"/>
     <w:tmpl w:val="A4B0A7D6"/>
@@ -10075,7 +10405,7 @@
       </w:rPr>
     </w:lvl>
   </w:abstractNum>
-  <w:abstractNum w:abstractNumId="28" w15:restartNumberingAfterBreak="0">
+  <w:abstractNum w:abstractNumId="29" w15:restartNumberingAfterBreak="0">
     <w:nsid w:val="49C24BD5"/>
     <w:multiLevelType w:val="multilevel"/>
     <w:tmpl w:val="DC00850C"/>
@@ -10192,7 +10522,7 @@
       </w:pPr>
     </w:lvl>
   </w:abstractNum>
-  <w:abstractNum w:abstractNumId="29" w15:restartNumberingAfterBreak="0">
+  <w:abstractNum w:abstractNumId="30" w15:restartNumberingAfterBreak="0">
     <w:nsid w:val="4A723033"/>
     <w:multiLevelType w:val="multilevel"/>
     <w:tmpl w:val="998E6126"/>
@@ -10341,7 +10671,7 @@
       </w:rPr>
     </w:lvl>
   </w:abstractNum>
-  <w:abstractNum w:abstractNumId="30" w15:restartNumberingAfterBreak="0">
+  <w:abstractNum w:abstractNumId="31" w15:restartNumberingAfterBreak="0">
     <w:nsid w:val="4B9D0ADB"/>
     <w:multiLevelType w:val="multilevel"/>
     <w:tmpl w:val="6D80364A"/>
@@ -10490,7 +10820,7 @@
       </w:rPr>
     </w:lvl>
   </w:abstractNum>
-  <w:abstractNum w:abstractNumId="31" w15:restartNumberingAfterBreak="0">
+  <w:abstractNum w:abstractNumId="32" w15:restartNumberingAfterBreak="0">
     <w:nsid w:val="54255BBF"/>
     <w:multiLevelType w:val="multilevel"/>
     <w:tmpl w:val="EEB07D00"/>
@@ -10639,7 +10969,7 @@
       </w:rPr>
     </w:lvl>
   </w:abstractNum>
-  <w:abstractNum w:abstractNumId="32" w15:restartNumberingAfterBreak="0">
+  <w:abstractNum w:abstractNumId="33" w15:restartNumberingAfterBreak="0">
     <w:nsid w:val="56733664"/>
     <w:multiLevelType w:val="multilevel"/>
     <w:tmpl w:val="B226FBC6"/>
@@ -10788,7 +11118,7 @@
       </w:rPr>
     </w:lvl>
   </w:abstractNum>
-  <w:abstractNum w:abstractNumId="33" w15:restartNumberingAfterBreak="0">
+  <w:abstractNum w:abstractNumId="34" w15:restartNumberingAfterBreak="0">
     <w:nsid w:val="56B52858"/>
     <w:multiLevelType w:val="multilevel"/>
     <w:tmpl w:val="BF6AE93A"/>
@@ -10937,7 +11267,7 @@
       </w:rPr>
     </w:lvl>
   </w:abstractNum>
-  <w:abstractNum w:abstractNumId="34" w15:restartNumberingAfterBreak="0">
+  <w:abstractNum w:abstractNumId="35" w15:restartNumberingAfterBreak="0">
     <w:nsid w:val="57330442"/>
     <w:multiLevelType w:val="multilevel"/>
     <w:tmpl w:val="F2E49DB4"/>
@@ -11086,7 +11416,124 @@
       </w:rPr>
     </w:lvl>
   </w:abstractNum>
-  <w:abstractNum w:abstractNumId="35" w15:restartNumberingAfterBreak="0">
+  <w:abstractNum w:abstractNumId="36" w15:restartNumberingAfterBreak="0">
+    <w:nsid w:val="58C3796F"/>
+    <w:multiLevelType w:val="multilevel"/>
+    <w:tmpl w:val="E680610A"/>
+    <w:lvl w:ilvl="0">
+      <w:start w:val="1"/>
+      <w:numFmt w:val="decimal"/>
+      <w:lvlText w:val="%1."/>
+      <w:lvlJc w:val="left"/>
+      <w:pPr>
+        <w:tabs>
+          <w:tab w:val="num" w:pos="720"/>
+        </w:tabs>
+        <w:ind w:left="720" w:hanging="360"/>
+      </w:pPr>
+    </w:lvl>
+    <w:lvl w:ilvl="1">
+      <w:start w:val="1"/>
+      <w:numFmt w:val="bullet"/>
+      <w:lvlText w:val="o"/>
+      <w:lvlJc w:val="left"/>
+      <w:pPr>
+        <w:tabs>
+          <w:tab w:val="num" w:pos="1440"/>
+        </w:tabs>
+        <w:ind w:left="1440" w:hanging="360"/>
+      </w:pPr>
+      <w:rPr>
+        <w:rFonts w:ascii="Courier New" w:hAnsi="Courier New" w:hint="default"/>
+        <w:sz w:val="20"/>
+      </w:rPr>
+    </w:lvl>
+    <w:lvl w:ilvl="2" w:tentative="1">
+      <w:start w:val="1"/>
+      <w:numFmt w:val="decimal"/>
+      <w:lvlText w:val="%3."/>
+      <w:lvlJc w:val="left"/>
+      <w:pPr>
+        <w:tabs>
+          <w:tab w:val="num" w:pos="2160"/>
+        </w:tabs>
+        <w:ind w:left="2160" w:hanging="360"/>
+      </w:pPr>
+    </w:lvl>
+    <w:lvl w:ilvl="3" w:tentative="1">
+      <w:start w:val="1"/>
+      <w:numFmt w:val="decimal"/>
+      <w:lvlText w:val="%4."/>
+      <w:lvlJc w:val="left"/>
+      <w:pPr>
+        <w:tabs>
+          <w:tab w:val="num" w:pos="2880"/>
+        </w:tabs>
+        <w:ind w:left="2880" w:hanging="360"/>
+      </w:pPr>
+    </w:lvl>
+    <w:lvl w:ilvl="4" w:tentative="1">
+      <w:start w:val="1"/>
+      <w:numFmt w:val="decimal"/>
+      <w:lvlText w:val="%5."/>
+      <w:lvlJc w:val="left"/>
+      <w:pPr>
+        <w:tabs>
+          <w:tab w:val="num" w:pos="3600"/>
+        </w:tabs>
+        <w:ind w:left="3600" w:hanging="360"/>
+      </w:pPr>
+    </w:lvl>
+    <w:lvl w:ilvl="5" w:tentative="1">
+      <w:start w:val="1"/>
+      <w:numFmt w:val="decimal"/>
+      <w:lvlText w:val="%6."/>
+      <w:lvlJc w:val="left"/>
+      <w:pPr>
+        <w:tabs>
+          <w:tab w:val="num" w:pos="4320"/>
+        </w:tabs>
+        <w:ind w:left="4320" w:hanging="360"/>
+      </w:pPr>
+    </w:lvl>
+    <w:lvl w:ilvl="6" w:tentative="1">
+      <w:start w:val="1"/>
+      <w:numFmt w:val="decimal"/>
+      <w:lvlText w:val="%7."/>
+      <w:lvlJc w:val="left"/>
+      <w:pPr>
+        <w:tabs>
+          <w:tab w:val="num" w:pos="5040"/>
+        </w:tabs>
+        <w:ind w:left="5040" w:hanging="360"/>
+      </w:pPr>
+    </w:lvl>
+    <w:lvl w:ilvl="7" w:tentative="1">
+      <w:start w:val="1"/>
+      <w:numFmt w:val="decimal"/>
+      <w:lvlText w:val="%8."/>
+      <w:lvlJc w:val="left"/>
+      <w:pPr>
+        <w:tabs>
+          <w:tab w:val="num" w:pos="5760"/>
+        </w:tabs>
+        <w:ind w:left="5760" w:hanging="360"/>
+      </w:pPr>
+    </w:lvl>
+    <w:lvl w:ilvl="8" w:tentative="1">
+      <w:start w:val="1"/>
+      <w:numFmt w:val="decimal"/>
+      <w:lvlText w:val="%9."/>
+      <w:lvlJc w:val="left"/>
+      <w:pPr>
+        <w:tabs>
+          <w:tab w:val="num" w:pos="6480"/>
+        </w:tabs>
+        <w:ind w:left="6480" w:hanging="360"/>
+      </w:pPr>
+    </w:lvl>
+  </w:abstractNum>
+  <w:abstractNum w:abstractNumId="37" w15:restartNumberingAfterBreak="0">
     <w:nsid w:val="5D985D12"/>
     <w:multiLevelType w:val="multilevel"/>
     <w:tmpl w:val="A8E84E5A"/>
@@ -11203,7 +11650,7 @@
       </w:pPr>
     </w:lvl>
   </w:abstractNum>
-  <w:abstractNum w:abstractNumId="36" w15:restartNumberingAfterBreak="0">
+  <w:abstractNum w:abstractNumId="38" w15:restartNumberingAfterBreak="0">
     <w:nsid w:val="5DDF7357"/>
     <w:multiLevelType w:val="multilevel"/>
     <w:tmpl w:val="25D264AE"/>
@@ -11352,7 +11799,7 @@
       </w:rPr>
     </w:lvl>
   </w:abstractNum>
-  <w:abstractNum w:abstractNumId="37" w15:restartNumberingAfterBreak="0">
+  <w:abstractNum w:abstractNumId="39" w15:restartNumberingAfterBreak="0">
     <w:nsid w:val="60142D60"/>
     <w:multiLevelType w:val="multilevel"/>
     <w:tmpl w:val="F134E35E"/>
@@ -11469,7 +11916,7 @@
       </w:pPr>
     </w:lvl>
   </w:abstractNum>
-  <w:abstractNum w:abstractNumId="38" w15:restartNumberingAfterBreak="0">
+  <w:abstractNum w:abstractNumId="40" w15:restartNumberingAfterBreak="0">
     <w:nsid w:val="615848B4"/>
     <w:multiLevelType w:val="multilevel"/>
     <w:tmpl w:val="C3E49B32"/>
@@ -11618,7 +12065,7 @@
       </w:rPr>
     </w:lvl>
   </w:abstractNum>
-  <w:abstractNum w:abstractNumId="39" w15:restartNumberingAfterBreak="0">
+  <w:abstractNum w:abstractNumId="41" w15:restartNumberingAfterBreak="0">
     <w:nsid w:val="61B34947"/>
     <w:multiLevelType w:val="multilevel"/>
     <w:tmpl w:val="F8322F02"/>
@@ -11767,7 +12214,7 @@
       </w:rPr>
     </w:lvl>
   </w:abstractNum>
-  <w:abstractNum w:abstractNumId="40" w15:restartNumberingAfterBreak="0">
+  <w:abstractNum w:abstractNumId="42" w15:restartNumberingAfterBreak="0">
     <w:nsid w:val="668957A5"/>
     <w:multiLevelType w:val="multilevel"/>
     <w:tmpl w:val="4F9C74AE"/>
@@ -11916,7 +12363,7 @@
       </w:rPr>
     </w:lvl>
   </w:abstractNum>
-  <w:abstractNum w:abstractNumId="41" w15:restartNumberingAfterBreak="0">
+  <w:abstractNum w:abstractNumId="43" w15:restartNumberingAfterBreak="0">
     <w:nsid w:val="66A93BDA"/>
     <w:multiLevelType w:val="multilevel"/>
     <w:tmpl w:val="AC2A691A"/>
@@ -12033,7 +12480,7 @@
       </w:pPr>
     </w:lvl>
   </w:abstractNum>
-  <w:abstractNum w:abstractNumId="42" w15:restartNumberingAfterBreak="0">
+  <w:abstractNum w:abstractNumId="44" w15:restartNumberingAfterBreak="0">
     <w:nsid w:val="68182826"/>
     <w:multiLevelType w:val="multilevel"/>
     <w:tmpl w:val="02085A1A"/>
@@ -12150,7 +12597,7 @@
       </w:pPr>
     </w:lvl>
   </w:abstractNum>
-  <w:abstractNum w:abstractNumId="43" w15:restartNumberingAfterBreak="0">
+  <w:abstractNum w:abstractNumId="45" w15:restartNumberingAfterBreak="0">
     <w:nsid w:val="68A71D99"/>
     <w:multiLevelType w:val="multilevel"/>
     <w:tmpl w:val="6044672A"/>
@@ -12267,7 +12714,7 @@
       </w:pPr>
     </w:lvl>
   </w:abstractNum>
-  <w:abstractNum w:abstractNumId="44" w15:restartNumberingAfterBreak="0">
+  <w:abstractNum w:abstractNumId="46" w15:restartNumberingAfterBreak="0">
     <w:nsid w:val="68D9263F"/>
     <w:multiLevelType w:val="multilevel"/>
     <w:tmpl w:val="D5A4A480"/>
@@ -12384,7 +12831,7 @@
       </w:pPr>
     </w:lvl>
   </w:abstractNum>
-  <w:abstractNum w:abstractNumId="45" w15:restartNumberingAfterBreak="0">
+  <w:abstractNum w:abstractNumId="47" w15:restartNumberingAfterBreak="0">
     <w:nsid w:val="68DE6A74"/>
     <w:multiLevelType w:val="multilevel"/>
     <w:tmpl w:val="70C80F1E"/>
@@ -12501,7 +12948,7 @@
       </w:pPr>
     </w:lvl>
   </w:abstractNum>
-  <w:abstractNum w:abstractNumId="46" w15:restartNumberingAfterBreak="0">
+  <w:abstractNum w:abstractNumId="48" w15:restartNumberingAfterBreak="0">
     <w:nsid w:val="6A6C06E5"/>
     <w:multiLevelType w:val="multilevel"/>
     <w:tmpl w:val="46D49868"/>
@@ -12650,7 +13097,7 @@
       </w:rPr>
     </w:lvl>
   </w:abstractNum>
-  <w:abstractNum w:abstractNumId="47" w15:restartNumberingAfterBreak="0">
+  <w:abstractNum w:abstractNumId="49" w15:restartNumberingAfterBreak="0">
     <w:nsid w:val="6BFD1DF4"/>
     <w:multiLevelType w:val="multilevel"/>
     <w:tmpl w:val="897CF126"/>
@@ -12767,7 +13214,7 @@
       </w:pPr>
     </w:lvl>
   </w:abstractNum>
-  <w:abstractNum w:abstractNumId="48" w15:restartNumberingAfterBreak="0">
+  <w:abstractNum w:abstractNumId="50" w15:restartNumberingAfterBreak="0">
     <w:nsid w:val="72091613"/>
     <w:multiLevelType w:val="multilevel"/>
     <w:tmpl w:val="306E6F96"/>
@@ -12916,7 +13363,7 @@
       </w:rPr>
     </w:lvl>
   </w:abstractNum>
-  <w:abstractNum w:abstractNumId="49" w15:restartNumberingAfterBreak="0">
+  <w:abstractNum w:abstractNumId="51" w15:restartNumberingAfterBreak="0">
     <w:nsid w:val="77DF09C3"/>
     <w:multiLevelType w:val="multilevel"/>
     <w:tmpl w:val="3892AF4A"/>
@@ -13065,7 +13512,7 @@
       </w:rPr>
     </w:lvl>
   </w:abstractNum>
-  <w:abstractNum w:abstractNumId="50" w15:restartNumberingAfterBreak="0">
+  <w:abstractNum w:abstractNumId="52" w15:restartNumberingAfterBreak="0">
     <w:nsid w:val="7B95464C"/>
     <w:multiLevelType w:val="multilevel"/>
     <w:tmpl w:val="2E283F98"/>
@@ -13182,7 +13629,7 @@
       </w:pPr>
     </w:lvl>
   </w:abstractNum>
-  <w:abstractNum w:abstractNumId="51" w15:restartNumberingAfterBreak="0">
+  <w:abstractNum w:abstractNumId="53" w15:restartNumberingAfterBreak="0">
     <w:nsid w:val="7CD67661"/>
     <w:multiLevelType w:val="multilevel"/>
     <w:tmpl w:val="4D08A096"/>
@@ -13299,7 +13746,7 @@
       </w:pPr>
     </w:lvl>
   </w:abstractNum>
-  <w:abstractNum w:abstractNumId="52" w15:restartNumberingAfterBreak="0">
+  <w:abstractNum w:abstractNumId="54" w15:restartNumberingAfterBreak="0">
     <w:nsid w:val="7F105DC6"/>
     <w:multiLevelType w:val="multilevel"/>
     <w:tmpl w:val="9B7A29CA"/>
@@ -13449,25 +13896,25 @@
     </w:lvl>
   </w:abstractNum>
   <w:num w:numId="1" w16cid:durableId="132257340">
-    <w:abstractNumId w:val="50"/>
+    <w:abstractNumId w:val="52"/>
   </w:num>
   <w:num w:numId="2" w16cid:durableId="622345639">
-    <w:abstractNumId w:val="23"/>
+    <w:abstractNumId w:val="24"/>
   </w:num>
   <w:num w:numId="3" w16cid:durableId="277152793">
-    <w:abstractNumId w:val="35"/>
+    <w:abstractNumId w:val="37"/>
   </w:num>
   <w:num w:numId="4" w16cid:durableId="378864866">
-    <w:abstractNumId w:val="42"/>
+    <w:abstractNumId w:val="44"/>
   </w:num>
   <w:num w:numId="5" w16cid:durableId="1026716547">
-    <w:abstractNumId w:val="17"/>
+    <w:abstractNumId w:val="18"/>
   </w:num>
   <w:num w:numId="6" w16cid:durableId="1237662796">
-    <w:abstractNumId w:val="21"/>
+    <w:abstractNumId w:val="22"/>
   </w:num>
   <w:num w:numId="7" w16cid:durableId="578709524">
-    <w:abstractNumId w:val="44"/>
+    <w:abstractNumId w:val="46"/>
   </w:num>
   <w:num w:numId="8" w16cid:durableId="1218861335">
     <w:abstractNumId w:val="7"/>
@@ -13476,46 +13923,46 @@
     <w:abstractNumId w:val="0"/>
   </w:num>
   <w:num w:numId="10" w16cid:durableId="2014600953">
-    <w:abstractNumId w:val="15"/>
+    <w:abstractNumId w:val="16"/>
   </w:num>
   <w:num w:numId="11" w16cid:durableId="540095168">
     <w:abstractNumId w:val="4"/>
   </w:num>
   <w:num w:numId="12" w16cid:durableId="2069840095">
-    <w:abstractNumId w:val="20"/>
+    <w:abstractNumId w:val="21"/>
   </w:num>
   <w:num w:numId="13" w16cid:durableId="995494976">
-    <w:abstractNumId w:val="45"/>
+    <w:abstractNumId w:val="47"/>
   </w:num>
   <w:num w:numId="14" w16cid:durableId="122501561">
     <w:abstractNumId w:val="12"/>
   </w:num>
   <w:num w:numId="15" w16cid:durableId="503283571">
-    <w:abstractNumId w:val="14"/>
+    <w:abstractNumId w:val="15"/>
   </w:num>
   <w:num w:numId="16" w16cid:durableId="1328165700">
-    <w:abstractNumId w:val="41"/>
+    <w:abstractNumId w:val="43"/>
   </w:num>
   <w:num w:numId="17" w16cid:durableId="454908353">
-    <w:abstractNumId w:val="51"/>
+    <w:abstractNumId w:val="53"/>
   </w:num>
   <w:num w:numId="18" w16cid:durableId="1556550725">
     <w:abstractNumId w:val="5"/>
   </w:num>
   <w:num w:numId="19" w16cid:durableId="146014404">
-    <w:abstractNumId w:val="24"/>
+    <w:abstractNumId w:val="25"/>
   </w:num>
   <w:num w:numId="20" w16cid:durableId="361977588">
     <w:abstractNumId w:val="6"/>
   </w:num>
   <w:num w:numId="21" w16cid:durableId="359554965">
-    <w:abstractNumId w:val="22"/>
+    <w:abstractNumId w:val="23"/>
   </w:num>
   <w:num w:numId="22" w16cid:durableId="1668560872">
-    <w:abstractNumId w:val="26"/>
+    <w:abstractNumId w:val="27"/>
   </w:num>
   <w:num w:numId="23" w16cid:durableId="141430760">
-    <w:abstractNumId w:val="37"/>
+    <w:abstractNumId w:val="39"/>
   </w:num>
   <w:num w:numId="24" w16cid:durableId="1194729537">
     <w:abstractNumId w:val="1"/>
@@ -13524,88 +13971,94 @@
     <w:abstractNumId w:val="13"/>
   </w:num>
   <w:num w:numId="26" w16cid:durableId="1666931386">
-    <w:abstractNumId w:val="25"/>
+    <w:abstractNumId w:val="26"/>
   </w:num>
   <w:num w:numId="27" w16cid:durableId="1481070046">
-    <w:abstractNumId w:val="40"/>
+    <w:abstractNumId w:val="42"/>
   </w:num>
   <w:num w:numId="28" w16cid:durableId="318005496">
     <w:abstractNumId w:val="10"/>
   </w:num>
   <w:num w:numId="29" w16cid:durableId="688915112">
-    <w:abstractNumId w:val="19"/>
+    <w:abstractNumId w:val="20"/>
   </w:num>
   <w:num w:numId="30" w16cid:durableId="2134127421">
-    <w:abstractNumId w:val="33"/>
+    <w:abstractNumId w:val="34"/>
   </w:num>
   <w:num w:numId="31" w16cid:durableId="1001813924">
-    <w:abstractNumId w:val="52"/>
+    <w:abstractNumId w:val="54"/>
   </w:num>
   <w:num w:numId="32" w16cid:durableId="1411925415">
     <w:abstractNumId w:val="2"/>
   </w:num>
   <w:num w:numId="33" w16cid:durableId="1239948895">
-    <w:abstractNumId w:val="34"/>
+    <w:abstractNumId w:val="35"/>
   </w:num>
   <w:num w:numId="34" w16cid:durableId="1980836632">
-    <w:abstractNumId w:val="36"/>
+    <w:abstractNumId w:val="38"/>
   </w:num>
   <w:num w:numId="35" w16cid:durableId="555048831">
-    <w:abstractNumId w:val="49"/>
+    <w:abstractNumId w:val="51"/>
   </w:num>
   <w:num w:numId="36" w16cid:durableId="1002664364">
-    <w:abstractNumId w:val="32"/>
+    <w:abstractNumId w:val="33"/>
   </w:num>
   <w:num w:numId="37" w16cid:durableId="236138040">
     <w:abstractNumId w:val="8"/>
   </w:num>
   <w:num w:numId="38" w16cid:durableId="732896296">
-    <w:abstractNumId w:val="29"/>
+    <w:abstractNumId w:val="30"/>
   </w:num>
   <w:num w:numId="39" w16cid:durableId="539053034">
-    <w:abstractNumId w:val="46"/>
+    <w:abstractNumId w:val="48"/>
   </w:num>
   <w:num w:numId="40" w16cid:durableId="1810173060">
     <w:abstractNumId w:val="11"/>
   </w:num>
   <w:num w:numId="41" w16cid:durableId="895355817">
-    <w:abstractNumId w:val="38"/>
+    <w:abstractNumId w:val="40"/>
   </w:num>
   <w:num w:numId="42" w16cid:durableId="1849254258">
-    <w:abstractNumId w:val="31"/>
+    <w:abstractNumId w:val="32"/>
   </w:num>
   <w:num w:numId="43" w16cid:durableId="1708069009">
     <w:abstractNumId w:val="9"/>
   </w:num>
   <w:num w:numId="44" w16cid:durableId="416291426">
-    <w:abstractNumId w:val="27"/>
+    <w:abstractNumId w:val="28"/>
   </w:num>
   <w:num w:numId="45" w16cid:durableId="232201533">
-    <w:abstractNumId w:val="30"/>
+    <w:abstractNumId w:val="31"/>
   </w:num>
   <w:num w:numId="46" w16cid:durableId="348533888">
-    <w:abstractNumId w:val="48"/>
+    <w:abstractNumId w:val="50"/>
   </w:num>
   <w:num w:numId="47" w16cid:durableId="1471165700">
-    <w:abstractNumId w:val="39"/>
+    <w:abstractNumId w:val="41"/>
   </w:num>
   <w:num w:numId="48" w16cid:durableId="410392996">
     <w:abstractNumId w:val="3"/>
   </w:num>
   <w:num w:numId="49" w16cid:durableId="197859016">
-    <w:abstractNumId w:val="43"/>
+    <w:abstractNumId w:val="45"/>
   </w:num>
   <w:num w:numId="50" w16cid:durableId="1984918421">
-    <w:abstractNumId w:val="18"/>
+    <w:abstractNumId w:val="19"/>
   </w:num>
   <w:num w:numId="51" w16cid:durableId="1827547190">
-    <w:abstractNumId w:val="47"/>
+    <w:abstractNumId w:val="49"/>
   </w:num>
   <w:num w:numId="52" w16cid:durableId="821045915">
-    <w:abstractNumId w:val="16"/>
+    <w:abstractNumId w:val="17"/>
   </w:num>
   <w:num w:numId="53" w16cid:durableId="1552569767">
-    <w:abstractNumId w:val="28"/>
+    <w:abstractNumId w:val="29"/>
+  </w:num>
+  <w:num w:numId="54" w16cid:durableId="563491954">
+    <w:abstractNumId w:val="36"/>
+  </w:num>
+  <w:num w:numId="55" w16cid:durableId="689333608">
+    <w:abstractNumId w:val="14"/>
   </w:num>
 </w:numbering>
 </file>

</xml_diff>